<commit_message>
added algorithmic to report
</commit_message>
<xml_diff>
--- a/Report2.docx
+++ b/Report2.docx
@@ -1,10 +1,10 @@
 
 <file path=word/document.xml><?xml version="1.0" encoding="utf-8"?>
-<w:document xmlns:wpc="http://schemas.microsoft.com/office/word/2010/wordprocessingCanvas" xmlns:mc="http://schemas.openxmlformats.org/markup-compatibility/2006" xmlns:o="urn:schemas-microsoft-com:office:office" xmlns:r="http://schemas.openxmlformats.org/officeDocument/2006/relationships" xmlns:m="http://schemas.openxmlformats.org/officeDocument/2006/math" xmlns:v="urn:schemas-microsoft-com:vml" xmlns:wp14="http://schemas.microsoft.com/office/word/2010/wordprocessingDrawing" xmlns:wp="http://schemas.openxmlformats.org/drawingml/2006/wordprocessingDrawing" xmlns:w10="urn:schemas-microsoft-com:office:word" xmlns:w="http://schemas.openxmlformats.org/wordprocessingml/2006/main" xmlns:w14="http://schemas.microsoft.com/office/word/2010/wordml" xmlns:wpg="http://schemas.microsoft.com/office/word/2010/wordprocessingGroup" xmlns:wpi="http://schemas.microsoft.com/office/word/2010/wordprocessingInk" xmlns:wne="http://schemas.microsoft.com/office/word/2006/wordml" xmlns:wps="http://schemas.microsoft.com/office/word/2010/wordprocessingShape" mc:Ignorable="w14 wp14">
+<w:document xmlns:wpc="http://schemas.microsoft.com/office/word/2010/wordprocessingCanvas" xmlns:cx="http://schemas.microsoft.com/office/drawing/2014/chartex" xmlns:cx1="http://schemas.microsoft.com/office/drawing/2015/9/8/chartex" xmlns:cx2="http://schemas.microsoft.com/office/drawing/2015/10/21/chartex" xmlns:cx3="http://schemas.microsoft.com/office/drawing/2016/5/9/chartex" xmlns:cx4="http://schemas.microsoft.com/office/drawing/2016/5/10/chartex" xmlns:cx5="http://schemas.microsoft.com/office/drawing/2016/5/11/chartex" xmlns:cx6="http://schemas.microsoft.com/office/drawing/2016/5/12/chartex" xmlns:cx7="http://schemas.microsoft.com/office/drawing/2016/5/13/chartex" xmlns:cx8="http://schemas.microsoft.com/office/drawing/2016/5/14/chartex" xmlns:mc="http://schemas.openxmlformats.org/markup-compatibility/2006" xmlns:aink="http://schemas.microsoft.com/office/drawing/2016/ink" xmlns:am3d="http://schemas.microsoft.com/office/drawing/2017/model3d" xmlns:o="urn:schemas-microsoft-com:office:office" xmlns:r="http://schemas.openxmlformats.org/officeDocument/2006/relationships" xmlns:m="http://schemas.openxmlformats.org/officeDocument/2006/math" xmlns:v="urn:schemas-microsoft-com:vml" xmlns:wp14="http://schemas.microsoft.com/office/word/2010/wordprocessingDrawing" xmlns:wp="http://schemas.openxmlformats.org/drawingml/2006/wordprocessingDrawing" xmlns:w10="urn:schemas-microsoft-com:office:word" xmlns:w="http://schemas.openxmlformats.org/wordprocessingml/2006/main" xmlns:w14="http://schemas.microsoft.com/office/word/2010/wordml" xmlns:w15="http://schemas.microsoft.com/office/word/2012/wordml" xmlns:w16cid="http://schemas.microsoft.com/office/word/2016/wordml/cid" xmlns:w16se="http://schemas.microsoft.com/office/word/2015/wordml/symex" xmlns:wpg="http://schemas.microsoft.com/office/word/2010/wordprocessingGroup" xmlns:wpi="http://schemas.microsoft.com/office/word/2010/wordprocessingInk" xmlns:wne="http://schemas.microsoft.com/office/word/2006/wordml" xmlns:wps="http://schemas.microsoft.com/office/word/2010/wordprocessingShape" mc:Ignorable="w14 w15 w16se w16cid wp14">
   <w:body>
     <w:p>
       <w:pPr>
-        <w:pStyle w:val="Ttulo1"/>
+        <w:pStyle w:val="berschrift1"/>
         <w:rPr>
           <w:lang w:val="en-GB"/>
         </w:rPr>
@@ -184,7 +184,7 @@
     </w:p>
     <w:p>
       <w:pPr>
-        <w:pStyle w:val="Ttulo1"/>
+        <w:pStyle w:val="berschrift1"/>
         <w:rPr>
           <w:lang w:val="en-GB"/>
         </w:rPr>
@@ -198,7 +198,7 @@
     </w:p>
     <w:p>
       <w:pPr>
-        <w:pStyle w:val="Prrafodelista"/>
+        <w:pStyle w:val="Listenabsatz"/>
         <w:numPr>
           <w:ilvl w:val="0"/>
           <w:numId w:val="4"/>
@@ -216,7 +216,7 @@
     </w:p>
     <w:p>
       <w:pPr>
-        <w:pStyle w:val="Prrafodelista"/>
+        <w:pStyle w:val="Listenabsatz"/>
         <w:numPr>
           <w:ilvl w:val="0"/>
           <w:numId w:val="4"/>
@@ -234,7 +234,7 @@
     </w:p>
     <w:p>
       <w:pPr>
-        <w:pStyle w:val="Prrafodelista"/>
+        <w:pStyle w:val="Listenabsatz"/>
         <w:numPr>
           <w:ilvl w:val="0"/>
           <w:numId w:val="4"/>
@@ -252,7 +252,7 @@
     </w:p>
     <w:p>
       <w:pPr>
-        <w:pStyle w:val="Prrafodelista"/>
+        <w:pStyle w:val="Listenabsatz"/>
         <w:numPr>
           <w:ilvl w:val="0"/>
           <w:numId w:val="4"/>
@@ -270,7 +270,7 @@
     </w:p>
     <w:p>
       <w:pPr>
-        <w:pStyle w:val="Prrafodelista"/>
+        <w:pStyle w:val="Listenabsatz"/>
         <w:numPr>
           <w:ilvl w:val="0"/>
           <w:numId w:val="4"/>
@@ -346,7 +346,7 @@
     </w:p>
     <w:p>
       <w:pPr>
-        <w:pStyle w:val="Prrafodelista"/>
+        <w:pStyle w:val="Listenabsatz"/>
         <w:numPr>
           <w:ilvl w:val="0"/>
           <w:numId w:val="10"/>
@@ -364,7 +364,7 @@
     </w:p>
     <w:p>
       <w:pPr>
-        <w:pStyle w:val="Prrafodelista"/>
+        <w:pStyle w:val="Listenabsatz"/>
         <w:numPr>
           <w:ilvl w:val="0"/>
           <w:numId w:val="10"/>
@@ -382,7 +382,7 @@
     </w:p>
     <w:p>
       <w:pPr>
-        <w:pStyle w:val="Prrafodelista"/>
+        <w:pStyle w:val="Listenabsatz"/>
         <w:numPr>
           <w:ilvl w:val="0"/>
           <w:numId w:val="10"/>
@@ -400,7 +400,7 @@
     </w:p>
     <w:p>
       <w:pPr>
-        <w:pStyle w:val="Prrafodelista"/>
+        <w:pStyle w:val="Listenabsatz"/>
         <w:numPr>
           <w:ilvl w:val="0"/>
           <w:numId w:val="10"/>
@@ -418,7 +418,7 @@
     </w:p>
     <w:p>
       <w:pPr>
-        <w:pStyle w:val="Prrafodelista"/>
+        <w:pStyle w:val="Listenabsatz"/>
         <w:numPr>
           <w:ilvl w:val="0"/>
           <w:numId w:val="10"/>
@@ -436,7 +436,7 @@
     </w:p>
     <w:p>
       <w:pPr>
-        <w:pStyle w:val="Prrafodelista"/>
+        <w:pStyle w:val="Listenabsatz"/>
         <w:numPr>
           <w:ilvl w:val="0"/>
           <w:numId w:val="10"/>
@@ -531,7 +531,7 @@
     </w:p>
     <w:p>
       <w:pPr>
-        <w:pStyle w:val="Prrafodelista"/>
+        <w:pStyle w:val="Listenabsatz"/>
         <w:numPr>
           <w:ilvl w:val="0"/>
           <w:numId w:val="12"/>
@@ -568,66 +568,34 @@
           <w:b/>
           <w:lang w:val="en-GB"/>
         </w:rPr>
-        <w:t xml:space="preserve">hich one is the best restaurant to go in a certain </w:t>
-      </w:r>
-      <w:proofErr w:type="gramStart"/>
+        <w:t xml:space="preserve">hich one is the best restaurant to go in a certain location? When should users go to that </w:t>
+      </w:r>
       <w:r>
         <w:rPr>
           <w:b/>
           <w:lang w:val="en-GB"/>
         </w:rPr>
-        <w:t>location?</w:t>
-      </w:r>
-      <w:proofErr w:type="gramEnd"/>
+        <w:t xml:space="preserve">selected </w:t>
+      </w:r>
       <w:r>
         <w:rPr>
           <w:b/>
           <w:lang w:val="en-GB"/>
         </w:rPr>
-        <w:t xml:space="preserve"> When should users go to that </w:t>
+        <w:t>restaurant regarding to the amount of checkins it has? Has the place improve</w:t>
       </w:r>
       <w:r>
         <w:rPr>
           <w:b/>
           <w:lang w:val="en-GB"/>
         </w:rPr>
-        <w:t xml:space="preserve">selected </w:t>
+        <w:t>d</w:t>
       </w:r>
       <w:r>
         <w:rPr>
           <w:b/>
           <w:lang w:val="en-GB"/>
         </w:rPr>
-        <w:t xml:space="preserve">restaurant regarding to the amount of </w:t>
-      </w:r>
-      <w:proofErr w:type="spellStart"/>
-      <w:r>
-        <w:rPr>
-          <w:b/>
-          <w:lang w:val="en-GB"/>
-        </w:rPr>
-        <w:t>checkins</w:t>
-      </w:r>
-      <w:proofErr w:type="spellEnd"/>
-      <w:r>
-        <w:rPr>
-          <w:b/>
-          <w:lang w:val="en-GB"/>
-        </w:rPr>
-        <w:t xml:space="preserve"> it has? Has the place improve</w:t>
-      </w:r>
-      <w:r>
-        <w:rPr>
-          <w:b/>
-          <w:lang w:val="en-GB"/>
-        </w:rPr>
-        <w:t>d</w:t>
-      </w:r>
-      <w:r>
-        <w:rPr>
-          <w:b/>
-          <w:lang w:val="en-GB"/>
-        </w:rPr>
         <w:t xml:space="preserve"> according to the number and sentiment of the reviews?</w:t>
       </w:r>
     </w:p>
@@ -665,7 +633,7 @@
     </w:p>
     <w:p>
       <w:pPr>
-        <w:pStyle w:val="Prrafodelista"/>
+        <w:pStyle w:val="Listenabsatz"/>
         <w:numPr>
           <w:ilvl w:val="0"/>
           <w:numId w:val="12"/>
@@ -763,7 +731,7 @@
     </w:p>
     <w:p>
       <w:pPr>
-        <w:pStyle w:val="Ttulo2"/>
+        <w:pStyle w:val="berschrift2"/>
         <w:rPr>
           <w:sz w:val="32"/>
           <w:szCs w:val="32"/>
@@ -934,7 +902,7 @@
     </w:p>
     <w:p>
       <w:pPr>
-        <w:pStyle w:val="Prrafodelista"/>
+        <w:pStyle w:val="Listenabsatz"/>
         <w:numPr>
           <w:ilvl w:val="0"/>
           <w:numId w:val="7"/>
@@ -1006,7 +974,7 @@
     </w:p>
     <w:p>
       <w:pPr>
-        <w:pStyle w:val="Prrafodelista"/>
+        <w:pStyle w:val="Listenabsatz"/>
         <w:numPr>
           <w:ilvl w:val="0"/>
           <w:numId w:val="7"/>
@@ -1060,7 +1028,7 @@
     </w:p>
     <w:p>
       <w:pPr>
-        <w:pStyle w:val="Prrafodelista"/>
+        <w:pStyle w:val="Listenabsatz"/>
         <w:numPr>
           <w:ilvl w:val="0"/>
           <w:numId w:val="7"/>
@@ -1096,7 +1064,7 @@
     </w:p>
     <w:p>
       <w:pPr>
-        <w:pStyle w:val="Prrafodelista"/>
+        <w:pStyle w:val="Listenabsatz"/>
         <w:numPr>
           <w:ilvl w:val="0"/>
           <w:numId w:val="7"/>
@@ -1138,7 +1106,7 @@
     </w:p>
     <w:p>
       <w:pPr>
-        <w:pStyle w:val="Prrafodelista"/>
+        <w:pStyle w:val="Listenabsatz"/>
         <w:numPr>
           <w:ilvl w:val="0"/>
           <w:numId w:val="7"/>
@@ -1228,7 +1196,7 @@
     </w:p>
     <w:p>
       <w:pPr>
-        <w:pStyle w:val="Prrafodelista"/>
+        <w:pStyle w:val="Listenabsatz"/>
         <w:numPr>
           <w:ilvl w:val="0"/>
           <w:numId w:val="8"/>
@@ -1246,7 +1214,7 @@
     </w:p>
     <w:p>
       <w:pPr>
-        <w:pStyle w:val="Prrafodelista"/>
+        <w:pStyle w:val="Listenabsatz"/>
         <w:numPr>
           <w:ilvl w:val="0"/>
           <w:numId w:val="8"/>
@@ -1270,7 +1238,7 @@
     </w:p>
     <w:p>
       <w:pPr>
-        <w:pStyle w:val="Prrafodelista"/>
+        <w:pStyle w:val="Listenabsatz"/>
         <w:numPr>
           <w:ilvl w:val="0"/>
           <w:numId w:val="8"/>
@@ -1300,7 +1268,7 @@
     </w:p>
     <w:p>
       <w:pPr>
-        <w:pStyle w:val="Prrafodelista"/>
+        <w:pStyle w:val="Listenabsatz"/>
         <w:numPr>
           <w:ilvl w:val="0"/>
           <w:numId w:val="8"/>
@@ -1389,7 +1357,7 @@
     </w:p>
     <w:p>
       <w:pPr>
-        <w:pStyle w:val="Prrafodelista"/>
+        <w:pStyle w:val="Listenabsatz"/>
         <w:numPr>
           <w:ilvl w:val="0"/>
           <w:numId w:val="7"/>
@@ -1419,7 +1387,7 @@
     </w:p>
     <w:p>
       <w:pPr>
-        <w:pStyle w:val="Prrafodelista"/>
+        <w:pStyle w:val="Listenabsatz"/>
         <w:numPr>
           <w:ilvl w:val="0"/>
           <w:numId w:val="7"/>
@@ -1482,7 +1450,7 @@
     </w:p>
     <w:p>
       <w:pPr>
-        <w:pStyle w:val="Prrafodelista"/>
+        <w:pStyle w:val="Listenabsatz"/>
         <w:numPr>
           <w:ilvl w:val="0"/>
           <w:numId w:val="13"/>
@@ -1512,7 +1480,7 @@
     </w:p>
     <w:p>
       <w:pPr>
-        <w:pStyle w:val="Prrafodelista"/>
+        <w:pStyle w:val="Listenabsatz"/>
         <w:numPr>
           <w:ilvl w:val="0"/>
           <w:numId w:val="13"/>
@@ -1653,13 +1621,7 @@
         <w:rPr>
           <w:lang w:val="en-GB"/>
         </w:rPr>
-        <w:t>Heat map representing the amount of check-ins</w:t>
-      </w:r>
-      <w:r>
-        <w:rPr>
-          <w:lang w:val="en-GB"/>
-        </w:rPr>
-        <w:t xml:space="preserve"> and the </w:t>
+        <w:t xml:space="preserve">Heat map representing the amount of check-ins and the </w:t>
       </w:r>
       <w:r>
         <w:rPr>
@@ -1708,7 +1670,7 @@
     </w:p>
     <w:p>
       <w:pPr>
-        <w:pStyle w:val="Prrafodelista"/>
+        <w:pStyle w:val="Listenabsatz"/>
         <w:numPr>
           <w:ilvl w:val="0"/>
           <w:numId w:val="17"/>
@@ -1794,13 +1756,7 @@
         <w:rPr>
           <w:lang w:val="en-GB"/>
         </w:rPr>
-        <w:t xml:space="preserve"> visited areas</w:t>
-      </w:r>
-      <w:r>
-        <w:rPr>
-          <w:lang w:val="en-GB"/>
-        </w:rPr>
-        <w:t xml:space="preserve">, </w:t>
+        <w:t xml:space="preserve"> visited areas, </w:t>
       </w:r>
       <w:r>
         <w:rPr>
@@ -1812,13 +1768,7 @@
         <w:rPr>
           <w:lang w:val="en-GB"/>
         </w:rPr>
-        <w:t xml:space="preserve"> will help the customers to select an area to go.</w:t>
-      </w:r>
-      <w:r>
-        <w:rPr>
-          <w:lang w:val="en-GB"/>
-        </w:rPr>
-        <w:t xml:space="preserve"> </w:t>
+        <w:t xml:space="preserve"> will help the customers to select an area to go. </w:t>
       </w:r>
       <w:r>
         <w:rPr>
@@ -1871,7 +1821,7 @@
     </w:p>
     <w:p>
       <w:pPr>
-        <w:pStyle w:val="Prrafodelista"/>
+        <w:pStyle w:val="Listenabsatz"/>
         <w:jc w:val="both"/>
         <w:rPr>
           <w:lang w:val="en-GB"/>
@@ -1880,7 +1830,7 @@
     </w:p>
     <w:p>
       <w:pPr>
-        <w:pStyle w:val="Prrafodelista"/>
+        <w:pStyle w:val="Listenabsatz"/>
         <w:numPr>
           <w:ilvl w:val="0"/>
           <w:numId w:val="17"/>
@@ -2139,7 +2089,7 @@
     </w:p>
     <w:p>
       <w:pPr>
-        <w:pStyle w:val="Prrafodelista"/>
+        <w:pStyle w:val="Listenabsatz"/>
         <w:jc w:val="both"/>
         <w:rPr>
           <w:lang w:val="en-GB"/>
@@ -2416,7 +2366,7 @@
     </w:p>
     <w:p>
       <w:pPr>
-        <w:pStyle w:val="Prrafodelista"/>
+        <w:pStyle w:val="Listenabsatz"/>
         <w:numPr>
           <w:ilvl w:val="1"/>
           <w:numId w:val="14"/>
@@ -2455,13 +2405,7 @@
         <w:rPr>
           <w:lang w:val="en-GB"/>
         </w:rPr>
-        <w:t xml:space="preserve"> to lookup on the time using the amount of check-ins as quantitative value attribute and the hour as categorical key attribute.  </w:t>
-      </w:r>
-      <w:r>
-        <w:rPr>
-          <w:lang w:val="en-GB"/>
-        </w:rPr>
-        <w:t>Because of</w:t>
+        <w:t xml:space="preserve"> to lookup on the time using the amount of check-ins as quantitative value attribute and the hour as categorical key attribute.  Because of</w:t>
       </w:r>
       <w:r>
         <w:rPr>
@@ -2502,7 +2446,7 @@
     </w:p>
     <w:p>
       <w:pPr>
-        <w:pStyle w:val="Prrafodelista"/>
+        <w:pStyle w:val="Listenabsatz"/>
         <w:ind w:left="426"/>
         <w:jc w:val="both"/>
         <w:rPr>
@@ -2512,7 +2456,7 @@
     </w:p>
     <w:p>
       <w:pPr>
-        <w:pStyle w:val="Prrafodelista"/>
+        <w:pStyle w:val="Listenabsatz"/>
         <w:numPr>
           <w:ilvl w:val="1"/>
           <w:numId w:val="14"/>
@@ -2706,7 +2650,7 @@
     </w:p>
     <w:p>
       <w:pPr>
-        <w:pStyle w:val="Prrafodelista"/>
+        <w:pStyle w:val="Listenabsatz"/>
         <w:ind w:left="426"/>
         <w:jc w:val="both"/>
         <w:rPr>
@@ -2716,7 +2660,7 @@
     </w:p>
     <w:p>
       <w:pPr>
-        <w:pStyle w:val="Prrafodelista"/>
+        <w:pStyle w:val="Listenabsatz"/>
         <w:numPr>
           <w:ilvl w:val="1"/>
           <w:numId w:val="14"/>
@@ -2743,13 +2687,7 @@
         <w:rPr>
           <w:lang w:val="en-GB"/>
         </w:rPr>
-        <w:t xml:space="preserve">stacked bar </w:t>
-      </w:r>
-      <w:r>
-        <w:rPr>
-          <w:lang w:val="en-GB"/>
-        </w:rPr>
-        <w:t xml:space="preserve">chart stretches each </w:t>
+        <w:t xml:space="preserve">stacked bar chart stretches each </w:t>
       </w:r>
       <w:r>
         <w:rPr>
@@ -2773,19 +2711,7 @@
         <w:rPr>
           <w:lang w:val="en-GB"/>
         </w:rPr>
-        <w:t xml:space="preserve">representing percentages instead of absolute values as the </w:t>
-      </w:r>
-      <w:r>
-        <w:rPr>
-          <w:lang w:val="en-GB"/>
-        </w:rPr>
-        <w:t>stacked bar chart</w:t>
-      </w:r>
-      <w:r>
-        <w:rPr>
-          <w:lang w:val="en-GB"/>
-        </w:rPr>
-        <w:t xml:space="preserve"> explained before. </w:t>
+        <w:t xml:space="preserve">representing percentages instead of absolute values as the stacked bar chart explained before. </w:t>
       </w:r>
       <w:r>
         <w:rPr>
@@ -2803,13 +2729,7 @@
         <w:rPr>
           <w:lang w:val="en-GB"/>
         </w:rPr>
-        <w:t xml:space="preserve">rating scores </w:t>
-      </w:r>
-      <w:r>
-        <w:rPr>
-          <w:lang w:val="en-GB"/>
-        </w:rPr>
-        <w:t xml:space="preserve">or </w:t>
+        <w:t xml:space="preserve">rating scores or </w:t>
       </w:r>
       <w:r>
         <w:rPr>
@@ -2913,7 +2833,7 @@
     </w:p>
     <w:p>
       <w:pPr>
-        <w:pStyle w:val="Prrafodelista"/>
+        <w:pStyle w:val="Listenabsatz"/>
         <w:numPr>
           <w:ilvl w:val="0"/>
           <w:numId w:val="16"/>
@@ -2951,13 +2871,7 @@
         <w:rPr>
           <w:lang w:val="en-GB"/>
         </w:rPr>
-        <w:t>, a s</w:t>
-      </w:r>
-      <w:r>
-        <w:rPr>
-          <w:lang w:val="en-GB"/>
-        </w:rPr>
-        <w:t xml:space="preserve">catter plot was chosen because </w:t>
+        <w:t xml:space="preserve">, a scatter plot was chosen because </w:t>
       </w:r>
       <w:r>
         <w:rPr>
@@ -3058,7 +2972,7 @@
     </w:p>
     <w:p>
       <w:pPr>
-        <w:pStyle w:val="Prrafodelista"/>
+        <w:pStyle w:val="Listenabsatz"/>
         <w:jc w:val="both"/>
         <w:rPr>
           <w:lang w:val="en-GB"/>
@@ -3067,7 +2981,7 @@
     </w:p>
     <w:p>
       <w:pPr>
-        <w:pStyle w:val="Prrafodelista"/>
+        <w:pStyle w:val="Listenabsatz"/>
         <w:numPr>
           <w:ilvl w:val="0"/>
           <w:numId w:val="16"/>
@@ -3099,31 +3013,7 @@
         <w:rPr>
           <w:lang w:val="en-GB"/>
         </w:rPr>
-        <w:t xml:space="preserve"> the magnitude channel to provide quantitative information using area mark</w:t>
-      </w:r>
-      <w:r>
-        <w:rPr>
-          <w:lang w:val="en-GB"/>
-        </w:rPr>
-        <w:t>s</w:t>
-      </w:r>
-      <w:r>
-        <w:rPr>
-          <w:lang w:val="en-GB"/>
-        </w:rPr>
-        <w:t xml:space="preserve"> and </w:t>
-      </w:r>
-      <w:r>
-        <w:rPr>
-          <w:lang w:val="en-GB"/>
-        </w:rPr>
-        <w:t>l</w:t>
-      </w:r>
-      <w:r>
-        <w:rPr>
-          <w:lang w:val="en-GB"/>
-        </w:rPr>
-        <w:t>uminance colour</w:t>
+        <w:t xml:space="preserve"> the magnitude channel to provide quantitative information using area marks and luminance colour</w:t>
       </w:r>
       <w:r>
         <w:rPr>
@@ -3201,15 +3091,7 @@
         <w:rPr>
           <w:lang w:val="en-GB"/>
         </w:rPr>
-        <w:t xml:space="preserve"> and</w:t>
-      </w:r>
-      <w:bookmarkStart w:id="0" w:name="_GoBack"/>
-      <w:bookmarkEnd w:id="0"/>
-      <w:r>
-        <w:rPr>
-          <w:lang w:val="en-GB"/>
-        </w:rPr>
-        <w:t xml:space="preserve"> 4.</w:t>
+        <w:t xml:space="preserve"> and 4.</w:t>
       </w:r>
       <w:r>
         <w:rPr>
@@ -3294,44 +3176,314 @@
           <w:highlight w:val="yellow"/>
           <w:lang w:val="en-GB"/>
         </w:rPr>
-        <w:t xml:space="preserve">Efficient implementation to achieve what </w:t>
-      </w:r>
-      <w:r>
-        <w:rPr>
-          <w:b/>
-          <w:highlight w:val="yellow"/>
-          <w:lang w:val="en-GB"/>
-        </w:rPr>
-        <w:t>was</w:t>
-      </w:r>
-      <w:r>
-        <w:rPr>
-          <w:b/>
-          <w:highlight w:val="yellow"/>
-          <w:lang w:val="en-GB"/>
-        </w:rPr>
-        <w:t xml:space="preserve"> design</w:t>
-      </w:r>
-      <w:r>
-        <w:rPr>
-          <w:b/>
-          <w:highlight w:val="yellow"/>
-          <w:lang w:val="en-GB"/>
-        </w:rPr>
-        <w:t>ed</w:t>
-      </w:r>
-      <w:r>
-        <w:rPr>
-          <w:b/>
-          <w:highlight w:val="yellow"/>
-          <w:lang w:val="en-GB"/>
-        </w:rPr>
-        <w:t xml:space="preserve"> in the previous steps.</w:t>
-      </w:r>
-    </w:p>
-    <w:p>
-      <w:pPr>
-        <w:pStyle w:val="Ttulo1"/>
+        <w:t>Efficient implementation to achieve what was designed in the previous steps.</w:t>
+      </w:r>
+    </w:p>
+    <w:p>
+      <w:pPr>
+        <w:pStyle w:val="berschrift2"/>
+        <w:rPr>
+          <w:lang w:val="en-GB"/>
+        </w:rPr>
+      </w:pPr>
+      <w:r>
+        <w:rPr>
+          <w:lang w:val="en-GB"/>
+        </w:rPr>
+        <w:t>General objectives</w:t>
+      </w:r>
+    </w:p>
+    <w:p>
+      <w:pPr>
+        <w:rPr>
+          <w:lang w:val="en-GB"/>
+        </w:rPr>
+      </w:pPr>
+      <w:r>
+        <w:rPr>
+          <w:lang w:val="en-GB"/>
+        </w:rPr>
+        <w:t xml:space="preserve">The first step for generating a </w:t>
+      </w:r>
+      <w:r>
+        <w:rPr>
+          <w:lang w:val="en-GB"/>
+        </w:rPr>
+        <w:t xml:space="preserve">quickly starting and </w:t>
+      </w:r>
+      <w:r>
+        <w:rPr>
+          <w:lang w:val="en-GB"/>
+        </w:rPr>
+        <w:t xml:space="preserve">reasonably fast responding application is pre-processing the data such that the format </w:t>
+      </w:r>
+      <w:r>
+        <w:rPr>
+          <w:lang w:val="en-GB"/>
+        </w:rPr>
+        <w:t>is quickly processable for the desired tasks. Hence, the input data should contain only relevant data which is used in the app. Considering this maxim the size of the relevant json files (business, checkin and review) was converted and compressed from approximately 4 GB to 100 MB. In the upcoming sections “*.dat” files always denote a pre-processed file.</w:t>
+      </w:r>
+    </w:p>
+    <w:p>
+      <w:pPr>
+        <w:pStyle w:val="berschrift2"/>
+        <w:rPr>
+          <w:lang w:val="en-GB"/>
+        </w:rPr>
+      </w:pPr>
+      <w:r>
+        <w:rPr>
+          <w:lang w:val="en-GB"/>
+        </w:rPr>
+        <w:t xml:space="preserve">Mark and cluster available businesses at </w:t>
+      </w:r>
+      <w:r>
+        <w:rPr>
+          <w:color w:val="FF0000"/>
+          <w:lang w:val="en-GB"/>
+        </w:rPr>
+        <w:t>world map</w:t>
+      </w:r>
+    </w:p>
+    <w:p>
+      <w:pPr>
+        <w:rPr>
+          <w:lang w:val="en-GB"/>
+        </w:rPr>
+      </w:pPr>
+      <w:r>
+        <w:rPr>
+          <w:lang w:val="en-GB"/>
+        </w:rPr>
+        <w:t xml:space="preserve">The businesses are filtered according to the user’s selection (Stars, Free-WiFi, Take-Out, Cater, Takes Reservations). Then for each entry left in business.dat a marker is created on the map and depending on the zoom level the </w:t>
+      </w:r>
+      <w:r>
+        <w:rPr>
+          <w:lang w:val="en-GB"/>
+        </w:rPr>
+        <w:t>markerClusterOptions</w:t>
+      </w:r>
+      <w:r>
+        <w:rPr>
+          <w:lang w:val="en-GB"/>
+        </w:rPr>
+        <w:t>() function of leaflet is used to cluster the markers. Note, that all updates for the markers are done only for the currently visible restaurants to save compute time.</w:t>
+      </w:r>
+    </w:p>
+    <w:p>
+      <w:pPr>
+        <w:pStyle w:val="berschrift2"/>
+        <w:rPr>
+          <w:lang w:val="en-GB"/>
+        </w:rPr>
+      </w:pPr>
+      <w:r>
+        <w:rPr>
+          <w:lang w:val="en-GB"/>
+        </w:rPr>
+        <w:t xml:space="preserve">Number of Check-ins per business </w:t>
+      </w:r>
+      <w:r>
+        <w:rPr>
+          <w:color w:val="FF0000"/>
+          <w:lang w:val="en-GB"/>
+        </w:rPr>
+        <w:t>heatmap layer</w:t>
+      </w:r>
+    </w:p>
+    <w:p>
+      <w:pPr>
+        <w:rPr>
+          <w:lang w:val="en-GB"/>
+        </w:rPr>
+      </w:pPr>
+      <w:r>
+        <w:rPr>
+          <w:lang w:val="en-GB"/>
+        </w:rPr>
+        <w:t>The heatmap layer plots at the latitude and longitude of every business by the number of visits encoded by color. All three values are easily looked up in the pre-processed business.dat and no further calculation must be done. This is possible as “num_checkins” column was added to the business.dat to save query time. Furthermore, the heatmap is always updated only considering the restaurants which are currently visible on the screen. Therefore, position and zoom-level of the map are exploited to increase performance.</w:t>
+      </w:r>
+      <w:r>
+        <w:rPr>
+          <w:lang w:val="en-GB"/>
+        </w:rPr>
+        <w:tab/>
+        <w:t>Additionally, a reactive legend is displayed to show the user the current color mapping of the number of check-ins.</w:t>
+      </w:r>
+    </w:p>
+    <w:p>
+      <w:pPr>
+        <w:pStyle w:val="berschrift2"/>
+        <w:rPr>
+          <w:lang w:val="en-GB"/>
+        </w:rPr>
+      </w:pPr>
+      <w:r>
+        <w:rPr>
+          <w:lang w:val="en-GB"/>
+        </w:rPr>
+        <w:lastRenderedPageBreak/>
+        <w:t xml:space="preserve">Check-ins per hour of a selected business </w:t>
+      </w:r>
+      <w:r>
+        <w:rPr>
+          <w:color w:val="FF0000"/>
+          <w:lang w:val="en-GB"/>
+        </w:rPr>
+        <w:t>bar chart</w:t>
+      </w:r>
+    </w:p>
+    <w:p>
+      <w:pPr>
+        <w:rPr>
+          <w:lang w:val="en-GB"/>
+        </w:rPr>
+      </w:pPr>
+      <w:r>
+        <w:rPr>
+          <w:lang w:val="en-GB"/>
+        </w:rPr>
+        <w:t>This bar chart visualizes the checkins.dat which was flattened in the pre-processing process to have a single row containing all information required to plot this chart. This means that the checkins.dat has 24*7 + 1 = 169 columns. One for the business_id as index and all the others storing the number of check-ins for each hour of the week.</w:t>
+      </w:r>
+    </w:p>
+    <w:p>
+      <w:pPr>
+        <w:pStyle w:val="berschrift2"/>
+        <w:rPr>
+          <w:color w:val="FF0000"/>
+          <w:lang w:val="en-GB"/>
+        </w:rPr>
+      </w:pPr>
+      <w:r>
+        <w:rPr>
+          <w:lang w:val="en-GB"/>
+        </w:rPr>
+        <w:t xml:space="preserve">Reviews-by-year </w:t>
+      </w:r>
+      <w:r>
+        <w:rPr>
+          <w:color w:val="FF0000"/>
+          <w:lang w:val="en-GB"/>
+        </w:rPr>
+        <w:t>stacked bar chart</w:t>
+      </w:r>
+    </w:p>
+    <w:p>
+      <w:pPr>
+        <w:rPr>
+          <w:lang w:val="en-GB"/>
+        </w:rPr>
+      </w:pPr>
+      <w:r>
+        <w:rPr>
+          <w:lang w:val="en-GB"/>
+        </w:rPr>
+        <w:t>To create this chart the most important value is the amount of reviews with a certain rating for a selected business by year. This value is received by first filtering reviews.dat for the selected business, then grouping the data by rating and finally counting the number entries for each rating by year. To increase the performance a little the “year” column replaced the date column in review.dat as the full date was not required for the plot. Since the generation of the plot did not have a major delay, no further optimizations were performed. Nevertheless, the aforementioned queries should be precalculated and stored in dedicated columns in case the dataset increases and the creation of the plot takes more time.</w:t>
+      </w:r>
+      <w:r>
+        <w:rPr>
+          <w:lang w:val="en-GB"/>
+        </w:rPr>
+        <w:br/>
+        <w:t>For the normalized version of the plot no other lookups are necessary, just a little more calculation effort to normalize the total number of reviews for every year.</w:t>
+      </w:r>
+    </w:p>
+    <w:p>
+      <w:pPr>
+        <w:pStyle w:val="berschrift2"/>
+        <w:rPr>
+          <w:color w:val="FF0000"/>
+          <w:lang w:val="en-GB"/>
+        </w:rPr>
+      </w:pPr>
+      <w:r>
+        <w:rPr>
+          <w:lang w:val="en-GB"/>
+        </w:rPr>
+        <w:t xml:space="preserve">Stars by number of reviews </w:t>
+      </w:r>
+      <w:r>
+        <w:rPr>
+          <w:color w:val="FF0000"/>
+          <w:lang w:val="en-GB"/>
+        </w:rPr>
+        <w:t>scatter plot</w:t>
+      </w:r>
+    </w:p>
+    <w:p>
+      <w:pPr>
+        <w:rPr>
+          <w:lang w:val="en-GB"/>
+        </w:rPr>
+      </w:pPr>
+      <w:r>
+        <w:rPr>
+          <w:lang w:val="en-GB"/>
+        </w:rPr>
+        <w:t>This scatter plot is a graphic representation of all stars /review_count pairs available in the business.dat file. These values are immediately available and do not require further measures to increase plot performance.</w:t>
+      </w:r>
+    </w:p>
+    <w:p>
+      <w:pPr>
+        <w:pStyle w:val="berschrift2"/>
+        <w:rPr>
+          <w:color w:val="FF0000"/>
+          <w:lang w:val="en-GB"/>
+        </w:rPr>
+      </w:pPr>
+      <w:r>
+        <w:rPr>
+          <w:lang w:val="en-GB"/>
+        </w:rPr>
+        <w:t xml:space="preserve">Average Ratings-By-(US-)State </w:t>
+      </w:r>
+      <w:r>
+        <w:rPr>
+          <w:color w:val="FF0000"/>
+          <w:lang w:val="en-GB"/>
+        </w:rPr>
+        <w:t>grid</w:t>
+      </w:r>
+      <w:bookmarkStart w:id="0" w:name="_GoBack"/>
+      <w:bookmarkEnd w:id="0"/>
+      <w:r>
+        <w:rPr>
+          <w:color w:val="FF0000"/>
+          <w:lang w:val="en-GB"/>
+        </w:rPr>
+        <w:t xml:space="preserve"> plot</w:t>
+      </w:r>
+    </w:p>
+    <w:p>
+      <w:pPr>
+        <w:rPr>
+          <w:lang w:val="en-GB"/>
+        </w:rPr>
+      </w:pPr>
+      <w:r>
+        <w:rPr>
+          <w:lang w:val="en-GB"/>
+        </w:rPr>
+        <w:t>For this graph which is the most complex plot of the app, first, all business without a valid entry in the “state” column in business.dat are filtered. I.e. empty and the value “01” are not considered to be a representation of a state with the US. Subsequently, the data frame is grouped by “state” and “stars”.</w:t>
+      </w:r>
+      <w:r>
+        <w:rPr>
+          <w:lang w:val="en-GB"/>
+        </w:rPr>
+        <w:br/>
+        <w:t>Thereafter, a new data frame is created which contains a summary for each state. Every row contains the state name, the rating, the number of times this rating was given, the total amount of ratings for this state and finally the percentage totalByStar/total.</w:t>
+      </w:r>
+      <w:r>
+        <w:rPr>
+          <w:lang w:val="en-GB"/>
+        </w:rPr>
+        <w:br/>
+        <w:t>For the final plot the state column is the x-Axis, the stars column is the y-Axis, the percentage column is the size and the stars column is color of the point.</w:t>
+      </w:r>
+    </w:p>
+    <w:p>
+      <w:pPr>
+        <w:pStyle w:val="berschrift1"/>
         <w:rPr>
           <w:lang w:val="en-GB"/>
         </w:rPr>
@@ -3345,7 +3497,171 @@
     </w:p>
     <w:p>
       <w:pPr>
-        <w:pStyle w:val="Ttulo2"/>
+        <w:pStyle w:val="Listenabsatz"/>
+        <w:numPr>
+          <w:ilvl w:val="0"/>
+          <w:numId w:val="19"/>
+        </w:numPr>
+        <w:rPr>
+          <w:lang w:val="en-GB"/>
+        </w:rPr>
+      </w:pPr>
+      <w:r>
+        <w:rPr>
+          <w:lang w:val="en-GB"/>
+        </w:rPr>
+        <w:t>For executing the pre-process.R file note that it expects the following input files:</w:t>
+      </w:r>
+    </w:p>
+    <w:p>
+      <w:pPr>
+        <w:pStyle w:val="Listenabsatz"/>
+        <w:numPr>
+          <w:ilvl w:val="0"/>
+          <w:numId w:val="18"/>
+        </w:numPr>
+        <w:ind w:left="1440"/>
+        <w:rPr>
+          <w:lang w:val="en-GB"/>
+        </w:rPr>
+      </w:pPr>
+      <w:r>
+        <w:rPr>
+          <w:lang w:val="en-GB"/>
+        </w:rPr>
+        <w:t>business.json</w:t>
+      </w:r>
+    </w:p>
+    <w:p>
+      <w:pPr>
+        <w:pStyle w:val="Listenabsatz"/>
+        <w:numPr>
+          <w:ilvl w:val="0"/>
+          <w:numId w:val="18"/>
+        </w:numPr>
+        <w:ind w:left="1440"/>
+        <w:rPr>
+          <w:lang w:val="en-GB"/>
+        </w:rPr>
+      </w:pPr>
+      <w:r>
+        <w:rPr>
+          <w:lang w:val="en-GB"/>
+        </w:rPr>
+        <w:t>checkin.json</w:t>
+      </w:r>
+    </w:p>
+    <w:p>
+      <w:pPr>
+        <w:pStyle w:val="Listenabsatz"/>
+        <w:numPr>
+          <w:ilvl w:val="0"/>
+          <w:numId w:val="18"/>
+        </w:numPr>
+        <w:ind w:left="1440"/>
+        <w:rPr>
+          <w:lang w:val="en-GB"/>
+        </w:rPr>
+      </w:pPr>
+      <w:r>
+        <w:rPr>
+          <w:lang w:val="en-GB"/>
+        </w:rPr>
+        <w:t>splitReviewA.json</w:t>
+      </w:r>
+    </w:p>
+    <w:p>
+      <w:pPr>
+        <w:pStyle w:val="Listenabsatz"/>
+        <w:numPr>
+          <w:ilvl w:val="0"/>
+          <w:numId w:val="18"/>
+        </w:numPr>
+        <w:ind w:left="1440"/>
+        <w:rPr>
+          <w:lang w:val="en-GB"/>
+        </w:rPr>
+      </w:pPr>
+      <w:r>
+        <w:rPr>
+          <w:lang w:val="en-GB"/>
+        </w:rPr>
+        <w:t>splitReviewB.json</w:t>
+      </w:r>
+    </w:p>
+    <w:p>
+      <w:pPr>
+        <w:pStyle w:val="Listenabsatz"/>
+        <w:numPr>
+          <w:ilvl w:val="0"/>
+          <w:numId w:val="18"/>
+        </w:numPr>
+        <w:ind w:left="1440"/>
+        <w:rPr>
+          <w:lang w:val="en-GB"/>
+        </w:rPr>
+      </w:pPr>
+      <w:r>
+        <w:rPr>
+          <w:lang w:val="en-GB"/>
+        </w:rPr>
+        <w:t>splitReviewC.json</w:t>
+      </w:r>
+    </w:p>
+    <w:p>
+      <w:pPr>
+        <w:ind w:left="720"/>
+        <w:rPr>
+          <w:lang w:val="en-GB"/>
+        </w:rPr>
+      </w:pPr>
+      <w:r>
+        <w:rPr>
+          <w:lang w:val="en-GB"/>
+        </w:rPr>
+        <w:t>Due to RAM issues review.json is split with the following bash command: “</w:t>
+      </w:r>
+      <w:r>
+        <w:rPr>
+          <w:lang w:val="en-GB"/>
+        </w:rPr>
+        <w:t>split -1600000 ./review.json ./split</w:t>
+      </w:r>
+      <w:r>
+        <w:rPr>
+          <w:lang w:val="en-GB"/>
+        </w:rPr>
+        <w:t>” and renaming the file according to the specification above.</w:t>
+      </w:r>
+    </w:p>
+    <w:p>
+      <w:pPr>
+        <w:rPr>
+          <w:lang w:val="en-GB"/>
+        </w:rPr>
+      </w:pPr>
+    </w:p>
+    <w:p>
+      <w:pPr>
+        <w:pStyle w:val="Listenabsatz"/>
+        <w:numPr>
+          <w:ilvl w:val="0"/>
+          <w:numId w:val="19"/>
+        </w:numPr>
+        <w:rPr>
+          <w:lang w:val="en-GB"/>
+        </w:rPr>
+      </w:pPr>
+      <w:r>
+        <w:rPr>
+          <w:lang w:val="en-GB"/>
+        </w:rPr>
+        <w:t>Visual output is optimized for screens with a resolution of 1920x1080 and more.</w:t>
+      </w:r>
+    </w:p>
+    <w:p>
+      <w:pPr>
+        <w:pStyle w:val="berschrift2"/>
         <w:rPr>
           <w:lang w:val="en-GB"/>
         </w:rPr>
@@ -3362,7 +3678,7 @@
 </file>
 
 <file path=word/endnotes.xml><?xml version="1.0" encoding="utf-8"?>
-<w:endnotes xmlns:wpc="http://schemas.microsoft.com/office/word/2010/wordprocessingCanvas" xmlns:mc="http://schemas.openxmlformats.org/markup-compatibility/2006" xmlns:o="urn:schemas-microsoft-com:office:office" xmlns:r="http://schemas.openxmlformats.org/officeDocument/2006/relationships" xmlns:m="http://schemas.openxmlformats.org/officeDocument/2006/math" xmlns:v="urn:schemas-microsoft-com:vml" xmlns:wp14="http://schemas.microsoft.com/office/word/2010/wordprocessingDrawing" xmlns:wp="http://schemas.openxmlformats.org/drawingml/2006/wordprocessingDrawing" xmlns:w10="urn:schemas-microsoft-com:office:word" xmlns:w="http://schemas.openxmlformats.org/wordprocessingml/2006/main" xmlns:w14="http://schemas.microsoft.com/office/word/2010/wordml" xmlns:wpg="http://schemas.microsoft.com/office/word/2010/wordprocessingGroup" xmlns:wpi="http://schemas.microsoft.com/office/word/2010/wordprocessingInk" xmlns:wne="http://schemas.microsoft.com/office/word/2006/wordml" xmlns:wps="http://schemas.microsoft.com/office/word/2010/wordprocessingShape" mc:Ignorable="w14 wp14">
+<w:endnotes xmlns:wpc="http://schemas.microsoft.com/office/word/2010/wordprocessingCanvas" xmlns:cx="http://schemas.microsoft.com/office/drawing/2014/chartex" xmlns:cx1="http://schemas.microsoft.com/office/drawing/2015/9/8/chartex" xmlns:cx2="http://schemas.microsoft.com/office/drawing/2015/10/21/chartex" xmlns:cx3="http://schemas.microsoft.com/office/drawing/2016/5/9/chartex" xmlns:cx4="http://schemas.microsoft.com/office/drawing/2016/5/10/chartex" xmlns:cx5="http://schemas.microsoft.com/office/drawing/2016/5/11/chartex" xmlns:cx6="http://schemas.microsoft.com/office/drawing/2016/5/12/chartex" xmlns:cx7="http://schemas.microsoft.com/office/drawing/2016/5/13/chartex" xmlns:cx8="http://schemas.microsoft.com/office/drawing/2016/5/14/chartex" xmlns:mc="http://schemas.openxmlformats.org/markup-compatibility/2006" xmlns:aink="http://schemas.microsoft.com/office/drawing/2016/ink" xmlns:am3d="http://schemas.microsoft.com/office/drawing/2017/model3d" xmlns:o="urn:schemas-microsoft-com:office:office" xmlns:r="http://schemas.openxmlformats.org/officeDocument/2006/relationships" xmlns:m="http://schemas.openxmlformats.org/officeDocument/2006/math" xmlns:v="urn:schemas-microsoft-com:vml" xmlns:wp14="http://schemas.microsoft.com/office/word/2010/wordprocessingDrawing" xmlns:wp="http://schemas.openxmlformats.org/drawingml/2006/wordprocessingDrawing" xmlns:w10="urn:schemas-microsoft-com:office:word" xmlns:w="http://schemas.openxmlformats.org/wordprocessingml/2006/main" xmlns:w14="http://schemas.microsoft.com/office/word/2010/wordml" xmlns:w15="http://schemas.microsoft.com/office/word/2012/wordml" xmlns:w16cid="http://schemas.microsoft.com/office/word/2016/wordml/cid" xmlns:w16se="http://schemas.microsoft.com/office/word/2015/wordml/symex" xmlns:wpg="http://schemas.microsoft.com/office/word/2010/wordprocessingGroup" xmlns:wpi="http://schemas.microsoft.com/office/word/2010/wordprocessingInk" xmlns:wne="http://schemas.microsoft.com/office/word/2006/wordml" xmlns:wps="http://schemas.microsoft.com/office/word/2010/wordprocessingShape" mc:Ignorable="w14 w15 w16se w16cid wp14">
   <w:endnote w:type="separator" w:id="-1">
     <w:p>
       <w:pPr>
@@ -3387,7 +3703,7 @@
 </file>
 
 <file path=word/footnotes.xml><?xml version="1.0" encoding="utf-8"?>
-<w:footnotes xmlns:wpc="http://schemas.microsoft.com/office/word/2010/wordprocessingCanvas" xmlns:mc="http://schemas.openxmlformats.org/markup-compatibility/2006" xmlns:o="urn:schemas-microsoft-com:office:office" xmlns:r="http://schemas.openxmlformats.org/officeDocument/2006/relationships" xmlns:m="http://schemas.openxmlformats.org/officeDocument/2006/math" xmlns:v="urn:schemas-microsoft-com:vml" xmlns:wp14="http://schemas.microsoft.com/office/word/2010/wordprocessingDrawing" xmlns:wp="http://schemas.openxmlformats.org/drawingml/2006/wordprocessingDrawing" xmlns:w10="urn:schemas-microsoft-com:office:word" xmlns:w="http://schemas.openxmlformats.org/wordprocessingml/2006/main" xmlns:w14="http://schemas.microsoft.com/office/word/2010/wordml" xmlns:wpg="http://schemas.microsoft.com/office/word/2010/wordprocessingGroup" xmlns:wpi="http://schemas.microsoft.com/office/word/2010/wordprocessingInk" xmlns:wne="http://schemas.microsoft.com/office/word/2006/wordml" xmlns:wps="http://schemas.microsoft.com/office/word/2010/wordprocessingShape" mc:Ignorable="w14 wp14">
+<w:footnotes xmlns:wpc="http://schemas.microsoft.com/office/word/2010/wordprocessingCanvas" xmlns:cx="http://schemas.microsoft.com/office/drawing/2014/chartex" xmlns:cx1="http://schemas.microsoft.com/office/drawing/2015/9/8/chartex" xmlns:cx2="http://schemas.microsoft.com/office/drawing/2015/10/21/chartex" xmlns:cx3="http://schemas.microsoft.com/office/drawing/2016/5/9/chartex" xmlns:cx4="http://schemas.microsoft.com/office/drawing/2016/5/10/chartex" xmlns:cx5="http://schemas.microsoft.com/office/drawing/2016/5/11/chartex" xmlns:cx6="http://schemas.microsoft.com/office/drawing/2016/5/12/chartex" xmlns:cx7="http://schemas.microsoft.com/office/drawing/2016/5/13/chartex" xmlns:cx8="http://schemas.microsoft.com/office/drawing/2016/5/14/chartex" xmlns:mc="http://schemas.openxmlformats.org/markup-compatibility/2006" xmlns:aink="http://schemas.microsoft.com/office/drawing/2016/ink" xmlns:am3d="http://schemas.microsoft.com/office/drawing/2017/model3d" xmlns:o="urn:schemas-microsoft-com:office:office" xmlns:r="http://schemas.openxmlformats.org/officeDocument/2006/relationships" xmlns:m="http://schemas.openxmlformats.org/officeDocument/2006/math" xmlns:v="urn:schemas-microsoft-com:vml" xmlns:wp14="http://schemas.microsoft.com/office/word/2010/wordprocessingDrawing" xmlns:wp="http://schemas.openxmlformats.org/drawingml/2006/wordprocessingDrawing" xmlns:w10="urn:schemas-microsoft-com:office:word" xmlns:w="http://schemas.openxmlformats.org/wordprocessingml/2006/main" xmlns:w14="http://schemas.microsoft.com/office/word/2010/wordml" xmlns:w15="http://schemas.microsoft.com/office/word/2012/wordml" xmlns:w16cid="http://schemas.microsoft.com/office/word/2016/wordml/cid" xmlns:w16se="http://schemas.microsoft.com/office/word/2015/wordml/symex" xmlns:wpg="http://schemas.microsoft.com/office/word/2010/wordprocessingGroup" xmlns:wpi="http://schemas.microsoft.com/office/word/2010/wordprocessingInk" xmlns:wne="http://schemas.microsoft.com/office/word/2006/wordml" xmlns:wps="http://schemas.microsoft.com/office/word/2010/wordprocessingShape" mc:Ignorable="w14 w15 w16se w16cid wp14">
   <w:footnote w:type="separator" w:id="-1">
     <w:p>
       <w:pPr>
@@ -3412,8 +3728,94 @@
 </file>
 
 <file path=word/numbering.xml><?xml version="1.0" encoding="utf-8"?>
-<w:numbering xmlns:wpc="http://schemas.microsoft.com/office/word/2010/wordprocessingCanvas" xmlns:mc="http://schemas.openxmlformats.org/markup-compatibility/2006" xmlns:o="urn:schemas-microsoft-com:office:office" xmlns:r="http://schemas.openxmlformats.org/officeDocument/2006/relationships" xmlns:m="http://schemas.openxmlformats.org/officeDocument/2006/math" xmlns:v="urn:schemas-microsoft-com:vml" xmlns:wp14="http://schemas.microsoft.com/office/word/2010/wordprocessingDrawing" xmlns:wp="http://schemas.openxmlformats.org/drawingml/2006/wordprocessingDrawing" xmlns:w10="urn:schemas-microsoft-com:office:word" xmlns:w="http://schemas.openxmlformats.org/wordprocessingml/2006/main" xmlns:w14="http://schemas.microsoft.com/office/word/2010/wordml" xmlns:wpg="http://schemas.microsoft.com/office/word/2010/wordprocessingGroup" xmlns:wpi="http://schemas.microsoft.com/office/word/2010/wordprocessingInk" xmlns:wne="http://schemas.microsoft.com/office/word/2006/wordml" xmlns:wps="http://schemas.microsoft.com/office/word/2010/wordprocessingShape" mc:Ignorable="w14 wp14">
-  <w:abstractNum w:abstractNumId="0">
+<w:numbering xmlns:wpc="http://schemas.microsoft.com/office/word/2010/wordprocessingCanvas" xmlns:cx="http://schemas.microsoft.com/office/drawing/2014/chartex" xmlns:cx1="http://schemas.microsoft.com/office/drawing/2015/9/8/chartex" xmlns:cx2="http://schemas.microsoft.com/office/drawing/2015/10/21/chartex" xmlns:cx3="http://schemas.microsoft.com/office/drawing/2016/5/9/chartex" xmlns:cx4="http://schemas.microsoft.com/office/drawing/2016/5/10/chartex" xmlns:cx5="http://schemas.microsoft.com/office/drawing/2016/5/11/chartex" xmlns:cx6="http://schemas.microsoft.com/office/drawing/2016/5/12/chartex" xmlns:cx7="http://schemas.microsoft.com/office/drawing/2016/5/13/chartex" xmlns:cx8="http://schemas.microsoft.com/office/drawing/2016/5/14/chartex" xmlns:mc="http://schemas.openxmlformats.org/markup-compatibility/2006" xmlns:aink="http://schemas.microsoft.com/office/drawing/2016/ink" xmlns:am3d="http://schemas.microsoft.com/office/drawing/2017/model3d" xmlns:o="urn:schemas-microsoft-com:office:office" xmlns:r="http://schemas.openxmlformats.org/officeDocument/2006/relationships" xmlns:m="http://schemas.openxmlformats.org/officeDocument/2006/math" xmlns:v="urn:schemas-microsoft-com:vml" xmlns:wp14="http://schemas.microsoft.com/office/word/2010/wordprocessingDrawing" xmlns:wp="http://schemas.openxmlformats.org/drawingml/2006/wordprocessingDrawing" xmlns:w10="urn:schemas-microsoft-com:office:word" xmlns:w="http://schemas.openxmlformats.org/wordprocessingml/2006/main" xmlns:w14="http://schemas.microsoft.com/office/word/2010/wordml" xmlns:w15="http://schemas.microsoft.com/office/word/2012/wordml" xmlns:w16cid="http://schemas.microsoft.com/office/word/2016/wordml/cid" xmlns:w16se="http://schemas.microsoft.com/office/word/2015/wordml/symex" xmlns:wpg="http://schemas.microsoft.com/office/word/2010/wordprocessingGroup" xmlns:wpi="http://schemas.microsoft.com/office/word/2010/wordprocessingInk" xmlns:wne="http://schemas.microsoft.com/office/word/2006/wordml" xmlns:wps="http://schemas.microsoft.com/office/word/2010/wordprocessingShape" mc:Ignorable="w14 w15 w16se w16cid wp14">
+  <w:abstractNum w:abstractNumId="0" w15:restartNumberingAfterBreak="0">
+    <w:nsid w:val="075C7919"/>
+    <w:multiLevelType w:val="hybridMultilevel"/>
+    <w:tmpl w:val="9E20CC06"/>
+    <w:lvl w:ilvl="0" w:tplc="0407000F">
+      <w:start w:val="1"/>
+      <w:numFmt w:val="decimal"/>
+      <w:lvlText w:val="%1."/>
+      <w:lvlJc w:val="left"/>
+      <w:pPr>
+        <w:ind w:left="720" w:hanging="360"/>
+      </w:pPr>
+    </w:lvl>
+    <w:lvl w:ilvl="1" w:tplc="04070019" w:tentative="1">
+      <w:start w:val="1"/>
+      <w:numFmt w:val="lowerLetter"/>
+      <w:lvlText w:val="%2."/>
+      <w:lvlJc w:val="left"/>
+      <w:pPr>
+        <w:ind w:left="1440" w:hanging="360"/>
+      </w:pPr>
+    </w:lvl>
+    <w:lvl w:ilvl="2" w:tplc="0407001B" w:tentative="1">
+      <w:start w:val="1"/>
+      <w:numFmt w:val="lowerRoman"/>
+      <w:lvlText w:val="%3."/>
+      <w:lvlJc w:val="right"/>
+      <w:pPr>
+        <w:ind w:left="2160" w:hanging="180"/>
+      </w:pPr>
+    </w:lvl>
+    <w:lvl w:ilvl="3" w:tplc="0407000F" w:tentative="1">
+      <w:start w:val="1"/>
+      <w:numFmt w:val="decimal"/>
+      <w:lvlText w:val="%4."/>
+      <w:lvlJc w:val="left"/>
+      <w:pPr>
+        <w:ind w:left="2880" w:hanging="360"/>
+      </w:pPr>
+    </w:lvl>
+    <w:lvl w:ilvl="4" w:tplc="04070019" w:tentative="1">
+      <w:start w:val="1"/>
+      <w:numFmt w:val="lowerLetter"/>
+      <w:lvlText w:val="%5."/>
+      <w:lvlJc w:val="left"/>
+      <w:pPr>
+        <w:ind w:left="3600" w:hanging="360"/>
+      </w:pPr>
+    </w:lvl>
+    <w:lvl w:ilvl="5" w:tplc="0407001B" w:tentative="1">
+      <w:start w:val="1"/>
+      <w:numFmt w:val="lowerRoman"/>
+      <w:lvlText w:val="%6."/>
+      <w:lvlJc w:val="right"/>
+      <w:pPr>
+        <w:ind w:left="4320" w:hanging="180"/>
+      </w:pPr>
+    </w:lvl>
+    <w:lvl w:ilvl="6" w:tplc="0407000F" w:tentative="1">
+      <w:start w:val="1"/>
+      <w:numFmt w:val="decimal"/>
+      <w:lvlText w:val="%7."/>
+      <w:lvlJc w:val="left"/>
+      <w:pPr>
+        <w:ind w:left="5040" w:hanging="360"/>
+      </w:pPr>
+    </w:lvl>
+    <w:lvl w:ilvl="7" w:tplc="04070019" w:tentative="1">
+      <w:start w:val="1"/>
+      <w:numFmt w:val="lowerLetter"/>
+      <w:lvlText w:val="%8."/>
+      <w:lvlJc w:val="left"/>
+      <w:pPr>
+        <w:ind w:left="5760" w:hanging="360"/>
+      </w:pPr>
+    </w:lvl>
+    <w:lvl w:ilvl="8" w:tplc="0407001B" w:tentative="1">
+      <w:start w:val="1"/>
+      <w:numFmt w:val="lowerRoman"/>
+      <w:lvlText w:val="%9."/>
+      <w:lvlJc w:val="right"/>
+      <w:pPr>
+        <w:ind w:left="6480" w:hanging="180"/>
+      </w:pPr>
+    </w:lvl>
+  </w:abstractNum>
+  <w:abstractNum w:abstractNumId="1" w15:restartNumberingAfterBreak="0">
     <w:nsid w:val="08D03AB0"/>
     <w:multiLevelType w:val="hybridMultilevel"/>
     <w:tmpl w:val="64D80F18"/>
@@ -3526,7 +3928,7 @@
       </w:rPr>
     </w:lvl>
   </w:abstractNum>
-  <w:abstractNum w:abstractNumId="1">
+  <w:abstractNum w:abstractNumId="2" w15:restartNumberingAfterBreak="0">
     <w:nsid w:val="091A6254"/>
     <w:multiLevelType w:val="hybridMultilevel"/>
     <w:tmpl w:val="F1AE4024"/>
@@ -3639,7 +4041,7 @@
       </w:rPr>
     </w:lvl>
   </w:abstractNum>
-  <w:abstractNum w:abstractNumId="2">
+  <w:abstractNum w:abstractNumId="3" w15:restartNumberingAfterBreak="0">
     <w:nsid w:val="0C0B368B"/>
     <w:multiLevelType w:val="hybridMultilevel"/>
     <w:tmpl w:val="C13CB310"/>
@@ -3752,7 +4154,7 @@
       </w:rPr>
     </w:lvl>
   </w:abstractNum>
-  <w:abstractNum w:abstractNumId="3">
+  <w:abstractNum w:abstractNumId="4" w15:restartNumberingAfterBreak="0">
     <w:nsid w:val="0F810120"/>
     <w:multiLevelType w:val="hybridMultilevel"/>
     <w:tmpl w:val="91C01E50"/>
@@ -3865,7 +4267,7 @@
       </w:rPr>
     </w:lvl>
   </w:abstractNum>
-  <w:abstractNum w:abstractNumId="4">
+  <w:abstractNum w:abstractNumId="5" w15:restartNumberingAfterBreak="0">
     <w:nsid w:val="10890A69"/>
     <w:multiLevelType w:val="hybridMultilevel"/>
     <w:tmpl w:val="0C043EC8"/>
@@ -3978,7 +4380,7 @@
       </w:rPr>
     </w:lvl>
   </w:abstractNum>
-  <w:abstractNum w:abstractNumId="5">
+  <w:abstractNum w:abstractNumId="6" w15:restartNumberingAfterBreak="0">
     <w:nsid w:val="231F2670"/>
     <w:multiLevelType w:val="hybridMultilevel"/>
     <w:tmpl w:val="C02CE402"/>
@@ -4091,7 +4493,7 @@
       </w:rPr>
     </w:lvl>
   </w:abstractNum>
-  <w:abstractNum w:abstractNumId="6">
+  <w:abstractNum w:abstractNumId="7" w15:restartNumberingAfterBreak="0">
     <w:nsid w:val="2437003E"/>
     <w:multiLevelType w:val="hybridMultilevel"/>
     <w:tmpl w:val="D61A336A"/>
@@ -4204,7 +4606,7 @@
       </w:rPr>
     </w:lvl>
   </w:abstractNum>
-  <w:abstractNum w:abstractNumId="7">
+  <w:abstractNum w:abstractNumId="8" w15:restartNumberingAfterBreak="0">
     <w:nsid w:val="345F5826"/>
     <w:multiLevelType w:val="hybridMultilevel"/>
     <w:tmpl w:val="3236B7FE"/>
@@ -4317,7 +4719,7 @@
       </w:rPr>
     </w:lvl>
   </w:abstractNum>
-  <w:abstractNum w:abstractNumId="8">
+  <w:abstractNum w:abstractNumId="9" w15:restartNumberingAfterBreak="0">
     <w:nsid w:val="347A6991"/>
     <w:multiLevelType w:val="hybridMultilevel"/>
     <w:tmpl w:val="6C626A8A"/>
@@ -4430,7 +4832,7 @@
       </w:rPr>
     </w:lvl>
   </w:abstractNum>
-  <w:abstractNum w:abstractNumId="9">
+  <w:abstractNum w:abstractNumId="10" w15:restartNumberingAfterBreak="0">
     <w:nsid w:val="3DBD2FF3"/>
     <w:multiLevelType w:val="hybridMultilevel"/>
     <w:tmpl w:val="8BA48E84"/>
@@ -4543,7 +4945,7 @@
       </w:rPr>
     </w:lvl>
   </w:abstractNum>
-  <w:abstractNum w:abstractNumId="10">
+  <w:abstractNum w:abstractNumId="11" w15:restartNumberingAfterBreak="0">
     <w:nsid w:val="4F6F0F0B"/>
     <w:multiLevelType w:val="hybridMultilevel"/>
     <w:tmpl w:val="965A9CCE"/>
@@ -4656,7 +5058,120 @@
       </w:rPr>
     </w:lvl>
   </w:abstractNum>
-  <w:abstractNum w:abstractNumId="11">
+  <w:abstractNum w:abstractNumId="12" w15:restartNumberingAfterBreak="0">
+    <w:nsid w:val="65F07456"/>
+    <w:multiLevelType w:val="hybridMultilevel"/>
+    <w:tmpl w:val="ADE0FD3A"/>
+    <w:lvl w:ilvl="0" w:tplc="04070001">
+      <w:start w:val="1"/>
+      <w:numFmt w:val="bullet"/>
+      <w:lvlText w:val=""/>
+      <w:lvlJc w:val="left"/>
+      <w:pPr>
+        <w:ind w:left="720" w:hanging="360"/>
+      </w:pPr>
+      <w:rPr>
+        <w:rFonts w:ascii="Symbol" w:hAnsi="Symbol" w:hint="default"/>
+      </w:rPr>
+    </w:lvl>
+    <w:lvl w:ilvl="1" w:tplc="04070003" w:tentative="1">
+      <w:start w:val="1"/>
+      <w:numFmt w:val="bullet"/>
+      <w:lvlText w:val="o"/>
+      <w:lvlJc w:val="left"/>
+      <w:pPr>
+        <w:ind w:left="1440" w:hanging="360"/>
+      </w:pPr>
+      <w:rPr>
+        <w:rFonts w:ascii="Courier New" w:hAnsi="Courier New" w:cs="Courier New" w:hint="default"/>
+      </w:rPr>
+    </w:lvl>
+    <w:lvl w:ilvl="2" w:tplc="04070005" w:tentative="1">
+      <w:start w:val="1"/>
+      <w:numFmt w:val="bullet"/>
+      <w:lvlText w:val=""/>
+      <w:lvlJc w:val="left"/>
+      <w:pPr>
+        <w:ind w:left="2160" w:hanging="360"/>
+      </w:pPr>
+      <w:rPr>
+        <w:rFonts w:ascii="Wingdings" w:hAnsi="Wingdings" w:hint="default"/>
+      </w:rPr>
+    </w:lvl>
+    <w:lvl w:ilvl="3" w:tplc="04070001" w:tentative="1">
+      <w:start w:val="1"/>
+      <w:numFmt w:val="bullet"/>
+      <w:lvlText w:val=""/>
+      <w:lvlJc w:val="left"/>
+      <w:pPr>
+        <w:ind w:left="2880" w:hanging="360"/>
+      </w:pPr>
+      <w:rPr>
+        <w:rFonts w:ascii="Symbol" w:hAnsi="Symbol" w:hint="default"/>
+      </w:rPr>
+    </w:lvl>
+    <w:lvl w:ilvl="4" w:tplc="04070003" w:tentative="1">
+      <w:start w:val="1"/>
+      <w:numFmt w:val="bullet"/>
+      <w:lvlText w:val="o"/>
+      <w:lvlJc w:val="left"/>
+      <w:pPr>
+        <w:ind w:left="3600" w:hanging="360"/>
+      </w:pPr>
+      <w:rPr>
+        <w:rFonts w:ascii="Courier New" w:hAnsi="Courier New" w:cs="Courier New" w:hint="default"/>
+      </w:rPr>
+    </w:lvl>
+    <w:lvl w:ilvl="5" w:tplc="04070005" w:tentative="1">
+      <w:start w:val="1"/>
+      <w:numFmt w:val="bullet"/>
+      <w:lvlText w:val=""/>
+      <w:lvlJc w:val="left"/>
+      <w:pPr>
+        <w:ind w:left="4320" w:hanging="360"/>
+      </w:pPr>
+      <w:rPr>
+        <w:rFonts w:ascii="Wingdings" w:hAnsi="Wingdings" w:hint="default"/>
+      </w:rPr>
+    </w:lvl>
+    <w:lvl w:ilvl="6" w:tplc="04070001" w:tentative="1">
+      <w:start w:val="1"/>
+      <w:numFmt w:val="bullet"/>
+      <w:lvlText w:val=""/>
+      <w:lvlJc w:val="left"/>
+      <w:pPr>
+        <w:ind w:left="5040" w:hanging="360"/>
+      </w:pPr>
+      <w:rPr>
+        <w:rFonts w:ascii="Symbol" w:hAnsi="Symbol" w:hint="default"/>
+      </w:rPr>
+    </w:lvl>
+    <w:lvl w:ilvl="7" w:tplc="04070003" w:tentative="1">
+      <w:start w:val="1"/>
+      <w:numFmt w:val="bullet"/>
+      <w:lvlText w:val="o"/>
+      <w:lvlJc w:val="left"/>
+      <w:pPr>
+        <w:ind w:left="5760" w:hanging="360"/>
+      </w:pPr>
+      <w:rPr>
+        <w:rFonts w:ascii="Courier New" w:hAnsi="Courier New" w:cs="Courier New" w:hint="default"/>
+      </w:rPr>
+    </w:lvl>
+    <w:lvl w:ilvl="8" w:tplc="04070005" w:tentative="1">
+      <w:start w:val="1"/>
+      <w:numFmt w:val="bullet"/>
+      <w:lvlText w:val=""/>
+      <w:lvlJc w:val="left"/>
+      <w:pPr>
+        <w:ind w:left="6480" w:hanging="360"/>
+      </w:pPr>
+      <w:rPr>
+        <w:rFonts w:ascii="Wingdings" w:hAnsi="Wingdings" w:hint="default"/>
+      </w:rPr>
+    </w:lvl>
+  </w:abstractNum>
+  <w:abstractNum w:abstractNumId="13" w15:restartNumberingAfterBreak="0">
     <w:nsid w:val="68C21594"/>
     <w:multiLevelType w:val="hybridMultilevel"/>
     <w:tmpl w:val="B7B8BFBC"/>
@@ -4745,7 +5260,7 @@
       </w:pPr>
     </w:lvl>
   </w:abstractNum>
-  <w:abstractNum w:abstractNumId="12">
+  <w:abstractNum w:abstractNumId="14" w15:restartNumberingAfterBreak="0">
     <w:nsid w:val="6A946C79"/>
     <w:multiLevelType w:val="hybridMultilevel"/>
     <w:tmpl w:val="3BE05536"/>
@@ -4858,7 +5373,7 @@
       </w:rPr>
     </w:lvl>
   </w:abstractNum>
-  <w:abstractNum w:abstractNumId="13">
+  <w:abstractNum w:abstractNumId="15" w15:restartNumberingAfterBreak="0">
     <w:nsid w:val="6BF01AE8"/>
     <w:multiLevelType w:val="hybridMultilevel"/>
     <w:tmpl w:val="4E58EEE2"/>
@@ -4947,7 +5462,7 @@
       </w:pPr>
     </w:lvl>
   </w:abstractNum>
-  <w:abstractNum w:abstractNumId="14">
+  <w:abstractNum w:abstractNumId="16" w15:restartNumberingAfterBreak="0">
     <w:nsid w:val="7AA42D64"/>
     <w:multiLevelType w:val="hybridMultilevel"/>
     <w:tmpl w:val="703C188C"/>
@@ -5036,7 +5551,7 @@
       </w:pPr>
     </w:lvl>
   </w:abstractNum>
-  <w:abstractNum w:abstractNumId="15">
+  <w:abstractNum w:abstractNumId="17" w15:restartNumberingAfterBreak="0">
     <w:nsid w:val="7B86252B"/>
     <w:multiLevelType w:val="hybridMultilevel"/>
     <w:tmpl w:val="BF14DEC6"/>
@@ -5149,7 +5664,7 @@
       </w:rPr>
     </w:lvl>
   </w:abstractNum>
-  <w:abstractNum w:abstractNumId="16">
+  <w:abstractNum w:abstractNumId="18" w15:restartNumberingAfterBreak="0">
     <w:nsid w:val="7E251775"/>
     <w:multiLevelType w:val="hybridMultilevel"/>
     <w:tmpl w:val="516ADB70"/>
@@ -5263,61 +5778,67 @@
     </w:lvl>
   </w:abstractNum>
   <w:num w:numId="1">
+    <w:abstractNumId w:val="13"/>
+  </w:num>
+  <w:num w:numId="2">
+    <w:abstractNumId w:val="14"/>
+  </w:num>
+  <w:num w:numId="3">
     <w:abstractNumId w:val="11"/>
   </w:num>
-  <w:num w:numId="2">
+  <w:num w:numId="4">
+    <w:abstractNumId w:val="15"/>
+  </w:num>
+  <w:num w:numId="5">
+    <w:abstractNumId w:val="8"/>
+  </w:num>
+  <w:num w:numId="6">
+    <w:abstractNumId w:val="16"/>
+  </w:num>
+  <w:num w:numId="7">
+    <w:abstractNumId w:val="1"/>
+  </w:num>
+  <w:num w:numId="8">
+    <w:abstractNumId w:val="5"/>
+  </w:num>
+  <w:num w:numId="9">
+    <w:abstractNumId w:val="9"/>
+  </w:num>
+  <w:num w:numId="10">
+    <w:abstractNumId w:val="18"/>
+  </w:num>
+  <w:num w:numId="11">
+    <w:abstractNumId w:val="6"/>
+  </w:num>
+  <w:num w:numId="12">
+    <w:abstractNumId w:val="17"/>
+  </w:num>
+  <w:num w:numId="13">
+    <w:abstractNumId w:val="7"/>
+  </w:num>
+  <w:num w:numId="14">
+    <w:abstractNumId w:val="4"/>
+  </w:num>
+  <w:num w:numId="15">
+    <w:abstractNumId w:val="2"/>
+  </w:num>
+  <w:num w:numId="16">
+    <w:abstractNumId w:val="10"/>
+  </w:num>
+  <w:num w:numId="17">
+    <w:abstractNumId w:val="3"/>
+  </w:num>
+  <w:num w:numId="18">
     <w:abstractNumId w:val="12"/>
   </w:num>
-  <w:num w:numId="3">
-    <w:abstractNumId w:val="10"/>
-  </w:num>
-  <w:num w:numId="4">
-    <w:abstractNumId w:val="13"/>
-  </w:num>
-  <w:num w:numId="5">
-    <w:abstractNumId w:val="7"/>
-  </w:num>
-  <w:num w:numId="6">
-    <w:abstractNumId w:val="14"/>
-  </w:num>
-  <w:num w:numId="7">
+  <w:num w:numId="19">
     <w:abstractNumId w:val="0"/>
-  </w:num>
-  <w:num w:numId="8">
-    <w:abstractNumId w:val="4"/>
-  </w:num>
-  <w:num w:numId="9">
-    <w:abstractNumId w:val="8"/>
-  </w:num>
-  <w:num w:numId="10">
-    <w:abstractNumId w:val="16"/>
-  </w:num>
-  <w:num w:numId="11">
-    <w:abstractNumId w:val="5"/>
-  </w:num>
-  <w:num w:numId="12">
-    <w:abstractNumId w:val="15"/>
-  </w:num>
-  <w:num w:numId="13">
-    <w:abstractNumId w:val="6"/>
-  </w:num>
-  <w:num w:numId="14">
-    <w:abstractNumId w:val="3"/>
-  </w:num>
-  <w:num w:numId="15">
-    <w:abstractNumId w:val="1"/>
-  </w:num>
-  <w:num w:numId="16">
-    <w:abstractNumId w:val="9"/>
-  </w:num>
-  <w:num w:numId="17">
-    <w:abstractNumId w:val="2"/>
   </w:num>
 </w:numbering>
 </file>
 
 <file path=word/styles.xml><?xml version="1.0" encoding="utf-8"?>
-<w:styles xmlns:mc="http://schemas.openxmlformats.org/markup-compatibility/2006" xmlns:r="http://schemas.openxmlformats.org/officeDocument/2006/relationships" xmlns:w="http://schemas.openxmlformats.org/wordprocessingml/2006/main" xmlns:w14="http://schemas.microsoft.com/office/word/2010/wordml" mc:Ignorable="w14">
+<w:styles xmlns:mc="http://schemas.openxmlformats.org/markup-compatibility/2006" xmlns:r="http://schemas.openxmlformats.org/officeDocument/2006/relationships" xmlns:w="http://schemas.openxmlformats.org/wordprocessingml/2006/main" xmlns:w14="http://schemas.microsoft.com/office/word/2010/wordml" xmlns:w15="http://schemas.microsoft.com/office/word/2012/wordml" xmlns:w16cid="http://schemas.microsoft.com/office/word/2016/wordml/cid" xmlns:w16se="http://schemas.microsoft.com/office/word/2015/wordml/symex" mc:Ignorable="w14 w15 w16se w16cid">
   <w:docDefaults>
     <w:rPrDefault>
       <w:rPr>
@@ -5333,154 +5854,392 @@
       </w:pPr>
     </w:pPrDefault>
   </w:docDefaults>
-  <w:latentStyles w:defLockedState="0" w:defUIPriority="99" w:defSemiHidden="1" w:defUnhideWhenUsed="1" w:defQFormat="0" w:count="267">
-    <w:lsdException w:name="Normal" w:semiHidden="0" w:uiPriority="0" w:unhideWhenUsed="0" w:qFormat="1"/>
-    <w:lsdException w:name="heading 1" w:semiHidden="0" w:uiPriority="9" w:unhideWhenUsed="0" w:qFormat="1"/>
-    <w:lsdException w:name="heading 2" w:uiPriority="9" w:qFormat="1"/>
-    <w:lsdException w:name="heading 3" w:uiPriority="9" w:qFormat="1"/>
-    <w:lsdException w:name="heading 4" w:uiPriority="9" w:qFormat="1"/>
-    <w:lsdException w:name="heading 5" w:uiPriority="9" w:qFormat="1"/>
-    <w:lsdException w:name="heading 6" w:uiPriority="9" w:qFormat="1"/>
-    <w:lsdException w:name="heading 7" w:uiPriority="9" w:qFormat="1"/>
-    <w:lsdException w:name="heading 8" w:uiPriority="9" w:qFormat="1"/>
-    <w:lsdException w:name="heading 9" w:uiPriority="9" w:qFormat="1"/>
-    <w:lsdException w:name="toc 1" w:uiPriority="39"/>
-    <w:lsdException w:name="toc 2" w:uiPriority="39"/>
-    <w:lsdException w:name="toc 3" w:uiPriority="39"/>
-    <w:lsdException w:name="toc 4" w:uiPriority="39"/>
-    <w:lsdException w:name="toc 5" w:uiPriority="39"/>
-    <w:lsdException w:name="toc 6" w:uiPriority="39"/>
-    <w:lsdException w:name="toc 7" w:uiPriority="39"/>
-    <w:lsdException w:name="toc 8" w:uiPriority="39"/>
-    <w:lsdException w:name="toc 9" w:uiPriority="39"/>
-    <w:lsdException w:name="caption" w:uiPriority="35" w:qFormat="1"/>
-    <w:lsdException w:name="Title" w:semiHidden="0" w:uiPriority="10" w:unhideWhenUsed="0" w:qFormat="1"/>
-    <w:lsdException w:name="Default Paragraph Font" w:uiPriority="1"/>
-    <w:lsdException w:name="Subtitle" w:semiHidden="0" w:uiPriority="11" w:unhideWhenUsed="0" w:qFormat="1"/>
-    <w:lsdException w:name="Strong" w:semiHidden="0" w:uiPriority="22" w:unhideWhenUsed="0" w:qFormat="1"/>
-    <w:lsdException w:name="Emphasis" w:semiHidden="0" w:uiPriority="20" w:unhideWhenUsed="0" w:qFormat="1"/>
-    <w:lsdException w:name="Table Grid" w:semiHidden="0" w:uiPriority="39" w:unhideWhenUsed="0"/>
-    <w:lsdException w:name="Placeholder Text" w:unhideWhenUsed="0"/>
-    <w:lsdException w:name="No Spacing" w:semiHidden="0" w:uiPriority="1" w:unhideWhenUsed="0" w:qFormat="1"/>
-    <w:lsdException w:name="Light Shading" w:semiHidden="0" w:uiPriority="60" w:unhideWhenUsed="0"/>
-    <w:lsdException w:name="Light List" w:semiHidden="0" w:uiPriority="61" w:unhideWhenUsed="0"/>
-    <w:lsdException w:name="Light Grid" w:semiHidden="0" w:uiPriority="62" w:unhideWhenUsed="0"/>
-    <w:lsdException w:name="Medium Shading 1" w:semiHidden="0" w:uiPriority="63" w:unhideWhenUsed="0"/>
-    <w:lsdException w:name="Medium Shading 2" w:semiHidden="0" w:uiPriority="64" w:unhideWhenUsed="0"/>
-    <w:lsdException w:name="Medium List 1" w:semiHidden="0" w:uiPriority="65" w:unhideWhenUsed="0"/>
-    <w:lsdException w:name="Medium List 2" w:semiHidden="0" w:uiPriority="66" w:unhideWhenUsed="0"/>
-    <w:lsdException w:name="Medium Grid 1" w:semiHidden="0" w:uiPriority="67" w:unhideWhenUsed="0"/>
-    <w:lsdException w:name="Medium Grid 2" w:semiHidden="0" w:uiPriority="68" w:unhideWhenUsed="0"/>
-    <w:lsdException w:name="Medium Grid 3" w:semiHidden="0" w:uiPriority="69" w:unhideWhenUsed="0"/>
-    <w:lsdException w:name="Dark List" w:semiHidden="0" w:uiPriority="70" w:unhideWhenUsed="0"/>
-    <w:lsdException w:name="Colorful Shading" w:semiHidden="0" w:uiPriority="71" w:unhideWhenUsed="0"/>
-    <w:lsdException w:name="Colorful List" w:semiHidden="0" w:uiPriority="72" w:unhideWhenUsed="0"/>
-    <w:lsdException w:name="Colorful Grid" w:semiHidden="0" w:uiPriority="73" w:unhideWhenUsed="0"/>
-    <w:lsdException w:name="Light Shading Accent 1" w:semiHidden="0" w:uiPriority="60" w:unhideWhenUsed="0"/>
-    <w:lsdException w:name="Light List Accent 1" w:semiHidden="0" w:uiPriority="61" w:unhideWhenUsed="0"/>
-    <w:lsdException w:name="Light Grid Accent 1" w:semiHidden="0" w:uiPriority="62" w:unhideWhenUsed="0"/>
-    <w:lsdException w:name="Medium Shading 1 Accent 1" w:semiHidden="0" w:uiPriority="63" w:unhideWhenUsed="0"/>
-    <w:lsdException w:name="Medium Shading 2 Accent 1" w:semiHidden="0" w:uiPriority="64" w:unhideWhenUsed="0"/>
-    <w:lsdException w:name="Medium List 1 Accent 1" w:semiHidden="0" w:uiPriority="65" w:unhideWhenUsed="0"/>
-    <w:lsdException w:name="Revision" w:unhideWhenUsed="0"/>
-    <w:lsdException w:name="List Paragraph" w:semiHidden="0" w:uiPriority="34" w:unhideWhenUsed="0" w:qFormat="1"/>
-    <w:lsdException w:name="Quote" w:semiHidden="0" w:uiPriority="29" w:unhideWhenUsed="0" w:qFormat="1"/>
-    <w:lsdException w:name="Intense Quote" w:semiHidden="0" w:uiPriority="30" w:unhideWhenUsed="0" w:qFormat="1"/>
-    <w:lsdException w:name="Medium List 2 Accent 1" w:semiHidden="0" w:uiPriority="66" w:unhideWhenUsed="0"/>
-    <w:lsdException w:name="Medium Grid 1 Accent 1" w:semiHidden="0" w:uiPriority="67" w:unhideWhenUsed="0"/>
-    <w:lsdException w:name="Medium Grid 2 Accent 1" w:semiHidden="0" w:uiPriority="68" w:unhideWhenUsed="0"/>
-    <w:lsdException w:name="Medium Grid 3 Accent 1" w:semiHidden="0" w:uiPriority="69" w:unhideWhenUsed="0"/>
-    <w:lsdException w:name="Dark List Accent 1" w:semiHidden="0" w:uiPriority="70" w:unhideWhenUsed="0"/>
-    <w:lsdException w:name="Colorful Shading Accent 1" w:semiHidden="0" w:uiPriority="71" w:unhideWhenUsed="0"/>
-    <w:lsdException w:name="Colorful List Accent 1" w:semiHidden="0" w:uiPriority="72" w:unhideWhenUsed="0"/>
-    <w:lsdException w:name="Colorful Grid Accent 1" w:semiHidden="0" w:uiPriority="73" w:unhideWhenUsed="0"/>
-    <w:lsdException w:name="Light Shading Accent 2" w:semiHidden="0" w:uiPriority="60" w:unhideWhenUsed="0"/>
-    <w:lsdException w:name="Light List Accent 2" w:semiHidden="0" w:uiPriority="61" w:unhideWhenUsed="0"/>
-    <w:lsdException w:name="Light Grid Accent 2" w:semiHidden="0" w:uiPriority="62" w:unhideWhenUsed="0"/>
-    <w:lsdException w:name="Medium Shading 1 Accent 2" w:semiHidden="0" w:uiPriority="63" w:unhideWhenUsed="0"/>
-    <w:lsdException w:name="Medium Shading 2 Accent 2" w:semiHidden="0" w:uiPriority="64" w:unhideWhenUsed="0"/>
-    <w:lsdException w:name="Medium List 1 Accent 2" w:semiHidden="0" w:uiPriority="65" w:unhideWhenUsed="0"/>
-    <w:lsdException w:name="Medium List 2 Accent 2" w:semiHidden="0" w:uiPriority="66" w:unhideWhenUsed="0"/>
-    <w:lsdException w:name="Medium Grid 1 Accent 2" w:semiHidden="0" w:uiPriority="67" w:unhideWhenUsed="0"/>
-    <w:lsdException w:name="Medium Grid 2 Accent 2" w:semiHidden="0" w:uiPriority="68" w:unhideWhenUsed="0"/>
-    <w:lsdException w:name="Medium Grid 3 Accent 2" w:semiHidden="0" w:uiPriority="69" w:unhideWhenUsed="0"/>
-    <w:lsdException w:name="Dark List Accent 2" w:semiHidden="0" w:uiPriority="70" w:unhideWhenUsed="0"/>
-    <w:lsdException w:name="Colorful Shading Accent 2" w:semiHidden="0" w:uiPriority="71" w:unhideWhenUsed="0"/>
-    <w:lsdException w:name="Colorful List Accent 2" w:semiHidden="0" w:uiPriority="72" w:unhideWhenUsed="0"/>
-    <w:lsdException w:name="Colorful Grid Accent 2" w:semiHidden="0" w:uiPriority="73" w:unhideWhenUsed="0"/>
-    <w:lsdException w:name="Light Shading Accent 3" w:semiHidden="0" w:uiPriority="60" w:unhideWhenUsed="0"/>
-    <w:lsdException w:name="Light List Accent 3" w:semiHidden="0" w:uiPriority="61" w:unhideWhenUsed="0"/>
-    <w:lsdException w:name="Light Grid Accent 3" w:semiHidden="0" w:uiPriority="62" w:unhideWhenUsed="0"/>
-    <w:lsdException w:name="Medium Shading 1 Accent 3" w:semiHidden="0" w:uiPriority="63" w:unhideWhenUsed="0"/>
-    <w:lsdException w:name="Medium Shading 2 Accent 3" w:semiHidden="0" w:uiPriority="64" w:unhideWhenUsed="0"/>
-    <w:lsdException w:name="Medium List 1 Accent 3" w:semiHidden="0" w:uiPriority="65" w:unhideWhenUsed="0"/>
-    <w:lsdException w:name="Medium List 2 Accent 3" w:semiHidden="0" w:uiPriority="66" w:unhideWhenUsed="0"/>
-    <w:lsdException w:name="Medium Grid 1 Accent 3" w:semiHidden="0" w:uiPriority="67" w:unhideWhenUsed="0"/>
-    <w:lsdException w:name="Medium Grid 2 Accent 3" w:semiHidden="0" w:uiPriority="68" w:unhideWhenUsed="0"/>
-    <w:lsdException w:name="Medium Grid 3 Accent 3" w:semiHidden="0" w:uiPriority="69" w:unhideWhenUsed="0"/>
-    <w:lsdException w:name="Dark List Accent 3" w:semiHidden="0" w:uiPriority="70" w:unhideWhenUsed="0"/>
-    <w:lsdException w:name="Colorful Shading Accent 3" w:semiHidden="0" w:uiPriority="71" w:unhideWhenUsed="0"/>
-    <w:lsdException w:name="Colorful List Accent 3" w:semiHidden="0" w:uiPriority="72" w:unhideWhenUsed="0"/>
-    <w:lsdException w:name="Colorful Grid Accent 3" w:semiHidden="0" w:uiPriority="73" w:unhideWhenUsed="0"/>
-    <w:lsdException w:name="Light Shading Accent 4" w:semiHidden="0" w:uiPriority="60" w:unhideWhenUsed="0"/>
-    <w:lsdException w:name="Light List Accent 4" w:semiHidden="0" w:uiPriority="61" w:unhideWhenUsed="0"/>
-    <w:lsdException w:name="Light Grid Accent 4" w:semiHidden="0" w:uiPriority="62" w:unhideWhenUsed="0"/>
-    <w:lsdException w:name="Medium Shading 1 Accent 4" w:semiHidden="0" w:uiPriority="63" w:unhideWhenUsed="0"/>
-    <w:lsdException w:name="Medium Shading 2 Accent 4" w:semiHidden="0" w:uiPriority="64" w:unhideWhenUsed="0"/>
-    <w:lsdException w:name="Medium List 1 Accent 4" w:semiHidden="0" w:uiPriority="65" w:unhideWhenUsed="0"/>
-    <w:lsdException w:name="Medium List 2 Accent 4" w:semiHidden="0" w:uiPriority="66" w:unhideWhenUsed="0"/>
-    <w:lsdException w:name="Medium Grid 1 Accent 4" w:semiHidden="0" w:uiPriority="67" w:unhideWhenUsed="0"/>
-    <w:lsdException w:name="Medium Grid 2 Accent 4" w:semiHidden="0" w:uiPriority="68" w:unhideWhenUsed="0"/>
-    <w:lsdException w:name="Medium Grid 3 Accent 4" w:semiHidden="0" w:uiPriority="69" w:unhideWhenUsed="0"/>
-    <w:lsdException w:name="Dark List Accent 4" w:semiHidden="0" w:uiPriority="70" w:unhideWhenUsed="0"/>
-    <w:lsdException w:name="Colorful Shading Accent 4" w:semiHidden="0" w:uiPriority="71" w:unhideWhenUsed="0"/>
-    <w:lsdException w:name="Colorful List Accent 4" w:semiHidden="0" w:uiPriority="72" w:unhideWhenUsed="0"/>
-    <w:lsdException w:name="Colorful Grid Accent 4" w:semiHidden="0" w:uiPriority="73" w:unhideWhenUsed="0"/>
-    <w:lsdException w:name="Light Shading Accent 5" w:semiHidden="0" w:uiPriority="60" w:unhideWhenUsed="0"/>
-    <w:lsdException w:name="Light List Accent 5" w:semiHidden="0" w:uiPriority="61" w:unhideWhenUsed="0"/>
-    <w:lsdException w:name="Light Grid Accent 5" w:semiHidden="0" w:uiPriority="62" w:unhideWhenUsed="0"/>
-    <w:lsdException w:name="Medium Shading 1 Accent 5" w:semiHidden="0" w:uiPriority="63" w:unhideWhenUsed="0"/>
-    <w:lsdException w:name="Medium Shading 2 Accent 5" w:semiHidden="0" w:uiPriority="64" w:unhideWhenUsed="0"/>
-    <w:lsdException w:name="Medium List 1 Accent 5" w:semiHidden="0" w:uiPriority="65" w:unhideWhenUsed="0"/>
-    <w:lsdException w:name="Medium List 2 Accent 5" w:semiHidden="0" w:uiPriority="66" w:unhideWhenUsed="0"/>
-    <w:lsdException w:name="Medium Grid 1 Accent 5" w:semiHidden="0" w:uiPriority="67" w:unhideWhenUsed="0"/>
-    <w:lsdException w:name="Medium Grid 2 Accent 5" w:semiHidden="0" w:uiPriority="68" w:unhideWhenUsed="0"/>
-    <w:lsdException w:name="Medium Grid 3 Accent 5" w:semiHidden="0" w:uiPriority="69" w:unhideWhenUsed="0"/>
-    <w:lsdException w:name="Dark List Accent 5" w:semiHidden="0" w:uiPriority="70" w:unhideWhenUsed="0"/>
-    <w:lsdException w:name="Colorful Shading Accent 5" w:semiHidden="0" w:uiPriority="71" w:unhideWhenUsed="0"/>
-    <w:lsdException w:name="Colorful List Accent 5" w:semiHidden="0" w:uiPriority="72" w:unhideWhenUsed="0"/>
-    <w:lsdException w:name="Colorful Grid Accent 5" w:semiHidden="0" w:uiPriority="73" w:unhideWhenUsed="0"/>
-    <w:lsdException w:name="Light Shading Accent 6" w:semiHidden="0" w:uiPriority="60" w:unhideWhenUsed="0"/>
-    <w:lsdException w:name="Light List Accent 6" w:semiHidden="0" w:uiPriority="61" w:unhideWhenUsed="0"/>
-    <w:lsdException w:name="Light Grid Accent 6" w:semiHidden="0" w:uiPriority="62" w:unhideWhenUsed="0"/>
-    <w:lsdException w:name="Medium Shading 1 Accent 6" w:semiHidden="0" w:uiPriority="63" w:unhideWhenUsed="0"/>
-    <w:lsdException w:name="Medium Shading 2 Accent 6" w:semiHidden="0" w:uiPriority="64" w:unhideWhenUsed="0"/>
-    <w:lsdException w:name="Medium List 1 Accent 6" w:semiHidden="0" w:uiPriority="65" w:unhideWhenUsed="0"/>
-    <w:lsdException w:name="Medium List 2 Accent 6" w:semiHidden="0" w:uiPriority="66" w:unhideWhenUsed="0"/>
-    <w:lsdException w:name="Medium Grid 1 Accent 6" w:semiHidden="0" w:uiPriority="67" w:unhideWhenUsed="0"/>
-    <w:lsdException w:name="Medium Grid 2 Accent 6" w:semiHidden="0" w:uiPriority="68" w:unhideWhenUsed="0"/>
-    <w:lsdException w:name="Medium Grid 3 Accent 6" w:semiHidden="0" w:uiPriority="69" w:unhideWhenUsed="0"/>
-    <w:lsdException w:name="Dark List Accent 6" w:semiHidden="0" w:uiPriority="70" w:unhideWhenUsed="0"/>
-    <w:lsdException w:name="Colorful Shading Accent 6" w:semiHidden="0" w:uiPriority="71" w:unhideWhenUsed="0"/>
-    <w:lsdException w:name="Colorful List Accent 6" w:semiHidden="0" w:uiPriority="72" w:unhideWhenUsed="0"/>
-    <w:lsdException w:name="Colorful Grid Accent 6" w:semiHidden="0" w:uiPriority="73" w:unhideWhenUsed="0"/>
-    <w:lsdException w:name="Subtle Emphasis" w:semiHidden="0" w:uiPriority="19" w:unhideWhenUsed="0" w:qFormat="1"/>
-    <w:lsdException w:name="Intense Emphasis" w:semiHidden="0" w:uiPriority="21" w:unhideWhenUsed="0" w:qFormat="1"/>
-    <w:lsdException w:name="Subtle Reference" w:semiHidden="0" w:uiPriority="31" w:unhideWhenUsed="0" w:qFormat="1"/>
-    <w:lsdException w:name="Intense Reference" w:semiHidden="0" w:uiPriority="32" w:unhideWhenUsed="0" w:qFormat="1"/>
-    <w:lsdException w:name="Book Title" w:semiHidden="0" w:uiPriority="33" w:unhideWhenUsed="0" w:qFormat="1"/>
-    <w:lsdException w:name="Bibliography" w:uiPriority="37"/>
-    <w:lsdException w:name="TOC Heading" w:uiPriority="39" w:qFormat="1"/>
+  <w:latentStyles w:defLockedState="0" w:defUIPriority="99" w:defSemiHidden="0" w:defUnhideWhenUsed="0" w:defQFormat="0" w:count="375">
+    <w:lsdException w:name="Normal" w:uiPriority="0" w:qFormat="1"/>
+    <w:lsdException w:name="heading 1" w:uiPriority="9" w:qFormat="1"/>
+    <w:lsdException w:name="heading 2" w:semiHidden="1" w:uiPriority="9" w:unhideWhenUsed="1" w:qFormat="1"/>
+    <w:lsdException w:name="heading 3" w:semiHidden="1" w:uiPriority="9" w:unhideWhenUsed="1" w:qFormat="1"/>
+    <w:lsdException w:name="heading 4" w:semiHidden="1" w:uiPriority="9" w:unhideWhenUsed="1" w:qFormat="1"/>
+    <w:lsdException w:name="heading 5" w:semiHidden="1" w:uiPriority="9" w:unhideWhenUsed="1" w:qFormat="1"/>
+    <w:lsdException w:name="heading 6" w:semiHidden="1" w:uiPriority="9" w:unhideWhenUsed="1" w:qFormat="1"/>
+    <w:lsdException w:name="heading 7" w:semiHidden="1" w:uiPriority="9" w:unhideWhenUsed="1" w:qFormat="1"/>
+    <w:lsdException w:name="heading 8" w:semiHidden="1" w:uiPriority="9" w:unhideWhenUsed="1" w:qFormat="1"/>
+    <w:lsdException w:name="heading 9" w:semiHidden="1" w:uiPriority="9" w:unhideWhenUsed="1" w:qFormat="1"/>
+    <w:lsdException w:name="index 1" w:semiHidden="1" w:unhideWhenUsed="1"/>
+    <w:lsdException w:name="index 2" w:semiHidden="1" w:unhideWhenUsed="1"/>
+    <w:lsdException w:name="index 3" w:semiHidden="1" w:unhideWhenUsed="1"/>
+    <w:lsdException w:name="index 4" w:semiHidden="1" w:unhideWhenUsed="1"/>
+    <w:lsdException w:name="index 5" w:semiHidden="1" w:unhideWhenUsed="1"/>
+    <w:lsdException w:name="index 6" w:semiHidden="1" w:unhideWhenUsed="1"/>
+    <w:lsdException w:name="index 7" w:semiHidden="1" w:unhideWhenUsed="1"/>
+    <w:lsdException w:name="index 8" w:semiHidden="1" w:unhideWhenUsed="1"/>
+    <w:lsdException w:name="index 9" w:semiHidden="1" w:unhideWhenUsed="1"/>
+    <w:lsdException w:name="toc 1" w:semiHidden="1" w:uiPriority="39" w:unhideWhenUsed="1"/>
+    <w:lsdException w:name="toc 2" w:semiHidden="1" w:uiPriority="39" w:unhideWhenUsed="1"/>
+    <w:lsdException w:name="toc 3" w:semiHidden="1" w:uiPriority="39" w:unhideWhenUsed="1"/>
+    <w:lsdException w:name="toc 4" w:semiHidden="1" w:uiPriority="39" w:unhideWhenUsed="1"/>
+    <w:lsdException w:name="toc 5" w:semiHidden="1" w:uiPriority="39" w:unhideWhenUsed="1"/>
+    <w:lsdException w:name="toc 6" w:semiHidden="1" w:uiPriority="39" w:unhideWhenUsed="1"/>
+    <w:lsdException w:name="toc 7" w:semiHidden="1" w:uiPriority="39" w:unhideWhenUsed="1"/>
+    <w:lsdException w:name="toc 8" w:semiHidden="1" w:uiPriority="39" w:unhideWhenUsed="1"/>
+    <w:lsdException w:name="toc 9" w:semiHidden="1" w:uiPriority="39" w:unhideWhenUsed="1"/>
+    <w:lsdException w:name="Normal Indent" w:semiHidden="1" w:unhideWhenUsed="1"/>
+    <w:lsdException w:name="footnote text" w:semiHidden="1" w:unhideWhenUsed="1"/>
+    <w:lsdException w:name="annotation text" w:semiHidden="1" w:unhideWhenUsed="1"/>
+    <w:lsdException w:name="header" w:semiHidden="1" w:unhideWhenUsed="1"/>
+    <w:lsdException w:name="footer" w:semiHidden="1" w:unhideWhenUsed="1"/>
+    <w:lsdException w:name="index heading" w:semiHidden="1" w:unhideWhenUsed="1"/>
+    <w:lsdException w:name="caption" w:semiHidden="1" w:uiPriority="35" w:unhideWhenUsed="1" w:qFormat="1"/>
+    <w:lsdException w:name="table of figures" w:semiHidden="1" w:unhideWhenUsed="1"/>
+    <w:lsdException w:name="envelope address" w:semiHidden="1" w:unhideWhenUsed="1"/>
+    <w:lsdException w:name="envelope return" w:semiHidden="1" w:unhideWhenUsed="1"/>
+    <w:lsdException w:name="footnote reference" w:semiHidden="1" w:unhideWhenUsed="1"/>
+    <w:lsdException w:name="annotation reference" w:semiHidden="1" w:unhideWhenUsed="1"/>
+    <w:lsdException w:name="line number" w:semiHidden="1" w:unhideWhenUsed="1"/>
+    <w:lsdException w:name="page number" w:semiHidden="1" w:unhideWhenUsed="1"/>
+    <w:lsdException w:name="endnote reference" w:semiHidden="1" w:unhideWhenUsed="1"/>
+    <w:lsdException w:name="endnote text" w:semiHidden="1" w:unhideWhenUsed="1"/>
+    <w:lsdException w:name="table of authorities" w:semiHidden="1" w:unhideWhenUsed="1"/>
+    <w:lsdException w:name="macro" w:semiHidden="1" w:unhideWhenUsed="1"/>
+    <w:lsdException w:name="toa heading" w:semiHidden="1" w:unhideWhenUsed="1"/>
+    <w:lsdException w:name="List" w:semiHidden="1" w:unhideWhenUsed="1"/>
+    <w:lsdException w:name="List Bullet" w:semiHidden="1" w:unhideWhenUsed="1"/>
+    <w:lsdException w:name="List Number" w:semiHidden="1" w:unhideWhenUsed="1"/>
+    <w:lsdException w:name="List 2" w:semiHidden="1" w:unhideWhenUsed="1"/>
+    <w:lsdException w:name="List 3" w:semiHidden="1" w:unhideWhenUsed="1"/>
+    <w:lsdException w:name="List 4" w:semiHidden="1" w:unhideWhenUsed="1"/>
+    <w:lsdException w:name="List 5" w:semiHidden="1" w:unhideWhenUsed="1"/>
+    <w:lsdException w:name="List Bullet 2" w:semiHidden="1" w:unhideWhenUsed="1"/>
+    <w:lsdException w:name="List Bullet 3" w:semiHidden="1" w:unhideWhenUsed="1"/>
+    <w:lsdException w:name="List Bullet 4" w:semiHidden="1" w:unhideWhenUsed="1"/>
+    <w:lsdException w:name="List Bullet 5" w:semiHidden="1" w:unhideWhenUsed="1"/>
+    <w:lsdException w:name="List Number 2" w:semiHidden="1" w:unhideWhenUsed="1"/>
+    <w:lsdException w:name="List Number 3" w:semiHidden="1" w:unhideWhenUsed="1"/>
+    <w:lsdException w:name="List Number 4" w:semiHidden="1" w:unhideWhenUsed="1"/>
+    <w:lsdException w:name="List Number 5" w:semiHidden="1" w:unhideWhenUsed="1"/>
+    <w:lsdException w:name="Title" w:uiPriority="10" w:qFormat="1"/>
+    <w:lsdException w:name="Closing" w:semiHidden="1" w:unhideWhenUsed="1"/>
+    <w:lsdException w:name="Signature" w:semiHidden="1" w:unhideWhenUsed="1"/>
+    <w:lsdException w:name="Default Paragraph Font" w:semiHidden="1" w:uiPriority="1" w:unhideWhenUsed="1"/>
+    <w:lsdException w:name="Body Text" w:semiHidden="1" w:unhideWhenUsed="1"/>
+    <w:lsdException w:name="Body Text Indent" w:semiHidden="1" w:unhideWhenUsed="1"/>
+    <w:lsdException w:name="List Continue" w:semiHidden="1" w:unhideWhenUsed="1"/>
+    <w:lsdException w:name="List Continue 2" w:semiHidden="1" w:unhideWhenUsed="1"/>
+    <w:lsdException w:name="List Continue 3" w:semiHidden="1" w:unhideWhenUsed="1"/>
+    <w:lsdException w:name="List Continue 4" w:semiHidden="1" w:unhideWhenUsed="1"/>
+    <w:lsdException w:name="List Continue 5" w:semiHidden="1" w:unhideWhenUsed="1"/>
+    <w:lsdException w:name="Message Header" w:semiHidden="1" w:unhideWhenUsed="1"/>
+    <w:lsdException w:name="Subtitle" w:uiPriority="11" w:qFormat="1"/>
+    <w:lsdException w:name="Salutation" w:semiHidden="1" w:unhideWhenUsed="1"/>
+    <w:lsdException w:name="Date" w:semiHidden="1" w:unhideWhenUsed="1"/>
+    <w:lsdException w:name="Body Text First Indent" w:semiHidden="1" w:unhideWhenUsed="1"/>
+    <w:lsdException w:name="Body Text First Indent 2" w:semiHidden="1" w:unhideWhenUsed="1"/>
+    <w:lsdException w:name="Note Heading" w:semiHidden="1" w:unhideWhenUsed="1"/>
+    <w:lsdException w:name="Body Text 2" w:semiHidden="1" w:unhideWhenUsed="1"/>
+    <w:lsdException w:name="Body Text 3" w:semiHidden="1" w:unhideWhenUsed="1"/>
+    <w:lsdException w:name="Body Text Indent 2" w:semiHidden="1" w:unhideWhenUsed="1"/>
+    <w:lsdException w:name="Body Text Indent 3" w:semiHidden="1" w:unhideWhenUsed="1"/>
+    <w:lsdException w:name="Block Text" w:semiHidden="1" w:unhideWhenUsed="1"/>
+    <w:lsdException w:name="Hyperlink" w:semiHidden="1" w:unhideWhenUsed="1"/>
+    <w:lsdException w:name="FollowedHyperlink" w:semiHidden="1" w:unhideWhenUsed="1"/>
+    <w:lsdException w:name="Strong" w:uiPriority="22" w:qFormat="1"/>
+    <w:lsdException w:name="Emphasis" w:uiPriority="20" w:qFormat="1"/>
+    <w:lsdException w:name="Document Map" w:semiHidden="1" w:unhideWhenUsed="1"/>
+    <w:lsdException w:name="Plain Text" w:semiHidden="1" w:unhideWhenUsed="1"/>
+    <w:lsdException w:name="E-mail Signature" w:semiHidden="1" w:unhideWhenUsed="1"/>
+    <w:lsdException w:name="HTML Top of Form" w:semiHidden="1" w:unhideWhenUsed="1"/>
+    <w:lsdException w:name="HTML Bottom of Form" w:semiHidden="1" w:unhideWhenUsed="1"/>
+    <w:lsdException w:name="Normal (Web)" w:semiHidden="1" w:unhideWhenUsed="1"/>
+    <w:lsdException w:name="HTML Acronym" w:semiHidden="1" w:unhideWhenUsed="1"/>
+    <w:lsdException w:name="HTML Address" w:semiHidden="1" w:unhideWhenUsed="1"/>
+    <w:lsdException w:name="HTML Cite" w:semiHidden="1" w:unhideWhenUsed="1"/>
+    <w:lsdException w:name="HTML Code" w:semiHidden="1" w:unhideWhenUsed="1"/>
+    <w:lsdException w:name="HTML Definition" w:semiHidden="1" w:unhideWhenUsed="1"/>
+    <w:lsdException w:name="HTML Keyboard" w:semiHidden="1" w:unhideWhenUsed="1"/>
+    <w:lsdException w:name="HTML Preformatted" w:semiHidden="1" w:unhideWhenUsed="1"/>
+    <w:lsdException w:name="HTML Sample" w:semiHidden="1" w:unhideWhenUsed="1"/>
+    <w:lsdException w:name="HTML Typewriter" w:semiHidden="1" w:unhideWhenUsed="1"/>
+    <w:lsdException w:name="HTML Variable" w:semiHidden="1" w:unhideWhenUsed="1"/>
+    <w:lsdException w:name="Normal Table" w:semiHidden="1" w:unhideWhenUsed="1"/>
+    <w:lsdException w:name="annotation subject" w:semiHidden="1" w:unhideWhenUsed="1"/>
+    <w:lsdException w:name="No List" w:semiHidden="1" w:unhideWhenUsed="1"/>
+    <w:lsdException w:name="Outline List 1" w:semiHidden="1" w:unhideWhenUsed="1"/>
+    <w:lsdException w:name="Outline List 2" w:semiHidden="1" w:unhideWhenUsed="1"/>
+    <w:lsdException w:name="Outline List 3" w:semiHidden="1" w:unhideWhenUsed="1"/>
+    <w:lsdException w:name="Table Simple 1" w:semiHidden="1" w:unhideWhenUsed="1"/>
+    <w:lsdException w:name="Table Simple 2" w:semiHidden="1" w:unhideWhenUsed="1"/>
+    <w:lsdException w:name="Table Simple 3" w:semiHidden="1" w:unhideWhenUsed="1"/>
+    <w:lsdException w:name="Table Classic 1" w:semiHidden="1" w:unhideWhenUsed="1"/>
+    <w:lsdException w:name="Table Classic 2" w:semiHidden="1" w:unhideWhenUsed="1"/>
+    <w:lsdException w:name="Table Classic 3" w:semiHidden="1" w:unhideWhenUsed="1"/>
+    <w:lsdException w:name="Table Classic 4" w:semiHidden="1" w:unhideWhenUsed="1"/>
+    <w:lsdException w:name="Table Colorful 1" w:semiHidden="1" w:unhideWhenUsed="1"/>
+    <w:lsdException w:name="Table Colorful 2" w:semiHidden="1" w:unhideWhenUsed="1"/>
+    <w:lsdException w:name="Table Colorful 3" w:semiHidden="1" w:unhideWhenUsed="1"/>
+    <w:lsdException w:name="Table Columns 1" w:semiHidden="1" w:unhideWhenUsed="1"/>
+    <w:lsdException w:name="Table Columns 2" w:semiHidden="1" w:unhideWhenUsed="1"/>
+    <w:lsdException w:name="Table Columns 3" w:semiHidden="1" w:unhideWhenUsed="1"/>
+    <w:lsdException w:name="Table Columns 4" w:semiHidden="1" w:unhideWhenUsed="1"/>
+    <w:lsdException w:name="Table Columns 5" w:semiHidden="1" w:unhideWhenUsed="1"/>
+    <w:lsdException w:name="Table Grid 1" w:semiHidden="1" w:unhideWhenUsed="1"/>
+    <w:lsdException w:name="Table Grid 2" w:semiHidden="1" w:unhideWhenUsed="1"/>
+    <w:lsdException w:name="Table Grid 3" w:semiHidden="1" w:unhideWhenUsed="1"/>
+    <w:lsdException w:name="Table Grid 4" w:semiHidden="1" w:unhideWhenUsed="1"/>
+    <w:lsdException w:name="Table Grid 5" w:semiHidden="1" w:unhideWhenUsed="1"/>
+    <w:lsdException w:name="Table Grid 6" w:semiHidden="1" w:unhideWhenUsed="1"/>
+    <w:lsdException w:name="Table Grid 7" w:semiHidden="1" w:unhideWhenUsed="1"/>
+    <w:lsdException w:name="Table Grid 8" w:semiHidden="1" w:unhideWhenUsed="1"/>
+    <w:lsdException w:name="Table List 1" w:semiHidden="1" w:unhideWhenUsed="1"/>
+    <w:lsdException w:name="Table List 2" w:semiHidden="1" w:unhideWhenUsed="1"/>
+    <w:lsdException w:name="Table List 3" w:semiHidden="1" w:unhideWhenUsed="1"/>
+    <w:lsdException w:name="Table List 4" w:semiHidden="1" w:unhideWhenUsed="1"/>
+    <w:lsdException w:name="Table List 5" w:semiHidden="1" w:unhideWhenUsed="1"/>
+    <w:lsdException w:name="Table List 6" w:semiHidden="1" w:unhideWhenUsed="1"/>
+    <w:lsdException w:name="Table List 7" w:semiHidden="1" w:unhideWhenUsed="1"/>
+    <w:lsdException w:name="Table List 8" w:semiHidden="1" w:unhideWhenUsed="1"/>
+    <w:lsdException w:name="Table 3D effects 1" w:semiHidden="1" w:unhideWhenUsed="1"/>
+    <w:lsdException w:name="Table 3D effects 2" w:semiHidden="1" w:unhideWhenUsed="1"/>
+    <w:lsdException w:name="Table 3D effects 3" w:semiHidden="1" w:unhideWhenUsed="1"/>
+    <w:lsdException w:name="Table Contemporary" w:semiHidden="1" w:unhideWhenUsed="1"/>
+    <w:lsdException w:name="Table Elegant" w:semiHidden="1" w:unhideWhenUsed="1"/>
+    <w:lsdException w:name="Table Professional" w:semiHidden="1" w:unhideWhenUsed="1"/>
+    <w:lsdException w:name="Table Subtle 1" w:semiHidden="1" w:unhideWhenUsed="1"/>
+    <w:lsdException w:name="Table Subtle 2" w:semiHidden="1" w:unhideWhenUsed="1"/>
+    <w:lsdException w:name="Table Web 1" w:semiHidden="1" w:unhideWhenUsed="1"/>
+    <w:lsdException w:name="Table Web 2" w:semiHidden="1" w:unhideWhenUsed="1"/>
+    <w:lsdException w:name="Table Web 3" w:semiHidden="1" w:unhideWhenUsed="1"/>
+    <w:lsdException w:name="Balloon Text" w:semiHidden="1" w:unhideWhenUsed="1"/>
+    <w:lsdException w:name="Table Grid" w:semiHidden="1" w:uiPriority="39" w:unhideWhenUsed="1"/>
+    <w:lsdException w:name="Table Theme" w:semiHidden="1" w:unhideWhenUsed="1"/>
+    <w:lsdException w:name="Placeholder Text" w:semiHidden="1"/>
+    <w:lsdException w:name="No Spacing" w:uiPriority="1" w:qFormat="1"/>
+    <w:lsdException w:name="Light Shading" w:uiPriority="60"/>
+    <w:lsdException w:name="Light List" w:uiPriority="61"/>
+    <w:lsdException w:name="Light Grid" w:uiPriority="62"/>
+    <w:lsdException w:name="Medium Shading 1" w:uiPriority="63"/>
+    <w:lsdException w:name="Medium Shading 2" w:uiPriority="64"/>
+    <w:lsdException w:name="Medium List 1" w:uiPriority="65"/>
+    <w:lsdException w:name="Medium List 2" w:uiPriority="66"/>
+    <w:lsdException w:name="Medium Grid 1" w:uiPriority="67"/>
+    <w:lsdException w:name="Medium Grid 2" w:uiPriority="68"/>
+    <w:lsdException w:name="Medium Grid 3" w:uiPriority="69"/>
+    <w:lsdException w:name="Dark List" w:uiPriority="70"/>
+    <w:lsdException w:name="Colorful Shading" w:uiPriority="71"/>
+    <w:lsdException w:name="Colorful List" w:uiPriority="72"/>
+    <w:lsdException w:name="Colorful Grid" w:uiPriority="73"/>
+    <w:lsdException w:name="Light Shading Accent 1" w:uiPriority="60"/>
+    <w:lsdException w:name="Light List Accent 1" w:uiPriority="61"/>
+    <w:lsdException w:name="Light Grid Accent 1" w:uiPriority="62"/>
+    <w:lsdException w:name="Medium Shading 1 Accent 1" w:uiPriority="63"/>
+    <w:lsdException w:name="Medium Shading 2 Accent 1" w:uiPriority="64"/>
+    <w:lsdException w:name="Medium List 1 Accent 1" w:uiPriority="65"/>
+    <w:lsdException w:name="Revision" w:semiHidden="1"/>
+    <w:lsdException w:name="List Paragraph" w:uiPriority="34" w:qFormat="1"/>
+    <w:lsdException w:name="Quote" w:uiPriority="29" w:qFormat="1"/>
+    <w:lsdException w:name="Intense Quote" w:uiPriority="30" w:qFormat="1"/>
+    <w:lsdException w:name="Medium List 2 Accent 1" w:uiPriority="66"/>
+    <w:lsdException w:name="Medium Grid 1 Accent 1" w:uiPriority="67"/>
+    <w:lsdException w:name="Medium Grid 2 Accent 1" w:uiPriority="68"/>
+    <w:lsdException w:name="Medium Grid 3 Accent 1" w:uiPriority="69"/>
+    <w:lsdException w:name="Dark List Accent 1" w:uiPriority="70"/>
+    <w:lsdException w:name="Colorful Shading Accent 1" w:uiPriority="71"/>
+    <w:lsdException w:name="Colorful List Accent 1" w:uiPriority="72"/>
+    <w:lsdException w:name="Colorful Grid Accent 1" w:uiPriority="73"/>
+    <w:lsdException w:name="Light Shading Accent 2" w:uiPriority="60"/>
+    <w:lsdException w:name="Light List Accent 2" w:uiPriority="61"/>
+    <w:lsdException w:name="Light Grid Accent 2" w:uiPriority="62"/>
+    <w:lsdException w:name="Medium Shading 1 Accent 2" w:uiPriority="63"/>
+    <w:lsdException w:name="Medium Shading 2 Accent 2" w:uiPriority="64"/>
+    <w:lsdException w:name="Medium List 1 Accent 2" w:uiPriority="65"/>
+    <w:lsdException w:name="Medium List 2 Accent 2" w:uiPriority="66"/>
+    <w:lsdException w:name="Medium Grid 1 Accent 2" w:uiPriority="67"/>
+    <w:lsdException w:name="Medium Grid 2 Accent 2" w:uiPriority="68"/>
+    <w:lsdException w:name="Medium Grid 3 Accent 2" w:uiPriority="69"/>
+    <w:lsdException w:name="Dark List Accent 2" w:uiPriority="70"/>
+    <w:lsdException w:name="Colorful Shading Accent 2" w:uiPriority="71"/>
+    <w:lsdException w:name="Colorful List Accent 2" w:uiPriority="72"/>
+    <w:lsdException w:name="Colorful Grid Accent 2" w:uiPriority="73"/>
+    <w:lsdException w:name="Light Shading Accent 3" w:uiPriority="60"/>
+    <w:lsdException w:name="Light List Accent 3" w:uiPriority="61"/>
+    <w:lsdException w:name="Light Grid Accent 3" w:uiPriority="62"/>
+    <w:lsdException w:name="Medium Shading 1 Accent 3" w:uiPriority="63"/>
+    <w:lsdException w:name="Medium Shading 2 Accent 3" w:uiPriority="64"/>
+    <w:lsdException w:name="Medium List 1 Accent 3" w:uiPriority="65"/>
+    <w:lsdException w:name="Medium List 2 Accent 3" w:uiPriority="66"/>
+    <w:lsdException w:name="Medium Grid 1 Accent 3" w:uiPriority="67"/>
+    <w:lsdException w:name="Medium Grid 2 Accent 3" w:uiPriority="68"/>
+    <w:lsdException w:name="Medium Grid 3 Accent 3" w:uiPriority="69"/>
+    <w:lsdException w:name="Dark List Accent 3" w:uiPriority="70"/>
+    <w:lsdException w:name="Colorful Shading Accent 3" w:uiPriority="71"/>
+    <w:lsdException w:name="Colorful List Accent 3" w:uiPriority="72"/>
+    <w:lsdException w:name="Colorful Grid Accent 3" w:uiPriority="73"/>
+    <w:lsdException w:name="Light Shading Accent 4" w:uiPriority="60"/>
+    <w:lsdException w:name="Light List Accent 4" w:uiPriority="61"/>
+    <w:lsdException w:name="Light Grid Accent 4" w:uiPriority="62"/>
+    <w:lsdException w:name="Medium Shading 1 Accent 4" w:uiPriority="63"/>
+    <w:lsdException w:name="Medium Shading 2 Accent 4" w:uiPriority="64"/>
+    <w:lsdException w:name="Medium List 1 Accent 4" w:uiPriority="65"/>
+    <w:lsdException w:name="Medium List 2 Accent 4" w:uiPriority="66"/>
+    <w:lsdException w:name="Medium Grid 1 Accent 4" w:uiPriority="67"/>
+    <w:lsdException w:name="Medium Grid 2 Accent 4" w:uiPriority="68"/>
+    <w:lsdException w:name="Medium Grid 3 Accent 4" w:uiPriority="69"/>
+    <w:lsdException w:name="Dark List Accent 4" w:uiPriority="70"/>
+    <w:lsdException w:name="Colorful Shading Accent 4" w:uiPriority="71"/>
+    <w:lsdException w:name="Colorful List Accent 4" w:uiPriority="72"/>
+    <w:lsdException w:name="Colorful Grid Accent 4" w:uiPriority="73"/>
+    <w:lsdException w:name="Light Shading Accent 5" w:uiPriority="60"/>
+    <w:lsdException w:name="Light List Accent 5" w:uiPriority="61"/>
+    <w:lsdException w:name="Light Grid Accent 5" w:uiPriority="62"/>
+    <w:lsdException w:name="Medium Shading 1 Accent 5" w:uiPriority="63"/>
+    <w:lsdException w:name="Medium Shading 2 Accent 5" w:uiPriority="64"/>
+    <w:lsdException w:name="Medium List 1 Accent 5" w:uiPriority="65"/>
+    <w:lsdException w:name="Medium List 2 Accent 5" w:uiPriority="66"/>
+    <w:lsdException w:name="Medium Grid 1 Accent 5" w:uiPriority="67"/>
+    <w:lsdException w:name="Medium Grid 2 Accent 5" w:uiPriority="68"/>
+    <w:lsdException w:name="Medium Grid 3 Accent 5" w:uiPriority="69"/>
+    <w:lsdException w:name="Dark List Accent 5" w:uiPriority="70"/>
+    <w:lsdException w:name="Colorful Shading Accent 5" w:uiPriority="71"/>
+    <w:lsdException w:name="Colorful List Accent 5" w:uiPriority="72"/>
+    <w:lsdException w:name="Colorful Grid Accent 5" w:uiPriority="73"/>
+    <w:lsdException w:name="Light Shading Accent 6" w:uiPriority="60"/>
+    <w:lsdException w:name="Light List Accent 6" w:uiPriority="61"/>
+    <w:lsdException w:name="Light Grid Accent 6" w:uiPriority="62"/>
+    <w:lsdException w:name="Medium Shading 1 Accent 6" w:uiPriority="63"/>
+    <w:lsdException w:name="Medium Shading 2 Accent 6" w:uiPriority="64"/>
+    <w:lsdException w:name="Medium List 1 Accent 6" w:uiPriority="65"/>
+    <w:lsdException w:name="Medium List 2 Accent 6" w:uiPriority="66"/>
+    <w:lsdException w:name="Medium Grid 1 Accent 6" w:uiPriority="67"/>
+    <w:lsdException w:name="Medium Grid 2 Accent 6" w:uiPriority="68"/>
+    <w:lsdException w:name="Medium Grid 3 Accent 6" w:uiPriority="69"/>
+    <w:lsdException w:name="Dark List Accent 6" w:uiPriority="70"/>
+    <w:lsdException w:name="Colorful Shading Accent 6" w:uiPriority="71"/>
+    <w:lsdException w:name="Colorful List Accent 6" w:uiPriority="72"/>
+    <w:lsdException w:name="Colorful Grid Accent 6" w:uiPriority="73"/>
+    <w:lsdException w:name="Subtle Emphasis" w:uiPriority="19" w:qFormat="1"/>
+    <w:lsdException w:name="Intense Emphasis" w:uiPriority="21" w:qFormat="1"/>
+    <w:lsdException w:name="Subtle Reference" w:uiPriority="31" w:qFormat="1"/>
+    <w:lsdException w:name="Intense Reference" w:uiPriority="32" w:qFormat="1"/>
+    <w:lsdException w:name="Book Title" w:uiPriority="33" w:qFormat="1"/>
+    <w:lsdException w:name="Bibliography" w:semiHidden="1" w:uiPriority="37" w:unhideWhenUsed="1"/>
+    <w:lsdException w:name="TOC Heading" w:semiHidden="1" w:uiPriority="39" w:unhideWhenUsed="1" w:qFormat="1"/>
+    <w:lsdException w:name="Plain Table 1" w:uiPriority="41"/>
+    <w:lsdException w:name="Plain Table 2" w:uiPriority="42"/>
+    <w:lsdException w:name="Plain Table 3" w:uiPriority="43"/>
+    <w:lsdException w:name="Plain Table 4" w:uiPriority="44"/>
+    <w:lsdException w:name="Plain Table 5" w:uiPriority="45"/>
+    <w:lsdException w:name="Grid Table Light" w:uiPriority="40"/>
+    <w:lsdException w:name="Grid Table 1 Light" w:uiPriority="46"/>
+    <w:lsdException w:name="Grid Table 2" w:uiPriority="47"/>
+    <w:lsdException w:name="Grid Table 3" w:uiPriority="48"/>
+    <w:lsdException w:name="Grid Table 4" w:uiPriority="49"/>
+    <w:lsdException w:name="Grid Table 5 Dark" w:uiPriority="50"/>
+    <w:lsdException w:name="Grid Table 6 Colorful" w:uiPriority="51"/>
+    <w:lsdException w:name="Grid Table 7 Colorful" w:uiPriority="52"/>
+    <w:lsdException w:name="Grid Table 1 Light Accent 1" w:uiPriority="46"/>
+    <w:lsdException w:name="Grid Table 2 Accent 1" w:uiPriority="47"/>
+    <w:lsdException w:name="Grid Table 3 Accent 1" w:uiPriority="48"/>
+    <w:lsdException w:name="Grid Table 4 Accent 1" w:uiPriority="49"/>
+    <w:lsdException w:name="Grid Table 5 Dark Accent 1" w:uiPriority="50"/>
+    <w:lsdException w:name="Grid Table 6 Colorful Accent 1" w:uiPriority="51"/>
+    <w:lsdException w:name="Grid Table 7 Colorful Accent 1" w:uiPriority="52"/>
+    <w:lsdException w:name="Grid Table 1 Light Accent 2" w:uiPriority="46"/>
+    <w:lsdException w:name="Grid Table 2 Accent 2" w:uiPriority="47"/>
+    <w:lsdException w:name="Grid Table 3 Accent 2" w:uiPriority="48"/>
+    <w:lsdException w:name="Grid Table 4 Accent 2" w:uiPriority="49"/>
+    <w:lsdException w:name="Grid Table 5 Dark Accent 2" w:uiPriority="50"/>
+    <w:lsdException w:name="Grid Table 6 Colorful Accent 2" w:uiPriority="51"/>
+    <w:lsdException w:name="Grid Table 7 Colorful Accent 2" w:uiPriority="52"/>
+    <w:lsdException w:name="Grid Table 1 Light Accent 3" w:uiPriority="46"/>
+    <w:lsdException w:name="Grid Table 2 Accent 3" w:uiPriority="47"/>
+    <w:lsdException w:name="Grid Table 3 Accent 3" w:uiPriority="48"/>
+    <w:lsdException w:name="Grid Table 4 Accent 3" w:uiPriority="49"/>
+    <w:lsdException w:name="Grid Table 5 Dark Accent 3" w:uiPriority="50"/>
+    <w:lsdException w:name="Grid Table 6 Colorful Accent 3" w:uiPriority="51"/>
+    <w:lsdException w:name="Grid Table 7 Colorful Accent 3" w:uiPriority="52"/>
+    <w:lsdException w:name="Grid Table 1 Light Accent 4" w:uiPriority="46"/>
+    <w:lsdException w:name="Grid Table 2 Accent 4" w:uiPriority="47"/>
+    <w:lsdException w:name="Grid Table 3 Accent 4" w:uiPriority="48"/>
+    <w:lsdException w:name="Grid Table 4 Accent 4" w:uiPriority="49"/>
+    <w:lsdException w:name="Grid Table 5 Dark Accent 4" w:uiPriority="50"/>
+    <w:lsdException w:name="Grid Table 6 Colorful Accent 4" w:uiPriority="51"/>
+    <w:lsdException w:name="Grid Table 7 Colorful Accent 4" w:uiPriority="52"/>
+    <w:lsdException w:name="Grid Table 1 Light Accent 5" w:uiPriority="46"/>
+    <w:lsdException w:name="Grid Table 2 Accent 5" w:uiPriority="47"/>
+    <w:lsdException w:name="Grid Table 3 Accent 5" w:uiPriority="48"/>
+    <w:lsdException w:name="Grid Table 4 Accent 5" w:uiPriority="49"/>
+    <w:lsdException w:name="Grid Table 5 Dark Accent 5" w:uiPriority="50"/>
+    <w:lsdException w:name="Grid Table 6 Colorful Accent 5" w:uiPriority="51"/>
+    <w:lsdException w:name="Grid Table 7 Colorful Accent 5" w:uiPriority="52"/>
+    <w:lsdException w:name="Grid Table 1 Light Accent 6" w:uiPriority="46"/>
+    <w:lsdException w:name="Grid Table 2 Accent 6" w:uiPriority="47"/>
+    <w:lsdException w:name="Grid Table 3 Accent 6" w:uiPriority="48"/>
+    <w:lsdException w:name="Grid Table 4 Accent 6" w:uiPriority="49"/>
+    <w:lsdException w:name="Grid Table 5 Dark Accent 6" w:uiPriority="50"/>
+    <w:lsdException w:name="Grid Table 6 Colorful Accent 6" w:uiPriority="51"/>
+    <w:lsdException w:name="Grid Table 7 Colorful Accent 6" w:uiPriority="52"/>
+    <w:lsdException w:name="List Table 1 Light" w:uiPriority="46"/>
+    <w:lsdException w:name="List Table 2" w:uiPriority="47"/>
+    <w:lsdException w:name="List Table 3" w:uiPriority="48"/>
+    <w:lsdException w:name="List Table 4" w:uiPriority="49"/>
+    <w:lsdException w:name="List Table 5 Dark" w:uiPriority="50"/>
+    <w:lsdException w:name="List Table 6 Colorful" w:uiPriority="51"/>
+    <w:lsdException w:name="List Table 7 Colorful" w:uiPriority="52"/>
+    <w:lsdException w:name="List Table 1 Light Accent 1" w:uiPriority="46"/>
+    <w:lsdException w:name="List Table 2 Accent 1" w:uiPriority="47"/>
+    <w:lsdException w:name="List Table 3 Accent 1" w:uiPriority="48"/>
+    <w:lsdException w:name="List Table 4 Accent 1" w:uiPriority="49"/>
+    <w:lsdException w:name="List Table 5 Dark Accent 1" w:uiPriority="50"/>
+    <w:lsdException w:name="List Table 6 Colorful Accent 1" w:uiPriority="51"/>
+    <w:lsdException w:name="List Table 7 Colorful Accent 1" w:uiPriority="52"/>
+    <w:lsdException w:name="List Table 1 Light Accent 2" w:uiPriority="46"/>
+    <w:lsdException w:name="List Table 2 Accent 2" w:uiPriority="47"/>
+    <w:lsdException w:name="List Table 3 Accent 2" w:uiPriority="48"/>
+    <w:lsdException w:name="List Table 4 Accent 2" w:uiPriority="49"/>
+    <w:lsdException w:name="List Table 5 Dark Accent 2" w:uiPriority="50"/>
+    <w:lsdException w:name="List Table 6 Colorful Accent 2" w:uiPriority="51"/>
+    <w:lsdException w:name="List Table 7 Colorful Accent 2" w:uiPriority="52"/>
+    <w:lsdException w:name="List Table 1 Light Accent 3" w:uiPriority="46"/>
+    <w:lsdException w:name="List Table 2 Accent 3" w:uiPriority="47"/>
+    <w:lsdException w:name="List Table 3 Accent 3" w:uiPriority="48"/>
+    <w:lsdException w:name="List Table 4 Accent 3" w:uiPriority="49"/>
+    <w:lsdException w:name="List Table 5 Dark Accent 3" w:uiPriority="50"/>
+    <w:lsdException w:name="List Table 6 Colorful Accent 3" w:uiPriority="51"/>
+    <w:lsdException w:name="List Table 7 Colorful Accent 3" w:uiPriority="52"/>
+    <w:lsdException w:name="List Table 1 Light Accent 4" w:uiPriority="46"/>
+    <w:lsdException w:name="List Table 2 Accent 4" w:uiPriority="47"/>
+    <w:lsdException w:name="List Table 3 Accent 4" w:uiPriority="48"/>
+    <w:lsdException w:name="List Table 4 Accent 4" w:uiPriority="49"/>
+    <w:lsdException w:name="List Table 5 Dark Accent 4" w:uiPriority="50"/>
+    <w:lsdException w:name="List Table 6 Colorful Accent 4" w:uiPriority="51"/>
+    <w:lsdException w:name="List Table 7 Colorful Accent 4" w:uiPriority="52"/>
+    <w:lsdException w:name="List Table 1 Light Accent 5" w:uiPriority="46"/>
+    <w:lsdException w:name="List Table 2 Accent 5" w:uiPriority="47"/>
+    <w:lsdException w:name="List Table 3 Accent 5" w:uiPriority="48"/>
+    <w:lsdException w:name="List Table 4 Accent 5" w:uiPriority="49"/>
+    <w:lsdException w:name="List Table 5 Dark Accent 5" w:uiPriority="50"/>
+    <w:lsdException w:name="List Table 6 Colorful Accent 5" w:uiPriority="51"/>
+    <w:lsdException w:name="List Table 7 Colorful Accent 5" w:uiPriority="52"/>
+    <w:lsdException w:name="List Table 1 Light Accent 6" w:uiPriority="46"/>
+    <w:lsdException w:name="List Table 2 Accent 6" w:uiPriority="47"/>
+    <w:lsdException w:name="List Table 3 Accent 6" w:uiPriority="48"/>
+    <w:lsdException w:name="List Table 4 Accent 6" w:uiPriority="49"/>
+    <w:lsdException w:name="List Table 5 Dark Accent 6" w:uiPriority="50"/>
+    <w:lsdException w:name="List Table 6 Colorful Accent 6" w:uiPriority="51"/>
+    <w:lsdException w:name="List Table 7 Colorful Accent 6" w:uiPriority="52"/>
+    <w:lsdException w:name="Mention" w:semiHidden="1" w:unhideWhenUsed="1"/>
+    <w:lsdException w:name="Smart Hyperlink" w:semiHidden="1" w:unhideWhenUsed="1"/>
+    <w:lsdException w:name="Hashtag" w:semiHidden="1" w:unhideWhenUsed="1"/>
+    <w:lsdException w:name="Unresolved Mention" w:semiHidden="1" w:unhideWhenUsed="1"/>
   </w:latentStyles>
-  <w:style w:type="paragraph" w:default="1" w:styleId="Normal">
+  <w:style w:type="paragraph" w:default="1" w:styleId="Standard">
     <w:name w:val="Normal"/>
     <w:qFormat/>
   </w:style>
-  <w:style w:type="paragraph" w:styleId="Ttulo1">
+  <w:style w:type="paragraph" w:styleId="berschrift1">
     <w:name w:val="heading 1"/>
-    <w:basedOn w:val="Normal"/>
-    <w:next w:val="Normal"/>
-    <w:link w:val="Ttulo1Car"/>
+    <w:basedOn w:val="Standard"/>
+    <w:next w:val="Standard"/>
+    <w:link w:val="berschrift1Zchn"/>
     <w:uiPriority w:val="9"/>
     <w:qFormat/>
     <w:rsid w:val="004D1262"/>
@@ -5497,11 +6256,11 @@
       <w:szCs w:val="32"/>
     </w:rPr>
   </w:style>
-  <w:style w:type="paragraph" w:styleId="Ttulo2">
+  <w:style w:type="paragraph" w:styleId="berschrift2">
     <w:name w:val="heading 2"/>
-    <w:basedOn w:val="Normal"/>
-    <w:next w:val="Normal"/>
-    <w:link w:val="Ttulo2Car"/>
+    <w:basedOn w:val="Standard"/>
+    <w:next w:val="Standard"/>
+    <w:link w:val="berschrift2Zchn"/>
     <w:uiPriority w:val="9"/>
     <w:unhideWhenUsed/>
     <w:qFormat/>
@@ -5519,11 +6278,11 @@
       <w:szCs w:val="26"/>
     </w:rPr>
   </w:style>
-  <w:style w:type="paragraph" w:styleId="Ttulo3">
+  <w:style w:type="paragraph" w:styleId="berschrift3">
     <w:name w:val="heading 3"/>
-    <w:basedOn w:val="Normal"/>
-    <w:next w:val="Normal"/>
-    <w:link w:val="Ttulo3Car"/>
+    <w:basedOn w:val="Standard"/>
+    <w:next w:val="Standard"/>
+    <w:link w:val="berschrift3Zchn"/>
     <w:uiPriority w:val="9"/>
     <w:unhideWhenUsed/>
     <w:qFormat/>
@@ -5541,13 +6300,13 @@
       <w:szCs w:val="24"/>
     </w:rPr>
   </w:style>
-  <w:style w:type="character" w:default="1" w:styleId="Fuentedeprrafopredeter">
+  <w:style w:type="character" w:default="1" w:styleId="Absatz-Standardschriftart">
     <w:name w:val="Default Paragraph Font"/>
     <w:uiPriority w:val="1"/>
     <w:semiHidden/>
     <w:unhideWhenUsed/>
   </w:style>
-  <w:style w:type="table" w:default="1" w:styleId="Tablanormal">
+  <w:style w:type="table" w:default="1" w:styleId="NormaleTabelle">
     <w:name w:val="Normal Table"/>
     <w:uiPriority w:val="99"/>
     <w:semiHidden/>
@@ -5562,16 +6321,16 @@
       </w:tblCellMar>
     </w:tblPr>
   </w:style>
-  <w:style w:type="numbering" w:default="1" w:styleId="Sinlista">
+  <w:style w:type="numbering" w:default="1" w:styleId="KeineListe">
     <w:name w:val="No List"/>
     <w:uiPriority w:val="99"/>
     <w:semiHidden/>
     <w:unhideWhenUsed/>
   </w:style>
-  <w:style w:type="character" w:customStyle="1" w:styleId="Ttulo1Car">
-    <w:name w:val="Título 1 Car"/>
-    <w:basedOn w:val="Fuentedeprrafopredeter"/>
-    <w:link w:val="Ttulo1"/>
+  <w:style w:type="character" w:customStyle="1" w:styleId="berschrift1Zchn">
+    <w:name w:val="Überschrift 1 Zchn"/>
+    <w:basedOn w:val="Absatz-Standardschriftart"/>
+    <w:link w:val="berschrift1"/>
     <w:uiPriority w:val="9"/>
     <w:rsid w:val="004D1262"/>
     <w:rPr>
@@ -5581,10 +6340,10 @@
       <w:szCs w:val="32"/>
     </w:rPr>
   </w:style>
-  <w:style w:type="character" w:customStyle="1" w:styleId="Ttulo2Car">
-    <w:name w:val="Título 2 Car"/>
-    <w:basedOn w:val="Fuentedeprrafopredeter"/>
-    <w:link w:val="Ttulo2"/>
+  <w:style w:type="character" w:customStyle="1" w:styleId="berschrift2Zchn">
+    <w:name w:val="Überschrift 2 Zchn"/>
+    <w:basedOn w:val="Absatz-Standardschriftart"/>
+    <w:link w:val="berschrift2"/>
     <w:uiPriority w:val="9"/>
     <w:rsid w:val="004D1262"/>
     <w:rPr>
@@ -5594,16 +6353,15 @@
       <w:szCs w:val="26"/>
     </w:rPr>
   </w:style>
-  <w:style w:type="table" w:styleId="Tablaconcuadrcula">
+  <w:style w:type="table" w:styleId="Tabellenraster">
     <w:name w:val="Table Grid"/>
-    <w:basedOn w:val="Tablanormal"/>
+    <w:basedOn w:val="NormaleTabelle"/>
     <w:uiPriority w:val="39"/>
     <w:rsid w:val="00444E29"/>
     <w:pPr>
       <w:spacing w:after="0" w:line="240" w:lineRule="auto"/>
     </w:pPr>
     <w:tblPr>
-      <w:tblInd w:w="0" w:type="dxa"/>
       <w:tblBorders>
         <w:top w:val="single" w:sz="4" w:space="0" w:color="auto"/>
         <w:left w:val="single" w:sz="4" w:space="0" w:color="auto"/>
@@ -5612,17 +6370,11 @@
         <w:insideH w:val="single" w:sz="4" w:space="0" w:color="auto"/>
         <w:insideV w:val="single" w:sz="4" w:space="0" w:color="auto"/>
       </w:tblBorders>
-      <w:tblCellMar>
-        <w:top w:w="0" w:type="dxa"/>
-        <w:left w:w="108" w:type="dxa"/>
-        <w:bottom w:w="0" w:type="dxa"/>
-        <w:right w:w="108" w:type="dxa"/>
-      </w:tblCellMar>
     </w:tblPr>
   </w:style>
-  <w:style w:type="table" w:customStyle="1" w:styleId="GridTable2Accent5">
-    <w:name w:val="Grid Table 2 Accent 5"/>
-    <w:basedOn w:val="Tablanormal"/>
+  <w:style w:type="table" w:customStyle="1" w:styleId="Gitternetztabelle2Akzent51">
+    <w:name w:val="Gitternetztabelle 2 – Akzent 51"/>
+    <w:basedOn w:val="NormaleTabelle"/>
     <w:uiPriority w:val="47"/>
     <w:rsid w:val="00444E29"/>
     <w:pPr>
@@ -5631,19 +6383,12 @@
     <w:tblPr>
       <w:tblStyleRowBandSize w:val="1"/>
       <w:tblStyleColBandSize w:val="1"/>
-      <w:tblInd w:w="0" w:type="dxa"/>
       <w:tblBorders>
         <w:top w:val="single" w:sz="2" w:space="0" w:color="9CC2E5" w:themeColor="accent5" w:themeTint="99"/>
         <w:bottom w:val="single" w:sz="2" w:space="0" w:color="9CC2E5" w:themeColor="accent5" w:themeTint="99"/>
         <w:insideH w:val="single" w:sz="2" w:space="0" w:color="9CC2E5" w:themeColor="accent5" w:themeTint="99"/>
         <w:insideV w:val="single" w:sz="2" w:space="0" w:color="9CC2E5" w:themeColor="accent5" w:themeTint="99"/>
       </w:tblBorders>
-      <w:tblCellMar>
-        <w:top w:w="0" w:type="dxa"/>
-        <w:left w:w="108" w:type="dxa"/>
-        <w:bottom w:w="0" w:type="dxa"/>
-        <w:right w:w="108" w:type="dxa"/>
-      </w:tblCellMar>
     </w:tblPr>
     <w:tblStylePr w:type="firstRow">
       <w:rPr>
@@ -5702,9 +6447,9 @@
       </w:tcPr>
     </w:tblStylePr>
   </w:style>
-  <w:style w:type="table" w:customStyle="1" w:styleId="GridTable4Accent1">
-    <w:name w:val="Grid Table 4 Accent 1"/>
-    <w:basedOn w:val="Tablanormal"/>
+  <w:style w:type="table" w:customStyle="1" w:styleId="Gitternetztabelle4Akzent11">
+    <w:name w:val="Gitternetztabelle 4 – Akzent 11"/>
+    <w:basedOn w:val="NormaleTabelle"/>
     <w:uiPriority w:val="49"/>
     <w:rsid w:val="00444E29"/>
     <w:pPr>
@@ -5713,7 +6458,6 @@
     <w:tblPr>
       <w:tblStyleRowBandSize w:val="1"/>
       <w:tblStyleColBandSize w:val="1"/>
-      <w:tblInd w:w="0" w:type="dxa"/>
       <w:tblBorders>
         <w:top w:val="single" w:sz="4" w:space="0" w:color="8EAADB" w:themeColor="accent1" w:themeTint="99"/>
         <w:left w:val="single" w:sz="4" w:space="0" w:color="8EAADB" w:themeColor="accent1" w:themeTint="99"/>
@@ -5722,12 +6466,6 @@
         <w:insideH w:val="single" w:sz="4" w:space="0" w:color="8EAADB" w:themeColor="accent1" w:themeTint="99"/>
         <w:insideV w:val="single" w:sz="4" w:space="0" w:color="8EAADB" w:themeColor="accent1" w:themeTint="99"/>
       </w:tblBorders>
-      <w:tblCellMar>
-        <w:top w:w="0" w:type="dxa"/>
-        <w:left w:w="108" w:type="dxa"/>
-        <w:bottom w:w="0" w:type="dxa"/>
-        <w:right w:w="108" w:type="dxa"/>
-      </w:tblCellMar>
     </w:tblPr>
     <w:tblStylePr w:type="firstRow">
       <w:rPr>
@@ -5785,9 +6523,9 @@
       </w:tcPr>
     </w:tblStylePr>
   </w:style>
-  <w:style w:type="table" w:customStyle="1" w:styleId="GridTable2Accent1">
-    <w:name w:val="Grid Table 2 Accent 1"/>
-    <w:basedOn w:val="Tablanormal"/>
+  <w:style w:type="table" w:customStyle="1" w:styleId="Gitternetztabelle2Akzent11">
+    <w:name w:val="Gitternetztabelle 2 – Akzent 11"/>
+    <w:basedOn w:val="NormaleTabelle"/>
     <w:uiPriority w:val="47"/>
     <w:rsid w:val="00444E29"/>
     <w:pPr>
@@ -5796,19 +6534,12 @@
     <w:tblPr>
       <w:tblStyleRowBandSize w:val="1"/>
       <w:tblStyleColBandSize w:val="1"/>
-      <w:tblInd w:w="0" w:type="dxa"/>
       <w:tblBorders>
         <w:top w:val="single" w:sz="2" w:space="0" w:color="8EAADB" w:themeColor="accent1" w:themeTint="99"/>
         <w:bottom w:val="single" w:sz="2" w:space="0" w:color="8EAADB" w:themeColor="accent1" w:themeTint="99"/>
         <w:insideH w:val="single" w:sz="2" w:space="0" w:color="8EAADB" w:themeColor="accent1" w:themeTint="99"/>
         <w:insideV w:val="single" w:sz="2" w:space="0" w:color="8EAADB" w:themeColor="accent1" w:themeTint="99"/>
       </w:tblBorders>
-      <w:tblCellMar>
-        <w:top w:w="0" w:type="dxa"/>
-        <w:left w:w="108" w:type="dxa"/>
-        <w:bottom w:w="0" w:type="dxa"/>
-        <w:right w:w="108" w:type="dxa"/>
-      </w:tblCellMar>
     </w:tblPr>
     <w:tblStylePr w:type="firstRow">
       <w:rPr>
@@ -5867,9 +6598,9 @@
       </w:tcPr>
     </w:tblStylePr>
   </w:style>
-  <w:style w:type="table" w:customStyle="1" w:styleId="GridTable4Accent3">
-    <w:name w:val="Grid Table 4 Accent 3"/>
-    <w:basedOn w:val="Tablanormal"/>
+  <w:style w:type="table" w:customStyle="1" w:styleId="Gitternetztabelle4Akzent31">
+    <w:name w:val="Gitternetztabelle 4 – Akzent 31"/>
+    <w:basedOn w:val="NormaleTabelle"/>
     <w:uiPriority w:val="49"/>
     <w:rsid w:val="00444E29"/>
     <w:pPr>
@@ -5878,7 +6609,6 @@
     <w:tblPr>
       <w:tblStyleRowBandSize w:val="1"/>
       <w:tblStyleColBandSize w:val="1"/>
-      <w:tblInd w:w="0" w:type="dxa"/>
       <w:tblBorders>
         <w:top w:val="single" w:sz="4" w:space="0" w:color="C9C9C9" w:themeColor="accent3" w:themeTint="99"/>
         <w:left w:val="single" w:sz="4" w:space="0" w:color="C9C9C9" w:themeColor="accent3" w:themeTint="99"/>
@@ -5887,12 +6617,6 @@
         <w:insideH w:val="single" w:sz="4" w:space="0" w:color="C9C9C9" w:themeColor="accent3" w:themeTint="99"/>
         <w:insideV w:val="single" w:sz="4" w:space="0" w:color="C9C9C9" w:themeColor="accent3" w:themeTint="99"/>
       </w:tblBorders>
-      <w:tblCellMar>
-        <w:top w:w="0" w:type="dxa"/>
-        <w:left w:w="108" w:type="dxa"/>
-        <w:bottom w:w="0" w:type="dxa"/>
-        <w:right w:w="108" w:type="dxa"/>
-      </w:tblCellMar>
     </w:tblPr>
     <w:tblStylePr w:type="firstRow">
       <w:rPr>
@@ -5950,10 +6674,10 @@
       </w:tcPr>
     </w:tblStylePr>
   </w:style>
-  <w:style w:type="character" w:customStyle="1" w:styleId="Ttulo3Car">
-    <w:name w:val="Título 3 Car"/>
-    <w:basedOn w:val="Fuentedeprrafopredeter"/>
-    <w:link w:val="Ttulo3"/>
+  <w:style w:type="character" w:customStyle="1" w:styleId="berschrift3Zchn">
+    <w:name w:val="Überschrift 3 Zchn"/>
+    <w:basedOn w:val="Absatz-Standardschriftart"/>
+    <w:link w:val="berschrift3"/>
     <w:uiPriority w:val="9"/>
     <w:rsid w:val="00D26C2D"/>
     <w:rPr>
@@ -5963,9 +6687,9 @@
       <w:szCs w:val="24"/>
     </w:rPr>
   </w:style>
-  <w:style w:type="paragraph" w:styleId="Prrafodelista">
+  <w:style w:type="paragraph" w:styleId="Listenabsatz">
     <w:name w:val="List Paragraph"/>
-    <w:basedOn w:val="Normal"/>
+    <w:basedOn w:val="Standard"/>
     <w:uiPriority w:val="34"/>
     <w:qFormat/>
     <w:rsid w:val="00D26C2D"/>
@@ -5974,9 +6698,9 @@
       <w:contextualSpacing/>
     </w:pPr>
   </w:style>
-  <w:style w:type="character" w:styleId="Textodelmarcadordeposicin">
+  <w:style w:type="character" w:styleId="Platzhaltertext">
     <w:name w:val="Placeholder Text"/>
-    <w:basedOn w:val="Fuentedeprrafopredeter"/>
+    <w:basedOn w:val="Absatz-Standardschriftart"/>
     <w:uiPriority w:val="99"/>
     <w:semiHidden/>
     <w:rsid w:val="00830284"/>
@@ -5984,10 +6708,10 @@
       <w:color w:val="808080"/>
     </w:rPr>
   </w:style>
-  <w:style w:type="paragraph" w:styleId="Textonotapie">
+  <w:style w:type="paragraph" w:styleId="Funotentext">
     <w:name w:val="footnote text"/>
-    <w:basedOn w:val="Normal"/>
-    <w:link w:val="TextonotapieCar"/>
+    <w:basedOn w:val="Standard"/>
+    <w:link w:val="FunotentextZchn"/>
     <w:uiPriority w:val="99"/>
     <w:semiHidden/>
     <w:unhideWhenUsed/>
@@ -6000,10 +6724,10 @@
       <w:szCs w:val="20"/>
     </w:rPr>
   </w:style>
-  <w:style w:type="character" w:customStyle="1" w:styleId="TextonotapieCar">
-    <w:name w:val="Texto nota pie Car"/>
-    <w:basedOn w:val="Fuentedeprrafopredeter"/>
-    <w:link w:val="Textonotapie"/>
+  <w:style w:type="character" w:customStyle="1" w:styleId="FunotentextZchn">
+    <w:name w:val="Fußnotentext Zchn"/>
+    <w:basedOn w:val="Absatz-Standardschriftart"/>
+    <w:link w:val="Funotentext"/>
     <w:uiPriority w:val="99"/>
     <w:semiHidden/>
     <w:rsid w:val="00830284"/>
@@ -6012,9 +6736,9 @@
       <w:szCs w:val="20"/>
     </w:rPr>
   </w:style>
-  <w:style w:type="character" w:styleId="Refdenotaalpie">
+  <w:style w:type="character" w:styleId="Funotenzeichen">
     <w:name w:val="footnote reference"/>
-    <w:basedOn w:val="Fuentedeprrafopredeter"/>
+    <w:basedOn w:val="Absatz-Standardschriftart"/>
     <w:uiPriority w:val="99"/>
     <w:semiHidden/>
     <w:unhideWhenUsed/>
@@ -6023,10 +6747,10 @@
       <w:vertAlign w:val="superscript"/>
     </w:rPr>
   </w:style>
-  <w:style w:type="paragraph" w:styleId="HTMLconformatoprevio">
+  <w:style w:type="paragraph" w:styleId="HTMLVorformatiert">
     <w:name w:val="HTML Preformatted"/>
-    <w:basedOn w:val="Normal"/>
-    <w:link w:val="HTMLconformatoprevioCar"/>
+    <w:basedOn w:val="Standard"/>
+    <w:link w:val="HTMLVorformatiertZchn"/>
     <w:uiPriority w:val="99"/>
     <w:semiHidden/>
     <w:unhideWhenUsed/>
@@ -6059,10 +6783,10 @@
       <w:lang w:eastAsia="de-DE"/>
     </w:rPr>
   </w:style>
-  <w:style w:type="character" w:customStyle="1" w:styleId="HTMLconformatoprevioCar">
-    <w:name w:val="HTML con formato previo Car"/>
-    <w:basedOn w:val="Fuentedeprrafopredeter"/>
-    <w:link w:val="HTMLconformatoprevio"/>
+  <w:style w:type="character" w:customStyle="1" w:styleId="HTMLVorformatiertZchn">
+    <w:name w:val="HTML Vorformatiert Zchn"/>
+    <w:basedOn w:val="Absatz-Standardschriftart"/>
+    <w:link w:val="HTMLVorformatiert"/>
     <w:uiPriority w:val="99"/>
     <w:semiHidden/>
     <w:rsid w:val="00055313"/>
@@ -6073,7 +6797,7 @@
       <w:lang w:eastAsia="de-DE"/>
     </w:rPr>
   </w:style>
-  <w:style w:type="paragraph" w:styleId="Sinespaciado">
+  <w:style w:type="paragraph" w:styleId="KeinLeerraum">
     <w:name w:val="No Spacing"/>
     <w:uiPriority w:val="1"/>
     <w:qFormat/>
@@ -6082,9 +6806,9 @@
       <w:spacing w:after="0" w:line="240" w:lineRule="auto"/>
     </w:pPr>
   </w:style>
-  <w:style w:type="table" w:customStyle="1" w:styleId="GridTable4">
-    <w:name w:val="Grid Table 4"/>
-    <w:basedOn w:val="Tablanormal"/>
+  <w:style w:type="table" w:customStyle="1" w:styleId="Gitternetztabelle41">
+    <w:name w:val="Gitternetztabelle 41"/>
+    <w:basedOn w:val="NormaleTabelle"/>
     <w:uiPriority w:val="49"/>
     <w:rsid w:val="000B6088"/>
     <w:pPr>
@@ -6093,7 +6817,6 @@
     <w:tblPr>
       <w:tblStyleRowBandSize w:val="1"/>
       <w:tblStyleColBandSize w:val="1"/>
-      <w:tblInd w:w="0" w:type="dxa"/>
       <w:tblBorders>
         <w:top w:val="single" w:sz="4" w:space="0" w:color="666666" w:themeColor="text1" w:themeTint="99"/>
         <w:left w:val="single" w:sz="4" w:space="0" w:color="666666" w:themeColor="text1" w:themeTint="99"/>
@@ -6102,12 +6825,6 @@
         <w:insideH w:val="single" w:sz="4" w:space="0" w:color="666666" w:themeColor="text1" w:themeTint="99"/>
         <w:insideV w:val="single" w:sz="4" w:space="0" w:color="666666" w:themeColor="text1" w:themeTint="99"/>
       </w:tblBorders>
-      <w:tblCellMar>
-        <w:top w:w="0" w:type="dxa"/>
-        <w:left w:w="108" w:type="dxa"/>
-        <w:bottom w:w="0" w:type="dxa"/>
-        <w:right w:w="108" w:type="dxa"/>
-      </w:tblCellMar>
     </w:tblPr>
     <w:tblStylePr w:type="firstRow">
       <w:rPr>
@@ -6165,9 +6882,9 @@
       </w:tcPr>
     </w:tblStylePr>
   </w:style>
-  <w:style w:type="character" w:styleId="Hipervnculo">
+  <w:style w:type="character" w:styleId="Hyperlink">
     <w:name w:val="Hyperlink"/>
-    <w:basedOn w:val="Fuentedeprrafopredeter"/>
+    <w:basedOn w:val="Absatz-Standardschriftart"/>
     <w:uiPriority w:val="99"/>
     <w:unhideWhenUsed/>
     <w:rsid w:val="005C6D03"/>
@@ -6176,9 +6893,9 @@
       <w:u w:val="single"/>
     </w:rPr>
   </w:style>
-  <w:style w:type="character" w:customStyle="1" w:styleId="UnresolvedMention">
-    <w:name w:val="Unresolved Mention"/>
-    <w:basedOn w:val="Fuentedeprrafopredeter"/>
+  <w:style w:type="character" w:customStyle="1" w:styleId="NichtaufgelsteErwhnung1">
+    <w:name w:val="Nicht aufgelöste Erwähnung1"/>
+    <w:basedOn w:val="Absatz-Standardschriftart"/>
     <w:uiPriority w:val="99"/>
     <w:semiHidden/>
     <w:unhideWhenUsed/>
@@ -6188,10 +6905,10 @@
       <w:shd w:val="clear" w:color="auto" w:fill="E6E6E6"/>
     </w:rPr>
   </w:style>
-  <w:style w:type="paragraph" w:styleId="Textodeglobo">
+  <w:style w:type="paragraph" w:styleId="Sprechblasentext">
     <w:name w:val="Balloon Text"/>
-    <w:basedOn w:val="Normal"/>
-    <w:link w:val="TextodegloboCar"/>
+    <w:basedOn w:val="Standard"/>
+    <w:link w:val="SprechblasentextZchn"/>
     <w:uiPriority w:val="99"/>
     <w:semiHidden/>
     <w:unhideWhenUsed/>
@@ -6205,915 +6922,10 @@
       <w:szCs w:val="16"/>
     </w:rPr>
   </w:style>
-  <w:style w:type="character" w:customStyle="1" w:styleId="TextodegloboCar">
-    <w:name w:val="Texto de globo Car"/>
-    <w:basedOn w:val="Fuentedeprrafopredeter"/>
-    <w:link w:val="Textodeglobo"/>
-    <w:uiPriority w:val="99"/>
-    <w:semiHidden/>
-    <w:rsid w:val="009F021F"/>
-    <w:rPr>
-      <w:rFonts w:ascii="Tahoma" w:hAnsi="Tahoma" w:cs="Tahoma"/>
-      <w:sz w:val="16"/>
-      <w:szCs w:val="16"/>
-    </w:rPr>
-  </w:style>
-</w:styles>
-</file>
-
-<file path=word/stylesWithEffects.xml><?xml version="1.0" encoding="utf-8"?>
-<w:styles xmlns:wpc="http://schemas.microsoft.com/office/word/2010/wordprocessingCanvas" xmlns:mc="http://schemas.openxmlformats.org/markup-compatibility/2006" xmlns:o="urn:schemas-microsoft-com:office:office" xmlns:r="http://schemas.openxmlformats.org/officeDocument/2006/relationships" xmlns:m="http://schemas.openxmlformats.org/officeDocument/2006/math" xmlns:v="urn:schemas-microsoft-com:vml" xmlns:wp14="http://schemas.microsoft.com/office/word/2010/wordprocessingDrawing" xmlns:wp="http://schemas.openxmlformats.org/drawingml/2006/wordprocessingDrawing" xmlns:w10="urn:schemas-microsoft-com:office:word" xmlns:w="http://schemas.openxmlformats.org/wordprocessingml/2006/main" xmlns:w14="http://schemas.microsoft.com/office/word/2010/wordml" xmlns:wpg="http://schemas.microsoft.com/office/word/2010/wordprocessingGroup" xmlns:wpi="http://schemas.microsoft.com/office/word/2010/wordprocessingInk" xmlns:wne="http://schemas.microsoft.com/office/word/2006/wordml" xmlns:wps="http://schemas.microsoft.com/office/word/2010/wordprocessingShape" mc:Ignorable="w14 wp14">
-  <w:docDefaults>
-    <w:rPrDefault>
-      <w:rPr>
-        <w:rFonts w:asciiTheme="minorHAnsi" w:eastAsiaTheme="minorHAnsi" w:hAnsiTheme="minorHAnsi" w:cstheme="minorBidi"/>
-        <w:sz w:val="22"/>
-        <w:szCs w:val="22"/>
-        <w:lang w:val="de-DE" w:eastAsia="en-US" w:bidi="ar-SA"/>
-      </w:rPr>
-    </w:rPrDefault>
-    <w:pPrDefault>
-      <w:pPr>
-        <w:spacing w:after="160" w:line="259" w:lineRule="auto"/>
-      </w:pPr>
-    </w:pPrDefault>
-  </w:docDefaults>
-  <w:latentStyles w:defLockedState="0" w:defUIPriority="99" w:defSemiHidden="1" w:defUnhideWhenUsed="1" w:defQFormat="0" w:count="267">
-    <w:lsdException w:name="Normal" w:semiHidden="0" w:uiPriority="0" w:unhideWhenUsed="0" w:qFormat="1"/>
-    <w:lsdException w:name="heading 1" w:semiHidden="0" w:uiPriority="9" w:unhideWhenUsed="0" w:qFormat="1"/>
-    <w:lsdException w:name="heading 2" w:uiPriority="9" w:qFormat="1"/>
-    <w:lsdException w:name="heading 3" w:uiPriority="9" w:qFormat="1"/>
-    <w:lsdException w:name="heading 4" w:uiPriority="9" w:qFormat="1"/>
-    <w:lsdException w:name="heading 5" w:uiPriority="9" w:qFormat="1"/>
-    <w:lsdException w:name="heading 6" w:uiPriority="9" w:qFormat="1"/>
-    <w:lsdException w:name="heading 7" w:uiPriority="9" w:qFormat="1"/>
-    <w:lsdException w:name="heading 8" w:uiPriority="9" w:qFormat="1"/>
-    <w:lsdException w:name="heading 9" w:uiPriority="9" w:qFormat="1"/>
-    <w:lsdException w:name="toc 1" w:uiPriority="39"/>
-    <w:lsdException w:name="toc 2" w:uiPriority="39"/>
-    <w:lsdException w:name="toc 3" w:uiPriority="39"/>
-    <w:lsdException w:name="toc 4" w:uiPriority="39"/>
-    <w:lsdException w:name="toc 5" w:uiPriority="39"/>
-    <w:lsdException w:name="toc 6" w:uiPriority="39"/>
-    <w:lsdException w:name="toc 7" w:uiPriority="39"/>
-    <w:lsdException w:name="toc 8" w:uiPriority="39"/>
-    <w:lsdException w:name="toc 9" w:uiPriority="39"/>
-    <w:lsdException w:name="caption" w:uiPriority="35" w:qFormat="1"/>
-    <w:lsdException w:name="Title" w:semiHidden="0" w:uiPriority="10" w:unhideWhenUsed="0" w:qFormat="1"/>
-    <w:lsdException w:name="Default Paragraph Font" w:uiPriority="1"/>
-    <w:lsdException w:name="Subtitle" w:semiHidden="0" w:uiPriority="11" w:unhideWhenUsed="0" w:qFormat="1"/>
-    <w:lsdException w:name="Strong" w:semiHidden="0" w:uiPriority="22" w:unhideWhenUsed="0" w:qFormat="1"/>
-    <w:lsdException w:name="Emphasis" w:semiHidden="0" w:uiPriority="20" w:unhideWhenUsed="0" w:qFormat="1"/>
-    <w:lsdException w:name="Table Grid" w:semiHidden="0" w:uiPriority="39" w:unhideWhenUsed="0"/>
-    <w:lsdException w:name="Placeholder Text" w:unhideWhenUsed="0"/>
-    <w:lsdException w:name="No Spacing" w:semiHidden="0" w:uiPriority="1" w:unhideWhenUsed="0" w:qFormat="1"/>
-    <w:lsdException w:name="Light Shading" w:semiHidden="0" w:uiPriority="60" w:unhideWhenUsed="0"/>
-    <w:lsdException w:name="Light List" w:semiHidden="0" w:uiPriority="61" w:unhideWhenUsed="0"/>
-    <w:lsdException w:name="Light Grid" w:semiHidden="0" w:uiPriority="62" w:unhideWhenUsed="0"/>
-    <w:lsdException w:name="Medium Shading 1" w:semiHidden="0" w:uiPriority="63" w:unhideWhenUsed="0"/>
-    <w:lsdException w:name="Medium Shading 2" w:semiHidden="0" w:uiPriority="64" w:unhideWhenUsed="0"/>
-    <w:lsdException w:name="Medium List 1" w:semiHidden="0" w:uiPriority="65" w:unhideWhenUsed="0"/>
-    <w:lsdException w:name="Medium List 2" w:semiHidden="0" w:uiPriority="66" w:unhideWhenUsed="0"/>
-    <w:lsdException w:name="Medium Grid 1" w:semiHidden="0" w:uiPriority="67" w:unhideWhenUsed="0"/>
-    <w:lsdException w:name="Medium Grid 2" w:semiHidden="0" w:uiPriority="68" w:unhideWhenUsed="0"/>
-    <w:lsdException w:name="Medium Grid 3" w:semiHidden="0" w:uiPriority="69" w:unhideWhenUsed="0"/>
-    <w:lsdException w:name="Dark List" w:semiHidden="0" w:uiPriority="70" w:unhideWhenUsed="0"/>
-    <w:lsdException w:name="Colorful Shading" w:semiHidden="0" w:uiPriority="71" w:unhideWhenUsed="0"/>
-    <w:lsdException w:name="Colorful List" w:semiHidden="0" w:uiPriority="72" w:unhideWhenUsed="0"/>
-    <w:lsdException w:name="Colorful Grid" w:semiHidden="0" w:uiPriority="73" w:unhideWhenUsed="0"/>
-    <w:lsdException w:name="Light Shading Accent 1" w:semiHidden="0" w:uiPriority="60" w:unhideWhenUsed="0"/>
-    <w:lsdException w:name="Light List Accent 1" w:semiHidden="0" w:uiPriority="61" w:unhideWhenUsed="0"/>
-    <w:lsdException w:name="Light Grid Accent 1" w:semiHidden="0" w:uiPriority="62" w:unhideWhenUsed="0"/>
-    <w:lsdException w:name="Medium Shading 1 Accent 1" w:semiHidden="0" w:uiPriority="63" w:unhideWhenUsed="0"/>
-    <w:lsdException w:name="Medium Shading 2 Accent 1" w:semiHidden="0" w:uiPriority="64" w:unhideWhenUsed="0"/>
-    <w:lsdException w:name="Medium List 1 Accent 1" w:semiHidden="0" w:uiPriority="65" w:unhideWhenUsed="0"/>
-    <w:lsdException w:name="Revision" w:unhideWhenUsed="0"/>
-    <w:lsdException w:name="List Paragraph" w:semiHidden="0" w:uiPriority="34" w:unhideWhenUsed="0" w:qFormat="1"/>
-    <w:lsdException w:name="Quote" w:semiHidden="0" w:uiPriority="29" w:unhideWhenUsed="0" w:qFormat="1"/>
-    <w:lsdException w:name="Intense Quote" w:semiHidden="0" w:uiPriority="30" w:unhideWhenUsed="0" w:qFormat="1"/>
-    <w:lsdException w:name="Medium List 2 Accent 1" w:semiHidden="0" w:uiPriority="66" w:unhideWhenUsed="0"/>
-    <w:lsdException w:name="Medium Grid 1 Accent 1" w:semiHidden="0" w:uiPriority="67" w:unhideWhenUsed="0"/>
-    <w:lsdException w:name="Medium Grid 2 Accent 1" w:semiHidden="0" w:uiPriority="68" w:unhideWhenUsed="0"/>
-    <w:lsdException w:name="Medium Grid 3 Accent 1" w:semiHidden="0" w:uiPriority="69" w:unhideWhenUsed="0"/>
-    <w:lsdException w:name="Dark List Accent 1" w:semiHidden="0" w:uiPriority="70" w:unhideWhenUsed="0"/>
-    <w:lsdException w:name="Colorful Shading Accent 1" w:semiHidden="0" w:uiPriority="71" w:unhideWhenUsed="0"/>
-    <w:lsdException w:name="Colorful List Accent 1" w:semiHidden="0" w:uiPriority="72" w:unhideWhenUsed="0"/>
-    <w:lsdException w:name="Colorful Grid Accent 1" w:semiHidden="0" w:uiPriority="73" w:unhideWhenUsed="0"/>
-    <w:lsdException w:name="Light Shading Accent 2" w:semiHidden="0" w:uiPriority="60" w:unhideWhenUsed="0"/>
-    <w:lsdException w:name="Light List Accent 2" w:semiHidden="0" w:uiPriority="61" w:unhideWhenUsed="0"/>
-    <w:lsdException w:name="Light Grid Accent 2" w:semiHidden="0" w:uiPriority="62" w:unhideWhenUsed="0"/>
-    <w:lsdException w:name="Medium Shading 1 Accent 2" w:semiHidden="0" w:uiPriority="63" w:unhideWhenUsed="0"/>
-    <w:lsdException w:name="Medium Shading 2 Accent 2" w:semiHidden="0" w:uiPriority="64" w:unhideWhenUsed="0"/>
-    <w:lsdException w:name="Medium List 1 Accent 2" w:semiHidden="0" w:uiPriority="65" w:unhideWhenUsed="0"/>
-    <w:lsdException w:name="Medium List 2 Accent 2" w:semiHidden="0" w:uiPriority="66" w:unhideWhenUsed="0"/>
-    <w:lsdException w:name="Medium Grid 1 Accent 2" w:semiHidden="0" w:uiPriority="67" w:unhideWhenUsed="0"/>
-    <w:lsdException w:name="Medium Grid 2 Accent 2" w:semiHidden="0" w:uiPriority="68" w:unhideWhenUsed="0"/>
-    <w:lsdException w:name="Medium Grid 3 Accent 2" w:semiHidden="0" w:uiPriority="69" w:unhideWhenUsed="0"/>
-    <w:lsdException w:name="Dark List Accent 2" w:semiHidden="0" w:uiPriority="70" w:unhideWhenUsed="0"/>
-    <w:lsdException w:name="Colorful Shading Accent 2" w:semiHidden="0" w:uiPriority="71" w:unhideWhenUsed="0"/>
-    <w:lsdException w:name="Colorful List Accent 2" w:semiHidden="0" w:uiPriority="72" w:unhideWhenUsed="0"/>
-    <w:lsdException w:name="Colorful Grid Accent 2" w:semiHidden="0" w:uiPriority="73" w:unhideWhenUsed="0"/>
-    <w:lsdException w:name="Light Shading Accent 3" w:semiHidden="0" w:uiPriority="60" w:unhideWhenUsed="0"/>
-    <w:lsdException w:name="Light List Accent 3" w:semiHidden="0" w:uiPriority="61" w:unhideWhenUsed="0"/>
-    <w:lsdException w:name="Light Grid Accent 3" w:semiHidden="0" w:uiPriority="62" w:unhideWhenUsed="0"/>
-    <w:lsdException w:name="Medium Shading 1 Accent 3" w:semiHidden="0" w:uiPriority="63" w:unhideWhenUsed="0"/>
-    <w:lsdException w:name="Medium Shading 2 Accent 3" w:semiHidden="0" w:uiPriority="64" w:unhideWhenUsed="0"/>
-    <w:lsdException w:name="Medium List 1 Accent 3" w:semiHidden="0" w:uiPriority="65" w:unhideWhenUsed="0"/>
-    <w:lsdException w:name="Medium List 2 Accent 3" w:semiHidden="0" w:uiPriority="66" w:unhideWhenUsed="0"/>
-    <w:lsdException w:name="Medium Grid 1 Accent 3" w:semiHidden="0" w:uiPriority="67" w:unhideWhenUsed="0"/>
-    <w:lsdException w:name="Medium Grid 2 Accent 3" w:semiHidden="0" w:uiPriority="68" w:unhideWhenUsed="0"/>
-    <w:lsdException w:name="Medium Grid 3 Accent 3" w:semiHidden="0" w:uiPriority="69" w:unhideWhenUsed="0"/>
-    <w:lsdException w:name="Dark List Accent 3" w:semiHidden="0" w:uiPriority="70" w:unhideWhenUsed="0"/>
-    <w:lsdException w:name="Colorful Shading Accent 3" w:semiHidden="0" w:uiPriority="71" w:unhideWhenUsed="0"/>
-    <w:lsdException w:name="Colorful List Accent 3" w:semiHidden="0" w:uiPriority="72" w:unhideWhenUsed="0"/>
-    <w:lsdException w:name="Colorful Grid Accent 3" w:semiHidden="0" w:uiPriority="73" w:unhideWhenUsed="0"/>
-    <w:lsdException w:name="Light Shading Accent 4" w:semiHidden="0" w:uiPriority="60" w:unhideWhenUsed="0"/>
-    <w:lsdException w:name="Light List Accent 4" w:semiHidden="0" w:uiPriority="61" w:unhideWhenUsed="0"/>
-    <w:lsdException w:name="Light Grid Accent 4" w:semiHidden="0" w:uiPriority="62" w:unhideWhenUsed="0"/>
-    <w:lsdException w:name="Medium Shading 1 Accent 4" w:semiHidden="0" w:uiPriority="63" w:unhideWhenUsed="0"/>
-    <w:lsdException w:name="Medium Shading 2 Accent 4" w:semiHidden="0" w:uiPriority="64" w:unhideWhenUsed="0"/>
-    <w:lsdException w:name="Medium List 1 Accent 4" w:semiHidden="0" w:uiPriority="65" w:unhideWhenUsed="0"/>
-    <w:lsdException w:name="Medium List 2 Accent 4" w:semiHidden="0" w:uiPriority="66" w:unhideWhenUsed="0"/>
-    <w:lsdException w:name="Medium Grid 1 Accent 4" w:semiHidden="0" w:uiPriority="67" w:unhideWhenUsed="0"/>
-    <w:lsdException w:name="Medium Grid 2 Accent 4" w:semiHidden="0" w:uiPriority="68" w:unhideWhenUsed="0"/>
-    <w:lsdException w:name="Medium Grid 3 Accent 4" w:semiHidden="0" w:uiPriority="69" w:unhideWhenUsed="0"/>
-    <w:lsdException w:name="Dark List Accent 4" w:semiHidden="0" w:uiPriority="70" w:unhideWhenUsed="0"/>
-    <w:lsdException w:name="Colorful Shading Accent 4" w:semiHidden="0" w:uiPriority="71" w:unhideWhenUsed="0"/>
-    <w:lsdException w:name="Colorful List Accent 4" w:semiHidden="0" w:uiPriority="72" w:unhideWhenUsed="0"/>
-    <w:lsdException w:name="Colorful Grid Accent 4" w:semiHidden="0" w:uiPriority="73" w:unhideWhenUsed="0"/>
-    <w:lsdException w:name="Light Shading Accent 5" w:semiHidden="0" w:uiPriority="60" w:unhideWhenUsed="0"/>
-    <w:lsdException w:name="Light List Accent 5" w:semiHidden="0" w:uiPriority="61" w:unhideWhenUsed="0"/>
-    <w:lsdException w:name="Light Grid Accent 5" w:semiHidden="0" w:uiPriority="62" w:unhideWhenUsed="0"/>
-    <w:lsdException w:name="Medium Shading 1 Accent 5" w:semiHidden="0" w:uiPriority="63" w:unhideWhenUsed="0"/>
-    <w:lsdException w:name="Medium Shading 2 Accent 5" w:semiHidden="0" w:uiPriority="64" w:unhideWhenUsed="0"/>
-    <w:lsdException w:name="Medium List 1 Accent 5" w:semiHidden="0" w:uiPriority="65" w:unhideWhenUsed="0"/>
-    <w:lsdException w:name="Medium List 2 Accent 5" w:semiHidden="0" w:uiPriority="66" w:unhideWhenUsed="0"/>
-    <w:lsdException w:name="Medium Grid 1 Accent 5" w:semiHidden="0" w:uiPriority="67" w:unhideWhenUsed="0"/>
-    <w:lsdException w:name="Medium Grid 2 Accent 5" w:semiHidden="0" w:uiPriority="68" w:unhideWhenUsed="0"/>
-    <w:lsdException w:name="Medium Grid 3 Accent 5" w:semiHidden="0" w:uiPriority="69" w:unhideWhenUsed="0"/>
-    <w:lsdException w:name="Dark List Accent 5" w:semiHidden="0" w:uiPriority="70" w:unhideWhenUsed="0"/>
-    <w:lsdException w:name="Colorful Shading Accent 5" w:semiHidden="0" w:uiPriority="71" w:unhideWhenUsed="0"/>
-    <w:lsdException w:name="Colorful List Accent 5" w:semiHidden="0" w:uiPriority="72" w:unhideWhenUsed="0"/>
-    <w:lsdException w:name="Colorful Grid Accent 5" w:semiHidden="0" w:uiPriority="73" w:unhideWhenUsed="0"/>
-    <w:lsdException w:name="Light Shading Accent 6" w:semiHidden="0" w:uiPriority="60" w:unhideWhenUsed="0"/>
-    <w:lsdException w:name="Light List Accent 6" w:semiHidden="0" w:uiPriority="61" w:unhideWhenUsed="0"/>
-    <w:lsdException w:name="Light Grid Accent 6" w:semiHidden="0" w:uiPriority="62" w:unhideWhenUsed="0"/>
-    <w:lsdException w:name="Medium Shading 1 Accent 6" w:semiHidden="0" w:uiPriority="63" w:unhideWhenUsed="0"/>
-    <w:lsdException w:name="Medium Shading 2 Accent 6" w:semiHidden="0" w:uiPriority="64" w:unhideWhenUsed="0"/>
-    <w:lsdException w:name="Medium List 1 Accent 6" w:semiHidden="0" w:uiPriority="65" w:unhideWhenUsed="0"/>
-    <w:lsdException w:name="Medium List 2 Accent 6" w:semiHidden="0" w:uiPriority="66" w:unhideWhenUsed="0"/>
-    <w:lsdException w:name="Medium Grid 1 Accent 6" w:semiHidden="0" w:uiPriority="67" w:unhideWhenUsed="0"/>
-    <w:lsdException w:name="Medium Grid 2 Accent 6" w:semiHidden="0" w:uiPriority="68" w:unhideWhenUsed="0"/>
-    <w:lsdException w:name="Medium Grid 3 Accent 6" w:semiHidden="0" w:uiPriority="69" w:unhideWhenUsed="0"/>
-    <w:lsdException w:name="Dark List Accent 6" w:semiHidden="0" w:uiPriority="70" w:unhideWhenUsed="0"/>
-    <w:lsdException w:name="Colorful Shading Accent 6" w:semiHidden="0" w:uiPriority="71" w:unhideWhenUsed="0"/>
-    <w:lsdException w:name="Colorful List Accent 6" w:semiHidden="0" w:uiPriority="72" w:unhideWhenUsed="0"/>
-    <w:lsdException w:name="Colorful Grid Accent 6" w:semiHidden="0" w:uiPriority="73" w:unhideWhenUsed="0"/>
-    <w:lsdException w:name="Subtle Emphasis" w:semiHidden="0" w:uiPriority="19" w:unhideWhenUsed="0" w:qFormat="1"/>
-    <w:lsdException w:name="Intense Emphasis" w:semiHidden="0" w:uiPriority="21" w:unhideWhenUsed="0" w:qFormat="1"/>
-    <w:lsdException w:name="Subtle Reference" w:semiHidden="0" w:uiPriority="31" w:unhideWhenUsed="0" w:qFormat="1"/>
-    <w:lsdException w:name="Intense Reference" w:semiHidden="0" w:uiPriority="32" w:unhideWhenUsed="0" w:qFormat="1"/>
-    <w:lsdException w:name="Book Title" w:semiHidden="0" w:uiPriority="33" w:unhideWhenUsed="0" w:qFormat="1"/>
-    <w:lsdException w:name="Bibliography" w:uiPriority="37"/>
-    <w:lsdException w:name="TOC Heading" w:uiPriority="39" w:qFormat="1"/>
-  </w:latentStyles>
-  <w:style w:type="paragraph" w:default="1" w:styleId="Normal">
-    <w:name w:val="Normal"/>
-    <w:qFormat/>
-  </w:style>
-  <w:style w:type="paragraph" w:styleId="Ttulo1">
-    <w:name w:val="heading 1"/>
-    <w:basedOn w:val="Normal"/>
-    <w:next w:val="Normal"/>
-    <w:link w:val="Ttulo1Car"/>
-    <w:uiPriority w:val="9"/>
-    <w:qFormat/>
-    <w:rsid w:val="004D1262"/>
-    <w:pPr>
-      <w:keepNext/>
-      <w:keepLines/>
-      <w:spacing w:before="240" w:after="0"/>
-      <w:outlineLvl w:val="0"/>
-    </w:pPr>
-    <w:rPr>
-      <w:rFonts w:eastAsiaTheme="majorEastAsia" w:cstheme="majorBidi"/>
-      <w:color w:val="2F5496" w:themeColor="accent1" w:themeShade="BF"/>
-      <w:sz w:val="32"/>
-      <w:szCs w:val="32"/>
-    </w:rPr>
-  </w:style>
-  <w:style w:type="paragraph" w:styleId="Ttulo2">
-    <w:name w:val="heading 2"/>
-    <w:basedOn w:val="Normal"/>
-    <w:next w:val="Normal"/>
-    <w:link w:val="Ttulo2Car"/>
-    <w:uiPriority w:val="9"/>
-    <w:unhideWhenUsed/>
-    <w:qFormat/>
-    <w:rsid w:val="004D1262"/>
-    <w:pPr>
-      <w:keepNext/>
-      <w:keepLines/>
-      <w:spacing w:before="40" w:after="0"/>
-      <w:outlineLvl w:val="1"/>
-    </w:pPr>
-    <w:rPr>
-      <w:rFonts w:eastAsiaTheme="majorEastAsia" w:cstheme="majorBidi"/>
-      <w:color w:val="2F5496" w:themeColor="accent1" w:themeShade="BF"/>
-      <w:sz w:val="26"/>
-      <w:szCs w:val="26"/>
-    </w:rPr>
-  </w:style>
-  <w:style w:type="paragraph" w:styleId="Ttulo3">
-    <w:name w:val="heading 3"/>
-    <w:basedOn w:val="Normal"/>
-    <w:next w:val="Normal"/>
-    <w:link w:val="Ttulo3Car"/>
-    <w:uiPriority w:val="9"/>
-    <w:unhideWhenUsed/>
-    <w:qFormat/>
-    <w:rsid w:val="00D26C2D"/>
-    <w:pPr>
-      <w:keepNext/>
-      <w:keepLines/>
-      <w:spacing w:before="40" w:after="0"/>
-      <w:outlineLvl w:val="2"/>
-    </w:pPr>
-    <w:rPr>
-      <w:rFonts w:asciiTheme="majorHAnsi" w:eastAsiaTheme="majorEastAsia" w:hAnsiTheme="majorHAnsi" w:cstheme="majorBidi"/>
-      <w:color w:val="1F3763" w:themeColor="accent1" w:themeShade="7F"/>
-      <w:sz w:val="24"/>
-      <w:szCs w:val="24"/>
-    </w:rPr>
-  </w:style>
-  <w:style w:type="character" w:default="1" w:styleId="Fuentedeprrafopredeter">
-    <w:name w:val="Default Paragraph Font"/>
-    <w:uiPriority w:val="1"/>
-    <w:semiHidden/>
-    <w:unhideWhenUsed/>
-  </w:style>
-  <w:style w:type="table" w:default="1" w:styleId="Tablanormal">
-    <w:name w:val="Normal Table"/>
-    <w:uiPriority w:val="99"/>
-    <w:semiHidden/>
-    <w:unhideWhenUsed/>
-    <w:tblPr>
-      <w:tblInd w:w="0" w:type="dxa"/>
-      <w:tblCellMar>
-        <w:top w:w="0" w:type="dxa"/>
-        <w:left w:w="108" w:type="dxa"/>
-        <w:bottom w:w="0" w:type="dxa"/>
-        <w:right w:w="108" w:type="dxa"/>
-      </w:tblCellMar>
-    </w:tblPr>
-  </w:style>
-  <w:style w:type="numbering" w:default="1" w:styleId="Sinlista">
-    <w:name w:val="No List"/>
-    <w:uiPriority w:val="99"/>
-    <w:semiHidden/>
-    <w:unhideWhenUsed/>
-  </w:style>
-  <w:style w:type="character" w:customStyle="1" w:styleId="Ttulo1Car">
-    <w:name w:val="Título 1 Car"/>
-    <w:basedOn w:val="Fuentedeprrafopredeter"/>
-    <w:link w:val="Ttulo1"/>
-    <w:uiPriority w:val="9"/>
-    <w:rsid w:val="004D1262"/>
-    <w:rPr>
-      <w:rFonts w:eastAsiaTheme="majorEastAsia" w:cstheme="majorBidi"/>
-      <w:color w:val="2F5496" w:themeColor="accent1" w:themeShade="BF"/>
-      <w:sz w:val="32"/>
-      <w:szCs w:val="32"/>
-    </w:rPr>
-  </w:style>
-  <w:style w:type="character" w:customStyle="1" w:styleId="Ttulo2Car">
-    <w:name w:val="Título 2 Car"/>
-    <w:basedOn w:val="Fuentedeprrafopredeter"/>
-    <w:link w:val="Ttulo2"/>
-    <w:uiPriority w:val="9"/>
-    <w:rsid w:val="004D1262"/>
-    <w:rPr>
-      <w:rFonts w:eastAsiaTheme="majorEastAsia" w:cstheme="majorBidi"/>
-      <w:color w:val="2F5496" w:themeColor="accent1" w:themeShade="BF"/>
-      <w:sz w:val="26"/>
-      <w:szCs w:val="26"/>
-    </w:rPr>
-  </w:style>
-  <w:style w:type="table" w:styleId="Tablaconcuadrcula">
-    <w:name w:val="Table Grid"/>
-    <w:basedOn w:val="Tablanormal"/>
-    <w:uiPriority w:val="39"/>
-    <w:rsid w:val="00444E29"/>
-    <w:pPr>
-      <w:spacing w:after="0" w:line="240" w:lineRule="auto"/>
-    </w:pPr>
-    <w:tblPr>
-      <w:tblInd w:w="0" w:type="dxa"/>
-      <w:tblBorders>
-        <w:top w:val="single" w:sz="4" w:space="0" w:color="auto"/>
-        <w:left w:val="single" w:sz="4" w:space="0" w:color="auto"/>
-        <w:bottom w:val="single" w:sz="4" w:space="0" w:color="auto"/>
-        <w:right w:val="single" w:sz="4" w:space="0" w:color="auto"/>
-        <w:insideH w:val="single" w:sz="4" w:space="0" w:color="auto"/>
-        <w:insideV w:val="single" w:sz="4" w:space="0" w:color="auto"/>
-      </w:tblBorders>
-      <w:tblCellMar>
-        <w:top w:w="0" w:type="dxa"/>
-        <w:left w:w="108" w:type="dxa"/>
-        <w:bottom w:w="0" w:type="dxa"/>
-        <w:right w:w="108" w:type="dxa"/>
-      </w:tblCellMar>
-    </w:tblPr>
-  </w:style>
-  <w:style w:type="table" w:customStyle="1" w:styleId="GridTable2Accent5">
-    <w:name w:val="Grid Table 2 Accent 5"/>
-    <w:basedOn w:val="Tablanormal"/>
-    <w:uiPriority w:val="47"/>
-    <w:rsid w:val="00444E29"/>
-    <w:pPr>
-      <w:spacing w:after="0" w:line="240" w:lineRule="auto"/>
-    </w:pPr>
-    <w:tblPr>
-      <w:tblStyleRowBandSize w:val="1"/>
-      <w:tblStyleColBandSize w:val="1"/>
-      <w:tblInd w:w="0" w:type="dxa"/>
-      <w:tblBorders>
-        <w:top w:val="single" w:sz="2" w:space="0" w:color="9CC2E5" w:themeColor="accent5" w:themeTint="99"/>
-        <w:bottom w:val="single" w:sz="2" w:space="0" w:color="9CC2E5" w:themeColor="accent5" w:themeTint="99"/>
-        <w:insideH w:val="single" w:sz="2" w:space="0" w:color="9CC2E5" w:themeColor="accent5" w:themeTint="99"/>
-        <w:insideV w:val="single" w:sz="2" w:space="0" w:color="9CC2E5" w:themeColor="accent5" w:themeTint="99"/>
-      </w:tblBorders>
-      <w:tblCellMar>
-        <w:top w:w="0" w:type="dxa"/>
-        <w:left w:w="108" w:type="dxa"/>
-        <w:bottom w:w="0" w:type="dxa"/>
-        <w:right w:w="108" w:type="dxa"/>
-      </w:tblCellMar>
-    </w:tblPr>
-    <w:tblStylePr w:type="firstRow">
-      <w:rPr>
-        <w:b/>
-        <w:bCs/>
-      </w:rPr>
-      <w:tblPr/>
-      <w:tcPr>
-        <w:tcBorders>
-          <w:top w:val="nil"/>
-          <w:bottom w:val="single" w:sz="12" w:space="0" w:color="9CC2E5" w:themeColor="accent5" w:themeTint="99"/>
-          <w:insideH w:val="nil"/>
-          <w:insideV w:val="nil"/>
-        </w:tcBorders>
-        <w:shd w:val="clear" w:color="auto" w:fill="FFFFFF" w:themeFill="background1"/>
-      </w:tcPr>
-    </w:tblStylePr>
-    <w:tblStylePr w:type="lastRow">
-      <w:rPr>
-        <w:b/>
-        <w:bCs/>
-      </w:rPr>
-      <w:tblPr/>
-      <w:tcPr>
-        <w:tcBorders>
-          <w:top w:val="double" w:sz="2" w:space="0" w:color="9CC2E5" w:themeColor="accent5" w:themeTint="99"/>
-          <w:bottom w:val="nil"/>
-          <w:insideH w:val="nil"/>
-          <w:insideV w:val="nil"/>
-        </w:tcBorders>
-        <w:shd w:val="clear" w:color="auto" w:fill="FFFFFF" w:themeFill="background1"/>
-      </w:tcPr>
-    </w:tblStylePr>
-    <w:tblStylePr w:type="firstCol">
-      <w:rPr>
-        <w:b/>
-        <w:bCs/>
-      </w:rPr>
-    </w:tblStylePr>
-    <w:tblStylePr w:type="lastCol">
-      <w:rPr>
-        <w:b/>
-        <w:bCs/>
-      </w:rPr>
-    </w:tblStylePr>
-    <w:tblStylePr w:type="band1Vert">
-      <w:tblPr/>
-      <w:tcPr>
-        <w:shd w:val="clear" w:color="auto" w:fill="DEEAF6" w:themeFill="accent5" w:themeFillTint="33"/>
-      </w:tcPr>
-    </w:tblStylePr>
-    <w:tblStylePr w:type="band1Horz">
-      <w:tblPr/>
-      <w:tcPr>
-        <w:shd w:val="clear" w:color="auto" w:fill="DEEAF6" w:themeFill="accent5" w:themeFillTint="33"/>
-      </w:tcPr>
-    </w:tblStylePr>
-  </w:style>
-  <w:style w:type="table" w:customStyle="1" w:styleId="GridTable4Accent1">
-    <w:name w:val="Grid Table 4 Accent 1"/>
-    <w:basedOn w:val="Tablanormal"/>
-    <w:uiPriority w:val="49"/>
-    <w:rsid w:val="00444E29"/>
-    <w:pPr>
-      <w:spacing w:after="0" w:line="240" w:lineRule="auto"/>
-    </w:pPr>
-    <w:tblPr>
-      <w:tblStyleRowBandSize w:val="1"/>
-      <w:tblStyleColBandSize w:val="1"/>
-      <w:tblInd w:w="0" w:type="dxa"/>
-      <w:tblBorders>
-        <w:top w:val="single" w:sz="4" w:space="0" w:color="8EAADB" w:themeColor="accent1" w:themeTint="99"/>
-        <w:left w:val="single" w:sz="4" w:space="0" w:color="8EAADB" w:themeColor="accent1" w:themeTint="99"/>
-        <w:bottom w:val="single" w:sz="4" w:space="0" w:color="8EAADB" w:themeColor="accent1" w:themeTint="99"/>
-        <w:right w:val="single" w:sz="4" w:space="0" w:color="8EAADB" w:themeColor="accent1" w:themeTint="99"/>
-        <w:insideH w:val="single" w:sz="4" w:space="0" w:color="8EAADB" w:themeColor="accent1" w:themeTint="99"/>
-        <w:insideV w:val="single" w:sz="4" w:space="0" w:color="8EAADB" w:themeColor="accent1" w:themeTint="99"/>
-      </w:tblBorders>
-      <w:tblCellMar>
-        <w:top w:w="0" w:type="dxa"/>
-        <w:left w:w="108" w:type="dxa"/>
-        <w:bottom w:w="0" w:type="dxa"/>
-        <w:right w:w="108" w:type="dxa"/>
-      </w:tblCellMar>
-    </w:tblPr>
-    <w:tblStylePr w:type="firstRow">
-      <w:rPr>
-        <w:b/>
-        <w:bCs/>
-        <w:color w:val="FFFFFF" w:themeColor="background1"/>
-      </w:rPr>
-      <w:tblPr/>
-      <w:tcPr>
-        <w:tcBorders>
-          <w:top w:val="single" w:sz="4" w:space="0" w:color="4472C4" w:themeColor="accent1"/>
-          <w:left w:val="single" w:sz="4" w:space="0" w:color="4472C4" w:themeColor="accent1"/>
-          <w:bottom w:val="single" w:sz="4" w:space="0" w:color="4472C4" w:themeColor="accent1"/>
-          <w:right w:val="single" w:sz="4" w:space="0" w:color="4472C4" w:themeColor="accent1"/>
-          <w:insideH w:val="nil"/>
-          <w:insideV w:val="nil"/>
-        </w:tcBorders>
-        <w:shd w:val="clear" w:color="auto" w:fill="4472C4" w:themeFill="accent1"/>
-      </w:tcPr>
-    </w:tblStylePr>
-    <w:tblStylePr w:type="lastRow">
-      <w:rPr>
-        <w:b/>
-        <w:bCs/>
-      </w:rPr>
-      <w:tblPr/>
-      <w:tcPr>
-        <w:tcBorders>
-          <w:top w:val="double" w:sz="4" w:space="0" w:color="4472C4" w:themeColor="accent1"/>
-        </w:tcBorders>
-      </w:tcPr>
-    </w:tblStylePr>
-    <w:tblStylePr w:type="firstCol">
-      <w:rPr>
-        <w:b/>
-        <w:bCs/>
-      </w:rPr>
-    </w:tblStylePr>
-    <w:tblStylePr w:type="lastCol">
-      <w:rPr>
-        <w:b/>
-        <w:bCs/>
-      </w:rPr>
-    </w:tblStylePr>
-    <w:tblStylePr w:type="band1Vert">
-      <w:tblPr/>
-      <w:tcPr>
-        <w:shd w:val="clear" w:color="auto" w:fill="D9E2F3" w:themeFill="accent1" w:themeFillTint="33"/>
-      </w:tcPr>
-    </w:tblStylePr>
-    <w:tblStylePr w:type="band1Horz">
-      <w:tblPr/>
-      <w:tcPr>
-        <w:shd w:val="clear" w:color="auto" w:fill="D9E2F3" w:themeFill="accent1" w:themeFillTint="33"/>
-      </w:tcPr>
-    </w:tblStylePr>
-  </w:style>
-  <w:style w:type="table" w:customStyle="1" w:styleId="GridTable2Accent1">
-    <w:name w:val="Grid Table 2 Accent 1"/>
-    <w:basedOn w:val="Tablanormal"/>
-    <w:uiPriority w:val="47"/>
-    <w:rsid w:val="00444E29"/>
-    <w:pPr>
-      <w:spacing w:after="0" w:line="240" w:lineRule="auto"/>
-    </w:pPr>
-    <w:tblPr>
-      <w:tblStyleRowBandSize w:val="1"/>
-      <w:tblStyleColBandSize w:val="1"/>
-      <w:tblInd w:w="0" w:type="dxa"/>
-      <w:tblBorders>
-        <w:top w:val="single" w:sz="2" w:space="0" w:color="8EAADB" w:themeColor="accent1" w:themeTint="99"/>
-        <w:bottom w:val="single" w:sz="2" w:space="0" w:color="8EAADB" w:themeColor="accent1" w:themeTint="99"/>
-        <w:insideH w:val="single" w:sz="2" w:space="0" w:color="8EAADB" w:themeColor="accent1" w:themeTint="99"/>
-        <w:insideV w:val="single" w:sz="2" w:space="0" w:color="8EAADB" w:themeColor="accent1" w:themeTint="99"/>
-      </w:tblBorders>
-      <w:tblCellMar>
-        <w:top w:w="0" w:type="dxa"/>
-        <w:left w:w="108" w:type="dxa"/>
-        <w:bottom w:w="0" w:type="dxa"/>
-        <w:right w:w="108" w:type="dxa"/>
-      </w:tblCellMar>
-    </w:tblPr>
-    <w:tblStylePr w:type="firstRow">
-      <w:rPr>
-        <w:b/>
-        <w:bCs/>
-      </w:rPr>
-      <w:tblPr/>
-      <w:tcPr>
-        <w:tcBorders>
-          <w:top w:val="nil"/>
-          <w:bottom w:val="single" w:sz="12" w:space="0" w:color="8EAADB" w:themeColor="accent1" w:themeTint="99"/>
-          <w:insideH w:val="nil"/>
-          <w:insideV w:val="nil"/>
-        </w:tcBorders>
-        <w:shd w:val="clear" w:color="auto" w:fill="FFFFFF" w:themeFill="background1"/>
-      </w:tcPr>
-    </w:tblStylePr>
-    <w:tblStylePr w:type="lastRow">
-      <w:rPr>
-        <w:b/>
-        <w:bCs/>
-      </w:rPr>
-      <w:tblPr/>
-      <w:tcPr>
-        <w:tcBorders>
-          <w:top w:val="double" w:sz="2" w:space="0" w:color="8EAADB" w:themeColor="accent1" w:themeTint="99"/>
-          <w:bottom w:val="nil"/>
-          <w:insideH w:val="nil"/>
-          <w:insideV w:val="nil"/>
-        </w:tcBorders>
-        <w:shd w:val="clear" w:color="auto" w:fill="FFFFFF" w:themeFill="background1"/>
-      </w:tcPr>
-    </w:tblStylePr>
-    <w:tblStylePr w:type="firstCol">
-      <w:rPr>
-        <w:b/>
-        <w:bCs/>
-      </w:rPr>
-    </w:tblStylePr>
-    <w:tblStylePr w:type="lastCol">
-      <w:rPr>
-        <w:b/>
-        <w:bCs/>
-      </w:rPr>
-    </w:tblStylePr>
-    <w:tblStylePr w:type="band1Vert">
-      <w:tblPr/>
-      <w:tcPr>
-        <w:shd w:val="clear" w:color="auto" w:fill="D9E2F3" w:themeFill="accent1" w:themeFillTint="33"/>
-      </w:tcPr>
-    </w:tblStylePr>
-    <w:tblStylePr w:type="band1Horz">
-      <w:tblPr/>
-      <w:tcPr>
-        <w:shd w:val="clear" w:color="auto" w:fill="D9E2F3" w:themeFill="accent1" w:themeFillTint="33"/>
-      </w:tcPr>
-    </w:tblStylePr>
-  </w:style>
-  <w:style w:type="table" w:customStyle="1" w:styleId="GridTable4Accent3">
-    <w:name w:val="Grid Table 4 Accent 3"/>
-    <w:basedOn w:val="Tablanormal"/>
-    <w:uiPriority w:val="49"/>
-    <w:rsid w:val="00444E29"/>
-    <w:pPr>
-      <w:spacing w:after="0" w:line="240" w:lineRule="auto"/>
-    </w:pPr>
-    <w:tblPr>
-      <w:tblStyleRowBandSize w:val="1"/>
-      <w:tblStyleColBandSize w:val="1"/>
-      <w:tblInd w:w="0" w:type="dxa"/>
-      <w:tblBorders>
-        <w:top w:val="single" w:sz="4" w:space="0" w:color="C9C9C9" w:themeColor="accent3" w:themeTint="99"/>
-        <w:left w:val="single" w:sz="4" w:space="0" w:color="C9C9C9" w:themeColor="accent3" w:themeTint="99"/>
-        <w:bottom w:val="single" w:sz="4" w:space="0" w:color="C9C9C9" w:themeColor="accent3" w:themeTint="99"/>
-        <w:right w:val="single" w:sz="4" w:space="0" w:color="C9C9C9" w:themeColor="accent3" w:themeTint="99"/>
-        <w:insideH w:val="single" w:sz="4" w:space="0" w:color="C9C9C9" w:themeColor="accent3" w:themeTint="99"/>
-        <w:insideV w:val="single" w:sz="4" w:space="0" w:color="C9C9C9" w:themeColor="accent3" w:themeTint="99"/>
-      </w:tblBorders>
-      <w:tblCellMar>
-        <w:top w:w="0" w:type="dxa"/>
-        <w:left w:w="108" w:type="dxa"/>
-        <w:bottom w:w="0" w:type="dxa"/>
-        <w:right w:w="108" w:type="dxa"/>
-      </w:tblCellMar>
-    </w:tblPr>
-    <w:tblStylePr w:type="firstRow">
-      <w:rPr>
-        <w:b/>
-        <w:bCs/>
-        <w:color w:val="FFFFFF" w:themeColor="background1"/>
-      </w:rPr>
-      <w:tblPr/>
-      <w:tcPr>
-        <w:tcBorders>
-          <w:top w:val="single" w:sz="4" w:space="0" w:color="A5A5A5" w:themeColor="accent3"/>
-          <w:left w:val="single" w:sz="4" w:space="0" w:color="A5A5A5" w:themeColor="accent3"/>
-          <w:bottom w:val="single" w:sz="4" w:space="0" w:color="A5A5A5" w:themeColor="accent3"/>
-          <w:right w:val="single" w:sz="4" w:space="0" w:color="A5A5A5" w:themeColor="accent3"/>
-          <w:insideH w:val="nil"/>
-          <w:insideV w:val="nil"/>
-        </w:tcBorders>
-        <w:shd w:val="clear" w:color="auto" w:fill="A5A5A5" w:themeFill="accent3"/>
-      </w:tcPr>
-    </w:tblStylePr>
-    <w:tblStylePr w:type="lastRow">
-      <w:rPr>
-        <w:b/>
-        <w:bCs/>
-      </w:rPr>
-      <w:tblPr/>
-      <w:tcPr>
-        <w:tcBorders>
-          <w:top w:val="double" w:sz="4" w:space="0" w:color="A5A5A5" w:themeColor="accent3"/>
-        </w:tcBorders>
-      </w:tcPr>
-    </w:tblStylePr>
-    <w:tblStylePr w:type="firstCol">
-      <w:rPr>
-        <w:b/>
-        <w:bCs/>
-      </w:rPr>
-    </w:tblStylePr>
-    <w:tblStylePr w:type="lastCol">
-      <w:rPr>
-        <w:b/>
-        <w:bCs/>
-      </w:rPr>
-    </w:tblStylePr>
-    <w:tblStylePr w:type="band1Vert">
-      <w:tblPr/>
-      <w:tcPr>
-        <w:shd w:val="clear" w:color="auto" w:fill="EDEDED" w:themeFill="accent3" w:themeFillTint="33"/>
-      </w:tcPr>
-    </w:tblStylePr>
-    <w:tblStylePr w:type="band1Horz">
-      <w:tblPr/>
-      <w:tcPr>
-        <w:shd w:val="clear" w:color="auto" w:fill="EDEDED" w:themeFill="accent3" w:themeFillTint="33"/>
-      </w:tcPr>
-    </w:tblStylePr>
-  </w:style>
-  <w:style w:type="character" w:customStyle="1" w:styleId="Ttulo3Car">
-    <w:name w:val="Título 3 Car"/>
-    <w:basedOn w:val="Fuentedeprrafopredeter"/>
-    <w:link w:val="Ttulo3"/>
-    <w:uiPriority w:val="9"/>
-    <w:rsid w:val="00D26C2D"/>
-    <w:rPr>
-      <w:rFonts w:asciiTheme="majorHAnsi" w:eastAsiaTheme="majorEastAsia" w:hAnsiTheme="majorHAnsi" w:cstheme="majorBidi"/>
-      <w:color w:val="1F3763" w:themeColor="accent1" w:themeShade="7F"/>
-      <w:sz w:val="24"/>
-      <w:szCs w:val="24"/>
-    </w:rPr>
-  </w:style>
-  <w:style w:type="paragraph" w:styleId="Prrafodelista">
-    <w:name w:val="List Paragraph"/>
-    <w:basedOn w:val="Normal"/>
-    <w:uiPriority w:val="34"/>
-    <w:qFormat/>
-    <w:rsid w:val="00D26C2D"/>
-    <w:pPr>
-      <w:ind w:left="720"/>
-      <w:contextualSpacing/>
-    </w:pPr>
-  </w:style>
-  <w:style w:type="character" w:styleId="Textodelmarcadordeposicin">
-    <w:name w:val="Placeholder Text"/>
-    <w:basedOn w:val="Fuentedeprrafopredeter"/>
-    <w:uiPriority w:val="99"/>
-    <w:semiHidden/>
-    <w:rsid w:val="00830284"/>
-    <w:rPr>
-      <w:color w:val="808080"/>
-    </w:rPr>
-  </w:style>
-  <w:style w:type="paragraph" w:styleId="Textonotapie">
-    <w:name w:val="footnote text"/>
-    <w:basedOn w:val="Normal"/>
-    <w:link w:val="TextonotapieCar"/>
-    <w:uiPriority w:val="99"/>
-    <w:semiHidden/>
-    <w:unhideWhenUsed/>
-    <w:rsid w:val="00830284"/>
-    <w:pPr>
-      <w:spacing w:after="0" w:line="240" w:lineRule="auto"/>
-    </w:pPr>
-    <w:rPr>
-      <w:sz w:val="20"/>
-      <w:szCs w:val="20"/>
-    </w:rPr>
-  </w:style>
-  <w:style w:type="character" w:customStyle="1" w:styleId="TextonotapieCar">
-    <w:name w:val="Texto nota pie Car"/>
-    <w:basedOn w:val="Fuentedeprrafopredeter"/>
-    <w:link w:val="Textonotapie"/>
-    <w:uiPriority w:val="99"/>
-    <w:semiHidden/>
-    <w:rsid w:val="00830284"/>
-    <w:rPr>
-      <w:sz w:val="20"/>
-      <w:szCs w:val="20"/>
-    </w:rPr>
-  </w:style>
-  <w:style w:type="character" w:styleId="Refdenotaalpie">
-    <w:name w:val="footnote reference"/>
-    <w:basedOn w:val="Fuentedeprrafopredeter"/>
-    <w:uiPriority w:val="99"/>
-    <w:semiHidden/>
-    <w:unhideWhenUsed/>
-    <w:rsid w:val="00830284"/>
-    <w:rPr>
-      <w:vertAlign w:val="superscript"/>
-    </w:rPr>
-  </w:style>
-  <w:style w:type="paragraph" w:styleId="HTMLconformatoprevio">
-    <w:name w:val="HTML Preformatted"/>
-    <w:basedOn w:val="Normal"/>
-    <w:link w:val="HTMLconformatoprevioCar"/>
-    <w:uiPriority w:val="99"/>
-    <w:semiHidden/>
-    <w:unhideWhenUsed/>
-    <w:rsid w:val="00055313"/>
-    <w:pPr>
-      <w:tabs>
-        <w:tab w:val="left" w:pos="916"/>
-        <w:tab w:val="left" w:pos="1832"/>
-        <w:tab w:val="left" w:pos="2748"/>
-        <w:tab w:val="left" w:pos="3664"/>
-        <w:tab w:val="left" w:pos="4580"/>
-        <w:tab w:val="left" w:pos="5496"/>
-        <w:tab w:val="left" w:pos="6412"/>
-        <w:tab w:val="left" w:pos="7328"/>
-        <w:tab w:val="left" w:pos="8244"/>
-        <w:tab w:val="left" w:pos="9160"/>
-        <w:tab w:val="left" w:pos="10076"/>
-        <w:tab w:val="left" w:pos="10992"/>
-        <w:tab w:val="left" w:pos="11908"/>
-        <w:tab w:val="left" w:pos="12824"/>
-        <w:tab w:val="left" w:pos="13740"/>
-        <w:tab w:val="left" w:pos="14656"/>
-      </w:tabs>
-      <w:spacing w:after="0" w:line="240" w:lineRule="auto"/>
-    </w:pPr>
-    <w:rPr>
-      <w:rFonts w:ascii="font2" w:eastAsia="Times New Roman" w:hAnsi="font2" w:cs="font2"/>
-      <w:sz w:val="20"/>
-      <w:szCs w:val="20"/>
-      <w:lang w:eastAsia="de-DE"/>
-    </w:rPr>
-  </w:style>
-  <w:style w:type="character" w:customStyle="1" w:styleId="HTMLconformatoprevioCar">
-    <w:name w:val="HTML con formato previo Car"/>
-    <w:basedOn w:val="Fuentedeprrafopredeter"/>
-    <w:link w:val="HTMLconformatoprevio"/>
-    <w:uiPriority w:val="99"/>
-    <w:semiHidden/>
-    <w:rsid w:val="00055313"/>
-    <w:rPr>
-      <w:rFonts w:ascii="font2" w:eastAsia="Times New Roman" w:hAnsi="font2" w:cs="font2"/>
-      <w:sz w:val="20"/>
-      <w:szCs w:val="20"/>
-      <w:lang w:eastAsia="de-DE"/>
-    </w:rPr>
-  </w:style>
-  <w:style w:type="paragraph" w:styleId="Sinespaciado">
-    <w:name w:val="No Spacing"/>
-    <w:uiPriority w:val="1"/>
-    <w:qFormat/>
-    <w:rsid w:val="00F8341C"/>
-    <w:pPr>
-      <w:spacing w:after="0" w:line="240" w:lineRule="auto"/>
-    </w:pPr>
-  </w:style>
-  <w:style w:type="table" w:customStyle="1" w:styleId="GridTable4">
-    <w:name w:val="Grid Table 4"/>
-    <w:basedOn w:val="Tablanormal"/>
-    <w:uiPriority w:val="49"/>
-    <w:rsid w:val="000B6088"/>
-    <w:pPr>
-      <w:spacing w:after="0" w:line="240" w:lineRule="auto"/>
-    </w:pPr>
-    <w:tblPr>
-      <w:tblStyleRowBandSize w:val="1"/>
-      <w:tblStyleColBandSize w:val="1"/>
-      <w:tblInd w:w="0" w:type="dxa"/>
-      <w:tblBorders>
-        <w:top w:val="single" w:sz="4" w:space="0" w:color="666666" w:themeColor="text1" w:themeTint="99"/>
-        <w:left w:val="single" w:sz="4" w:space="0" w:color="666666" w:themeColor="text1" w:themeTint="99"/>
-        <w:bottom w:val="single" w:sz="4" w:space="0" w:color="666666" w:themeColor="text1" w:themeTint="99"/>
-        <w:right w:val="single" w:sz="4" w:space="0" w:color="666666" w:themeColor="text1" w:themeTint="99"/>
-        <w:insideH w:val="single" w:sz="4" w:space="0" w:color="666666" w:themeColor="text1" w:themeTint="99"/>
-        <w:insideV w:val="single" w:sz="4" w:space="0" w:color="666666" w:themeColor="text1" w:themeTint="99"/>
-      </w:tblBorders>
-      <w:tblCellMar>
-        <w:top w:w="0" w:type="dxa"/>
-        <w:left w:w="108" w:type="dxa"/>
-        <w:bottom w:w="0" w:type="dxa"/>
-        <w:right w:w="108" w:type="dxa"/>
-      </w:tblCellMar>
-    </w:tblPr>
-    <w:tblStylePr w:type="firstRow">
-      <w:rPr>
-        <w:b/>
-        <w:bCs/>
-        <w:color w:val="FFFFFF" w:themeColor="background1"/>
-      </w:rPr>
-      <w:tblPr/>
-      <w:tcPr>
-        <w:tcBorders>
-          <w:top w:val="single" w:sz="4" w:space="0" w:color="000000" w:themeColor="text1"/>
-          <w:left w:val="single" w:sz="4" w:space="0" w:color="000000" w:themeColor="text1"/>
-          <w:bottom w:val="single" w:sz="4" w:space="0" w:color="000000" w:themeColor="text1"/>
-          <w:right w:val="single" w:sz="4" w:space="0" w:color="000000" w:themeColor="text1"/>
-          <w:insideH w:val="nil"/>
-          <w:insideV w:val="nil"/>
-        </w:tcBorders>
-        <w:shd w:val="clear" w:color="auto" w:fill="000000" w:themeFill="text1"/>
-      </w:tcPr>
-    </w:tblStylePr>
-    <w:tblStylePr w:type="lastRow">
-      <w:rPr>
-        <w:b/>
-        <w:bCs/>
-      </w:rPr>
-      <w:tblPr/>
-      <w:tcPr>
-        <w:tcBorders>
-          <w:top w:val="double" w:sz="4" w:space="0" w:color="000000" w:themeColor="text1"/>
-        </w:tcBorders>
-      </w:tcPr>
-    </w:tblStylePr>
-    <w:tblStylePr w:type="firstCol">
-      <w:rPr>
-        <w:b/>
-        <w:bCs/>
-      </w:rPr>
-    </w:tblStylePr>
-    <w:tblStylePr w:type="lastCol">
-      <w:rPr>
-        <w:b/>
-        <w:bCs/>
-      </w:rPr>
-    </w:tblStylePr>
-    <w:tblStylePr w:type="band1Vert">
-      <w:tblPr/>
-      <w:tcPr>
-        <w:shd w:val="clear" w:color="auto" w:fill="CCCCCC" w:themeFill="text1" w:themeFillTint="33"/>
-      </w:tcPr>
-    </w:tblStylePr>
-    <w:tblStylePr w:type="band1Horz">
-      <w:tblPr/>
-      <w:tcPr>
-        <w:shd w:val="clear" w:color="auto" w:fill="CCCCCC" w:themeFill="text1" w:themeFillTint="33"/>
-      </w:tcPr>
-    </w:tblStylePr>
-  </w:style>
-  <w:style w:type="character" w:styleId="Hipervnculo">
-    <w:name w:val="Hyperlink"/>
-    <w:basedOn w:val="Fuentedeprrafopredeter"/>
-    <w:uiPriority w:val="99"/>
-    <w:unhideWhenUsed/>
-    <w:rsid w:val="005C6D03"/>
-    <w:rPr>
-      <w:color w:val="0563C1" w:themeColor="hyperlink"/>
-      <w:u w:val="single"/>
-    </w:rPr>
-  </w:style>
-  <w:style w:type="character" w:customStyle="1" w:styleId="UnresolvedMention">
-    <w:name w:val="Unresolved Mention"/>
-    <w:basedOn w:val="Fuentedeprrafopredeter"/>
-    <w:uiPriority w:val="99"/>
-    <w:semiHidden/>
-    <w:unhideWhenUsed/>
-    <w:rsid w:val="005C6D03"/>
-    <w:rPr>
-      <w:color w:val="808080"/>
-      <w:shd w:val="clear" w:color="auto" w:fill="E6E6E6"/>
-    </w:rPr>
-  </w:style>
-  <w:style w:type="paragraph" w:styleId="Textodeglobo">
-    <w:name w:val="Balloon Text"/>
-    <w:basedOn w:val="Normal"/>
-    <w:link w:val="TextodegloboCar"/>
-    <w:uiPriority w:val="99"/>
-    <w:semiHidden/>
-    <w:unhideWhenUsed/>
-    <w:rsid w:val="009F021F"/>
-    <w:pPr>
-      <w:spacing w:after="0" w:line="240" w:lineRule="auto"/>
-    </w:pPr>
-    <w:rPr>
-      <w:rFonts w:ascii="Tahoma" w:hAnsi="Tahoma" w:cs="Tahoma"/>
-      <w:sz w:val="16"/>
-      <w:szCs w:val="16"/>
-    </w:rPr>
-  </w:style>
-  <w:style w:type="character" w:customStyle="1" w:styleId="TextodegloboCar">
-    <w:name w:val="Texto de globo Car"/>
-    <w:basedOn w:val="Fuentedeprrafopredeter"/>
-    <w:link w:val="Textodeglobo"/>
+  <w:style w:type="character" w:customStyle="1" w:styleId="SprechblasentextZchn">
+    <w:name w:val="Sprechblasentext Zchn"/>
+    <w:basedOn w:val="Absatz-Standardschriftart"/>
+    <w:link w:val="Sprechblasentext"/>
     <w:uiPriority w:val="99"/>
     <w:semiHidden/>
     <w:rsid w:val="009F021F"/>
@@ -7415,7 +7227,7 @@
   <a:extraClrSchemeLst/>
   <a:extLst>
     <a:ext uri="{05A4C25C-085E-4340-85A3-A5531E510DB2}">
-      <thm15:themeFamily xmlns:thm15="http://schemas.microsoft.com/office/thememl/2012/main" xmlns="" name="Office Theme" id="{62F939B6-93AF-4DB8-9C6B-D6C7DFDC589F}" vid="{4A3C46E8-61CC-4603-A589-7422A47A8E4A}"/>
+      <thm15:themeFamily xmlns:thm15="http://schemas.microsoft.com/office/thememl/2012/main" name="Office Theme" id="{62F939B6-93AF-4DB8-9C6B-D6C7DFDC589F}" vid="{4A3C46E8-61CC-4603-A589-7422A47A8E4A}"/>
     </a:ext>
   </a:extLst>
 </a:theme>
@@ -7426,7 +7238,7 @@
 </file>
 
 <file path=customXml/itemProps1.xml><?xml version="1.0" encoding="utf-8"?>
-<ds:datastoreItem xmlns:ds="http://schemas.openxmlformats.org/officeDocument/2006/customXml" ds:itemID="{D73C0F26-2B0C-4410-964D-A33BEC44DF38}">
+<ds:datastoreItem xmlns:ds="http://schemas.openxmlformats.org/officeDocument/2006/customXml" ds:itemID="{A171167E-25F7-4A76-B0E3-50AC116CD76C}">
   <ds:schemaRefs>
     <ds:schemaRef ds:uri="http://schemas.openxmlformats.org/officeDocument/2006/bibliography"/>
   </ds:schemaRefs>

</xml_diff>